<commit_message>
Fix reference about USB connector on analog shield board.
</commit_message>
<xml_diff>
--- a/labmanual/WA101-02.docx
+++ b/labmanual/WA101-02.docx
@@ -6,8 +6,6 @@
       <w:pPr>
         <w:pStyle w:val="Heading1"/>
       </w:pPr>
-      <w:bookmarkStart w:id="0" w:name="_GoBack"/>
-      <w:bookmarkEnd w:id="0"/>
       <w:r>
         <w:t>Chapter 2: Using the WICED SDK to connect inputs and outputs</w:t>
       </w:r>
@@ -1164,10 +1162,16 @@
         <w:t xml:space="preserve"> file.</w:t>
       </w:r>
       <w:r>
-        <w:t xml:space="preserve"> These pins are also connected to the on-board USB-UART Bridge so the same terminal window can be used.</w:t>
-      </w:r>
-      <w:r>
-        <w:t xml:space="preserve"> On this kit, there is also a second UART (called WICED_UART_2) connected to Arduino pins D8 and D9.</w:t>
+        <w:t xml:space="preserve"> These pins are also connected to the on-board USB-UART Bridge so the same terminal window </w:t>
+      </w:r>
+      <w:r>
+        <w:t>used for the debug messages will work for standard UART communication too</w:t>
+      </w:r>
+      <w:r>
+        <w:t>.</w:t>
+      </w:r>
+      <w:r>
+        <w:t xml:space="preserve"> On this kit, there is a second UART (called WICED_UART_2) connected to Arduino pins D8 and D9.</w:t>
       </w:r>
     </w:p>
     <w:p>
@@ -2057,16 +2061,34 @@
         <w:t>: T</w:t>
       </w:r>
       <w:r>
-        <w:t xml:space="preserve">he USB connector to the analog co-processor shield is only needed for USB-UART and USB-I2C communication. It must be unplugged while programming the </w:t>
-      </w:r>
-      <w:proofErr w:type="spellStart"/>
-      <w:r>
-        <w:t>WiFi</w:t>
-      </w:r>
-      <w:proofErr w:type="spellEnd"/>
-      <w:r>
-        <w:t xml:space="preserve"> kit.</w:t>
-      </w:r>
+        <w:t xml:space="preserve">he USB connector to the analog co-processor shield is </w:t>
+      </w:r>
+      <w:r>
+        <w:t xml:space="preserve">not needed for any of these exercises. </w:t>
+      </w:r>
+      <w:r>
+        <w:t>The shield board</w:t>
+      </w:r>
+      <w:r>
+        <w:t xml:space="preserve"> is powered from the base board</w:t>
+      </w:r>
+      <w:r>
+        <w:t xml:space="preserve">. </w:t>
+      </w:r>
+      <w:r>
+        <w:t xml:space="preserve">The baseboard cannot be programmed if the USB connector to the analog co-processor </w:t>
+      </w:r>
+      <w:r>
+        <w:t xml:space="preserve">shield </w:t>
+      </w:r>
+      <w:r>
+        <w:t>is plugged in</w:t>
+      </w:r>
+      <w:r>
+        <w:t>.</w:t>
+      </w:r>
+      <w:bookmarkStart w:id="0" w:name="_GoBack"/>
+      <w:bookmarkEnd w:id="0"/>
     </w:p>
     <w:p>
       <w:pPr>
@@ -2116,6 +2138,7 @@
         </w:numPr>
       </w:pPr>
       <w:r>
+        <w:lastRenderedPageBreak/>
         <w:t>Hint: D</w:t>
       </w:r>
       <w:r>
@@ -2143,7 +2166,6 @@
         </w:numPr>
       </w:pPr>
       <w:r>
-        <w:lastRenderedPageBreak/>
         <w:t>Complete the Arduino pin mapping table shown below</w:t>
       </w:r>
       <w:r>
@@ -5018,6 +5040,7 @@
         <w:docPartUnique/>
       </w:docPartObj>
     </w:sdtPr>
+    <w:sdtEndPr/>
     <w:sdtContent>
       <w:sdt>
         <w:sdtPr>
@@ -5027,6 +5050,7 @@
             <w:docPartUnique/>
           </w:docPartObj>
         </w:sdtPr>
+        <w:sdtEndPr/>
         <w:sdtContent>
           <w:p>
             <w:pPr>
@@ -8979,7 +9003,7 @@
   <w:style w:type="paragraph" w:default="1" w:styleId="Normal">
     <w:name w:val="Normal"/>
     <w:qFormat/>
-    <w:rsid w:val="000B35DD"/>
+    <w:rsid w:val="00EC04D9"/>
   </w:style>
   <w:style w:type="paragraph" w:styleId="Heading1">
     <w:name w:val="heading 1"/>
@@ -9099,7 +9123,7 @@
     <w:uiPriority w:val="1"/>
     <w:semiHidden/>
     <w:unhideWhenUsed/>
-    <w:rsid w:val="000B35DD"/>
+    <w:rsid w:val="00EC04D9"/>
   </w:style>
   <w:style w:type="table" w:default="1" w:styleId="TableNormal">
     <w:name w:val="Normal Table"/>
@@ -9121,7 +9145,7 @@
     <w:uiPriority w:val="99"/>
     <w:semiHidden/>
     <w:unhideWhenUsed/>
-    <w:rsid w:val="000B35DD"/>
+    <w:rsid w:val="00EC04D9"/>
   </w:style>
   <w:style w:type="paragraph" w:styleId="ListParagraph">
     <w:name w:val="List Paragraph"/>
@@ -9909,7 +9933,7 @@
 </file>
 
 <file path=customXml/itemProps1.xml><?xml version="1.0" encoding="utf-8"?>
-<ds:datastoreItem xmlns:ds="http://schemas.openxmlformats.org/officeDocument/2006/customXml" ds:itemID="{B24A2246-BC58-4363-91DE-2CFB2E6832E4}">
+<ds:datastoreItem xmlns:ds="http://schemas.openxmlformats.org/officeDocument/2006/customXml" ds:itemID="{BD8C2909-EF26-431E-A69B-CA5A1CC525EC}">
   <ds:schemaRefs>
     <ds:schemaRef ds:uri="http://schemas.openxmlformats.org/officeDocument/2006/bibliography"/>
   </ds:schemaRefs>

</xml_diff>

<commit_message>
Add note on how to update platform files. Fix I2C entries in the Arduino pin table.
</commit_message>
<xml_diff>
--- a/labmanual/WA101-02.docx
+++ b/labmanual/WA101-02.docx
@@ -477,6 +477,19 @@
       </w:r>
     </w:p>
     <w:p>
+      <w:r>
+        <w:t xml:space="preserve">If you develop your own hardware, then it is best to add a new folder to the SDK platform folder with the appropriate files for your hardware. It is usually easiest to copy an existing platform and modify it as necessary for </w:t>
+      </w:r>
+      <w:bookmarkStart w:id="0" w:name="_GoBack"/>
+      <w:r>
+        <w:t xml:space="preserve">any </w:t>
+      </w:r>
+      <w:bookmarkEnd w:id="0"/>
+      <w:r>
+        <w:t>different hardware connections.</w:t>
+      </w:r>
+    </w:p>
+    <w:p>
       <w:pPr>
         <w:pStyle w:val="Heading3"/>
       </w:pPr>
@@ -2087,8 +2100,6 @@
       <w:r>
         <w:t>.</w:t>
       </w:r>
-      <w:bookmarkStart w:id="0" w:name="_GoBack"/>
-      <w:bookmarkEnd w:id="0"/>
     </w:p>
     <w:p>
       <w:pPr>
@@ -2117,7 +2128,7 @@
         <w:rPr>
           <w:vertAlign w:val="superscript"/>
         </w:rPr>
-        <w:t>1</w:t>
+        <w:t>*</w:t>
       </w:r>
       <w:r>
         <w:t xml:space="preserve"> which connects to </w:t>
@@ -2215,7 +2226,7 @@
     <w:tbl>
       <w:tblPr>
         <w:tblStyle w:val="TableGrid"/>
-        <w:tblW w:w="0" w:type="auto"/>
+        <w:tblW w:w="9535" w:type="dxa"/>
         <w:jc w:val="center"/>
         <w:tblLook w:val="04A0" w:firstRow="1" w:lastRow="0" w:firstColumn="1" w:lastColumn="0" w:noHBand="0" w:noVBand="1"/>
       </w:tblPr>
@@ -2224,7 +2235,7 @@
         <w:gridCol w:w="1712"/>
         <w:gridCol w:w="1832"/>
         <w:gridCol w:w="1712"/>
-        <w:gridCol w:w="2812"/>
+        <w:gridCol w:w="3292"/>
       </w:tblGrid>
       <w:tr>
         <w:trPr>
@@ -2325,7 +2336,7 @@
         </w:tc>
         <w:tc>
           <w:tcPr>
-            <w:tcW w:w="2812" w:type="dxa"/>
+            <w:tcW w:w="3292" w:type="dxa"/>
             <w:shd w:val="clear" w:color="auto" w:fill="D9D9D9" w:themeFill="background1" w:themeFillShade="D9"/>
           </w:tcPr>
           <w:p>
@@ -2418,7 +2429,7 @@
         </w:tc>
         <w:tc>
           <w:tcPr>
-            <w:tcW w:w="2812" w:type="dxa"/>
+            <w:tcW w:w="3292" w:type="dxa"/>
           </w:tcPr>
           <w:p>
             <w:pPr>
@@ -2512,7 +2523,7 @@
         </w:tc>
         <w:tc>
           <w:tcPr>
-            <w:tcW w:w="2812" w:type="dxa"/>
+            <w:tcW w:w="3292" w:type="dxa"/>
           </w:tcPr>
           <w:p>
             <w:pPr>
@@ -2527,13 +2538,13 @@
               <w:jc w:val="center"/>
             </w:pPr>
             <w:r>
-              <w:t xml:space="preserve">Green LED </w:t>
+              <w:t>Green LED</w:t>
             </w:r>
             <w:r>
               <w:rPr>
                 <w:vertAlign w:val="superscript"/>
               </w:rPr>
-              <w:t>1</w:t>
+              <w:t>*</w:t>
             </w:r>
           </w:p>
         </w:tc>
@@ -2606,7 +2617,7 @@
         </w:tc>
         <w:tc>
           <w:tcPr>
-            <w:tcW w:w="2812" w:type="dxa"/>
+            <w:tcW w:w="3292" w:type="dxa"/>
           </w:tcPr>
           <w:p>
             <w:pPr>
@@ -2676,7 +2687,7 @@
         </w:tc>
         <w:tc>
           <w:tcPr>
-            <w:tcW w:w="2812" w:type="dxa"/>
+            <w:tcW w:w="3292" w:type="dxa"/>
           </w:tcPr>
           <w:p>
             <w:pPr>
@@ -2746,7 +2757,7 @@
         </w:tc>
         <w:tc>
           <w:tcPr>
-            <w:tcW w:w="2812" w:type="dxa"/>
+            <w:tcW w:w="3292" w:type="dxa"/>
           </w:tcPr>
           <w:p>
             <w:pPr>
@@ -2816,7 +2827,7 @@
         </w:tc>
         <w:tc>
           <w:tcPr>
-            <w:tcW w:w="2812" w:type="dxa"/>
+            <w:tcW w:w="3292" w:type="dxa"/>
           </w:tcPr>
           <w:p>
             <w:pPr>
@@ -2896,7 +2907,7 @@
         </w:tc>
         <w:tc>
           <w:tcPr>
-            <w:tcW w:w="2812" w:type="dxa"/>
+            <w:tcW w:w="3292" w:type="dxa"/>
           </w:tcPr>
           <w:p>
             <w:pPr>
@@ -2915,7 +2926,7 @@
               <w:rPr>
                 <w:vertAlign w:val="superscript"/>
               </w:rPr>
-              <w:t>2</w:t>
+              <w:t>†</w:t>
             </w:r>
           </w:p>
         </w:tc>
@@ -2988,7 +2999,7 @@
         </w:tc>
         <w:tc>
           <w:tcPr>
-            <w:tcW w:w="2812" w:type="dxa"/>
+            <w:tcW w:w="3292" w:type="dxa"/>
           </w:tcPr>
           <w:p>
             <w:pPr>
@@ -3007,7 +3018,7 @@
               <w:rPr>
                 <w:vertAlign w:val="superscript"/>
               </w:rPr>
-              <w:t>2</w:t>
+              <w:t>†</w:t>
             </w:r>
           </w:p>
         </w:tc>
@@ -3071,7 +3082,7 @@
         </w:tc>
         <w:tc>
           <w:tcPr>
-            <w:tcW w:w="2812" w:type="dxa"/>
+            <w:tcW w:w="3292" w:type="dxa"/>
           </w:tcPr>
           <w:p>
             <w:pPr>
@@ -3142,7 +3153,7 @@
         </w:tc>
         <w:tc>
           <w:tcPr>
-            <w:tcW w:w="2812" w:type="dxa"/>
+            <w:tcW w:w="3292" w:type="dxa"/>
           </w:tcPr>
           <w:p>
             <w:pPr>
@@ -3213,7 +3224,7 @@
         </w:tc>
         <w:tc>
           <w:tcPr>
-            <w:tcW w:w="2812" w:type="dxa"/>
+            <w:tcW w:w="3292" w:type="dxa"/>
           </w:tcPr>
           <w:p>
             <w:pPr>
@@ -3284,7 +3295,7 @@
         </w:tc>
         <w:tc>
           <w:tcPr>
-            <w:tcW w:w="2812" w:type="dxa"/>
+            <w:tcW w:w="3292" w:type="dxa"/>
           </w:tcPr>
           <w:p>
             <w:pPr>
@@ -3358,7 +3369,7 @@
         </w:tc>
         <w:tc>
           <w:tcPr>
-            <w:tcW w:w="2812" w:type="dxa"/>
+            <w:tcW w:w="3292" w:type="dxa"/>
           </w:tcPr>
           <w:p>
             <w:pPr>
@@ -3429,7 +3440,7 @@
         </w:tc>
         <w:tc>
           <w:tcPr>
-            <w:tcW w:w="2812" w:type="dxa"/>
+            <w:tcW w:w="3292" w:type="dxa"/>
           </w:tcPr>
           <w:p>
             <w:pPr>
@@ -3500,7 +3511,7 @@
         </w:tc>
         <w:tc>
           <w:tcPr>
-            <w:tcW w:w="2812" w:type="dxa"/>
+            <w:tcW w:w="3292" w:type="dxa"/>
           </w:tcPr>
           <w:p>
             <w:pPr>
@@ -3571,7 +3582,7 @@
         </w:tc>
         <w:tc>
           <w:tcPr>
-            <w:tcW w:w="2812" w:type="dxa"/>
+            <w:tcW w:w="3292" w:type="dxa"/>
           </w:tcPr>
           <w:p>
             <w:pPr>
@@ -3642,7 +3653,7 @@
         </w:tc>
         <w:tc>
           <w:tcPr>
-            <w:tcW w:w="2812" w:type="dxa"/>
+            <w:tcW w:w="3292" w:type="dxa"/>
           </w:tcPr>
           <w:p>
             <w:pPr>
@@ -3713,7 +3724,7 @@
         </w:tc>
         <w:tc>
           <w:tcPr>
-            <w:tcW w:w="2812" w:type="dxa"/>
+            <w:tcW w:w="3292" w:type="dxa"/>
           </w:tcPr>
           <w:p>
             <w:pPr>
@@ -3784,7 +3795,7 @@
         </w:tc>
         <w:tc>
           <w:tcPr>
-            <w:tcW w:w="2812" w:type="dxa"/>
+            <w:tcW w:w="3292" w:type="dxa"/>
           </w:tcPr>
           <w:p>
             <w:pPr>
@@ -3855,7 +3866,7 @@
         </w:tc>
         <w:tc>
           <w:tcPr>
-            <w:tcW w:w="2812" w:type="dxa"/>
+            <w:tcW w:w="3292" w:type="dxa"/>
           </w:tcPr>
           <w:p>
             <w:pPr>
@@ -3933,14 +3944,26 @@
         </w:tc>
         <w:tc>
           <w:tcPr>
-            <w:tcW w:w="2812" w:type="dxa"/>
-          </w:tcPr>
-          <w:p>
-            <w:pPr>
-              <w:jc w:val="center"/>
-            </w:pPr>
-            <w:r>
-              <w:t>KitProg and FRAM I2C_SDA</w:t>
+            <w:tcW w:w="3292" w:type="dxa"/>
+          </w:tcPr>
+          <w:p>
+            <w:pPr>
+              <w:jc w:val="center"/>
+            </w:pPr>
+            <w:r>
+              <w:t xml:space="preserve">I2C_SDA </w:t>
+            </w:r>
+            <w:r>
+              <w:t xml:space="preserve">for </w:t>
+            </w:r>
+            <w:r>
+              <w:t>Analog Co-processor</w:t>
+            </w:r>
+            <w:r>
+              <w:t xml:space="preserve"> and FRAM </w:t>
+            </w:r>
+            <w:r>
+              <w:t>(slaves) and KitProg2 (master)</w:t>
             </w:r>
           </w:p>
         </w:tc>
@@ -4011,14 +4034,29 @@
         </w:tc>
         <w:tc>
           <w:tcPr>
-            <w:tcW w:w="2812" w:type="dxa"/>
-          </w:tcPr>
-          <w:p>
-            <w:pPr>
-              <w:jc w:val="center"/>
-            </w:pPr>
-            <w:r>
-              <w:t>KitProg and FRAM I2C_SCL</w:t>
+            <w:tcW w:w="3292" w:type="dxa"/>
+          </w:tcPr>
+          <w:p>
+            <w:pPr>
+              <w:jc w:val="center"/>
+            </w:pPr>
+            <w:r>
+              <w:t>I2C_SCL</w:t>
+            </w:r>
+            <w:r>
+              <w:t xml:space="preserve"> for </w:t>
+            </w:r>
+            <w:r>
+              <w:t xml:space="preserve">Analog Co-processor and FRAM </w:t>
+            </w:r>
+            <w:r>
+              <w:t>(slaves) and</w:t>
+            </w:r>
+            <w:r>
+              <w:t xml:space="preserve"> </w:t>
+            </w:r>
+            <w:r>
+              <w:t>KitProg2 (master)</w:t>
             </w:r>
           </w:p>
         </w:tc>
@@ -4026,24 +4064,28 @@
     </w:tbl>
     <w:p>
       <w:pPr>
-        <w:pStyle w:val="ListParagraph"/>
-        <w:numPr>
-          <w:ilvl w:val="0"/>
-          <w:numId w:val="36"/>
-        </w:numPr>
-      </w:pPr>
+        <w:ind w:left="180" w:hanging="180"/>
+      </w:pPr>
+      <w:r>
+        <w:t>*</w:t>
+      </w:r>
+      <w:r>
+        <w:tab/>
+      </w:r>
       <w:r>
         <w:t xml:space="preserve">The Green LED on the analog shield does not connect directly to A1. It is routed through the PSoC. This is done so that a PWM can be used to drive the LED in a later exercise. </w:t>
       </w:r>
     </w:p>
     <w:p>
       <w:pPr>
-        <w:pStyle w:val="ListParagraph"/>
-        <w:numPr>
-          <w:ilvl w:val="0"/>
-          <w:numId w:val="36"/>
-        </w:numPr>
-      </w:pPr>
+        <w:ind w:left="180" w:hanging="180"/>
+      </w:pPr>
+      <w:r>
+        <w:t>†</w:t>
+      </w:r>
+      <w:r>
+        <w:tab/>
+      </w:r>
       <w:r>
         <w:t xml:space="preserve">The analog co-processor chip has its </w:t>
       </w:r>
@@ -5091,7 +5133,7 @@
                 <w:bCs/>
                 <w:noProof/>
               </w:rPr>
-              <w:t>10</w:t>
+              <w:t>4</w:t>
             </w:r>
             <w:r>
               <w:rPr>
@@ -9003,7 +9045,7 @@
   <w:style w:type="paragraph" w:default="1" w:styleId="Normal">
     <w:name w:val="Normal"/>
     <w:qFormat/>
-    <w:rsid w:val="00EC04D9"/>
+    <w:rsid w:val="0003602C"/>
   </w:style>
   <w:style w:type="paragraph" w:styleId="Heading1">
     <w:name w:val="heading 1"/>
@@ -9123,7 +9165,7 @@
     <w:uiPriority w:val="1"/>
     <w:semiHidden/>
     <w:unhideWhenUsed/>
-    <w:rsid w:val="00EC04D9"/>
+    <w:rsid w:val="0003602C"/>
   </w:style>
   <w:style w:type="table" w:default="1" w:styleId="TableNormal">
     <w:name w:val="Normal Table"/>
@@ -9145,7 +9187,7 @@
     <w:uiPriority w:val="99"/>
     <w:semiHidden/>
     <w:unhideWhenUsed/>
-    <w:rsid w:val="00EC04D9"/>
+    <w:rsid w:val="0003602C"/>
   </w:style>
   <w:style w:type="paragraph" w:styleId="ListParagraph">
     <w:name w:val="List Paragraph"/>
@@ -9933,7 +9975,7 @@
 </file>
 
 <file path=customXml/itemProps1.xml><?xml version="1.0" encoding="utf-8"?>
-<ds:datastoreItem xmlns:ds="http://schemas.openxmlformats.org/officeDocument/2006/customXml" ds:itemID="{BD8C2909-EF26-431E-A69B-CA5A1CC525EC}">
+<ds:datastoreItem xmlns:ds="http://schemas.openxmlformats.org/officeDocument/2006/customXml" ds:itemID="{27208C9F-4202-4DCB-96D5-39B59B4545FC}">
   <ds:schemaRefs>
     <ds:schemaRef ds:uri="http://schemas.openxmlformats.org/officeDocument/2006/bibliography"/>
   </ds:schemaRefs>

</xml_diff>

<commit_message>
Add in I2C projects to chapter 2 and WICED project directory. Check in PSoC project with LEDs, temp, and humidity.
</commit_message>
<xml_diff>
--- a/labmanual/WA101-02.docx
+++ b/labmanual/WA101-02.docx
@@ -478,15 +478,7 @@
     </w:p>
     <w:p>
       <w:r>
-        <w:t xml:space="preserve">If you develop your own hardware, then it is best to add a new folder to the SDK platform folder with the appropriate files for your hardware. It is usually easiest to copy an existing platform and modify it as necessary for </w:t>
-      </w:r>
-      <w:bookmarkStart w:id="0" w:name="_GoBack"/>
-      <w:r>
-        <w:t xml:space="preserve">any </w:t>
-      </w:r>
-      <w:bookmarkEnd w:id="0"/>
-      <w:r>
-        <w:t>different hardware connections.</w:t>
+        <w:t>If you develop your own hardware, then it is best to add a new folder to the SDK platform folder with the appropriate files for your hardware. It is usually easiest to copy an existing platform and modify it as necessary for any different hardware connections.</w:t>
       </w:r>
     </w:p>
     <w:p>
@@ -530,6 +522,9 @@
       </w:r>
     </w:p>
     <w:p>
+      <w:pPr>
+        <w:jc w:val="center"/>
+      </w:pPr>
       <w:r>
         <w:rPr>
           <w:noProof/>
@@ -586,6 +581,9 @@
       </w:r>
     </w:p>
     <w:p>
+      <w:pPr>
+        <w:jc w:val="center"/>
+      </w:pPr>
       <w:r>
         <w:rPr>
           <w:noProof/>
@@ -645,6 +643,9 @@
       </w:r>
     </w:p>
     <w:p>
+      <w:pPr>
+        <w:jc w:val="center"/>
+      </w:pPr>
       <w:r>
         <w:rPr>
           <w:noProof/>
@@ -1559,13 +1560,189 @@
         <w:t>I2C</w:t>
       </w:r>
     </w:p>
-    <w:p/>
+    <w:p>
+      <w:r>
+        <w:t xml:space="preserve">The device contains two I2C masters called “WICED_I2C_1” and “WICED_I2C_2”. </w:t>
+      </w:r>
+    </w:p>
+    <w:p>
+      <w:r>
+        <w:t xml:space="preserve">As with other peripherals, you </w:t>
+      </w:r>
+      <w:r>
+        <w:t>need to initialize the block</w:t>
+      </w:r>
+      <w:r>
+        <w:t xml:space="preserve"> using the initialization function. However, in this case, the param</w:t>
+      </w:r>
+      <w:r>
+        <w:t>e</w:t>
+      </w:r>
+      <w:r>
+        <w:t>ter you pass it is not the name of the block</w:t>
+      </w:r>
+      <w:r>
+        <w:t>, but</w:t>
+      </w:r>
+      <w:r>
+        <w:t xml:space="preserve"> a structure of the type </w:t>
+      </w:r>
+      <w:r>
+        <w:rPr>
+          <w:i/>
+        </w:rPr>
+        <w:t>wiced_i2c_device_t</w:t>
+      </w:r>
+      <w:r>
+        <w:t xml:space="preserve">. That structure contains information about the I2C slave that you are going to </w:t>
+      </w:r>
+      <w:r>
+        <w:lastRenderedPageBreak/>
+        <w:t xml:space="preserve">communicate with. For example, the following could be used to initialize I2C block 1 to connect to a slave at address 0x08 with a speed of </w:t>
+      </w:r>
+      <w:proofErr w:type="gramStart"/>
+      <w:r>
+        <w:t>100kHz</w:t>
+      </w:r>
+      <w:proofErr w:type="gramEnd"/>
+      <w:r>
+        <w:t xml:space="preserve"> (standard speed)</w:t>
+      </w:r>
+      <w:bookmarkStart w:id="0" w:name="_GoBack"/>
+      <w:bookmarkEnd w:id="0"/>
+      <w:r>
+        <w:t>.</w:t>
+      </w:r>
+    </w:p>
+    <w:p>
+      <w:pPr>
+        <w:jc w:val="center"/>
+      </w:pPr>
+      <w:r>
+        <w:rPr>
+          <w:noProof/>
+        </w:rPr>
+        <w:drawing>
+          <wp:inline distT="0" distB="0" distL="0" distR="0" wp14:anchorId="232CE83B" wp14:editId="0CD5DDC7">
+            <wp:extent cx="3276190" cy="961905"/>
+            <wp:effectExtent l="0" t="0" r="635" b="0"/>
+            <wp:docPr id="13" name="Picture 13"/>
+            <wp:cNvGraphicFramePr>
+              <a:graphicFrameLocks xmlns:a="http://schemas.openxmlformats.org/drawingml/2006/main" noChangeAspect="1"/>
+            </wp:cNvGraphicFramePr>
+            <a:graphic xmlns:a="http://schemas.openxmlformats.org/drawingml/2006/main">
+              <a:graphicData uri="http://schemas.openxmlformats.org/drawingml/2006/picture">
+                <pic:pic xmlns:pic="http://schemas.openxmlformats.org/drawingml/2006/picture">
+                  <pic:nvPicPr>
+                    <pic:cNvPr id="1" name=""/>
+                    <pic:cNvPicPr/>
+                  </pic:nvPicPr>
+                  <pic:blipFill>
+                    <a:blip r:embed="rId19"/>
+                    <a:stretch>
+                      <a:fillRect/>
+                    </a:stretch>
+                  </pic:blipFill>
+                  <pic:spPr>
+                    <a:xfrm>
+                      <a:off x="0" y="0"/>
+                      <a:ext cx="3276190" cy="961905"/>
+                    </a:xfrm>
+                    <a:prstGeom prst="rect">
+                      <a:avLst/>
+                    </a:prstGeom>
+                  </pic:spPr>
+                </pic:pic>
+              </a:graphicData>
+            </a:graphic>
+          </wp:inline>
+        </w:drawing>
+      </w:r>
+    </w:p>
+    <w:p>
+      <w:r>
+        <w:t xml:space="preserve">Before sending data, you need to set up a message structure of type </w:t>
+      </w:r>
+      <w:r>
+        <w:rPr>
+          <w:i/>
+        </w:rPr>
+        <w:t>wiced_i2c_message_t</w:t>
+      </w:r>
+      <w:r>
+        <w:t xml:space="preserve">. There are three functions that can be used for that purpose: </w:t>
+      </w:r>
+      <w:r>
+        <w:rPr>
+          <w:i/>
+        </w:rPr>
+        <w:t>wiced_i2c_init_tx_message</w:t>
+      </w:r>
+      <w:r>
+        <w:t xml:space="preserve">, </w:t>
+      </w:r>
+      <w:r>
+        <w:rPr>
+          <w:i/>
+        </w:rPr>
+        <w:t>wiced_i2c_init_</w:t>
+      </w:r>
+      <w:r>
+        <w:rPr>
+          <w:i/>
+        </w:rPr>
+        <w:t>r</w:t>
+      </w:r>
+      <w:r>
+        <w:rPr>
+          <w:i/>
+        </w:rPr>
+        <w:t>x_message</w:t>
+      </w:r>
+      <w:r>
+        <w:t xml:space="preserve">, </w:t>
+      </w:r>
+      <w:r>
+        <w:rPr>
+          <w:i/>
+        </w:rPr>
+        <w:t>wiced_i2c_init_</w:t>
+      </w:r>
+      <w:r>
+        <w:rPr>
+          <w:i/>
+        </w:rPr>
+        <w:t>combined</w:t>
+      </w:r>
+      <w:r>
+        <w:rPr>
+          <w:i/>
+        </w:rPr>
+        <w:t>_message</w:t>
+      </w:r>
+      <w:r>
+        <w:t>. See the API documentation for details on these structures. One note: the “retries” parameter must be set to a non-zero value (e.g. 1). A value of 0 means don’t even try to send the message once.</w:t>
+      </w:r>
+    </w:p>
+    <w:p>
+      <w:r>
+        <w:t xml:space="preserve">Once the structure is setup, use the function </w:t>
+      </w:r>
+      <w:r>
+        <w:rPr>
+          <w:i/>
+        </w:rPr>
+        <w:t>wiced_i2c_transfer</w:t>
+      </w:r>
+      <w:r>
+        <w:t xml:space="preserve"> to send the message. </w:t>
+      </w:r>
+    </w:p>
     <w:p>
       <w:pPr>
         <w:pStyle w:val="Heading2"/>
       </w:pPr>
       <w:r>
-        <w:lastRenderedPageBreak/>
         <w:t>Exercises</w:t>
       </w:r>
     </w:p>
@@ -1961,6 +2138,7 @@
         <w:ind w:left="360"/>
       </w:pPr>
       <w:r>
+        <w:lastRenderedPageBreak/>
         <w:t xml:space="preserve">In what file </w:t>
       </w:r>
       <w:r>
@@ -2149,7 +2327,6 @@
         </w:numPr>
       </w:pPr>
       <w:r>
-        <w:lastRenderedPageBreak/>
         <w:t>Hint: D</w:t>
       </w:r>
       <w:r>
@@ -3891,6 +4068,7 @@
               <w:jc w:val="center"/>
             </w:pPr>
             <w:r>
+              <w:lastRenderedPageBreak/>
               <w:t>D14</w:t>
             </w:r>
           </w:p>
@@ -4041,16 +4219,7 @@
               <w:jc w:val="center"/>
             </w:pPr>
             <w:r>
-              <w:t>I2C_SCL</w:t>
-            </w:r>
-            <w:r>
-              <w:t xml:space="preserve"> for </w:t>
-            </w:r>
-            <w:r>
-              <w:t xml:space="preserve">Analog Co-processor and FRAM </w:t>
-            </w:r>
-            <w:r>
-              <w:t>(slaves) and</w:t>
+              <w:t>I2C_SCL for Analog Co-processor and FRAM (slaves) and</w:t>
             </w:r>
             <w:r>
               <w:t xml:space="preserve"> </w:t>
@@ -4190,7 +4359,6 @@
         <w:pStyle w:val="Heading3"/>
       </w:pPr>
       <w:r>
-        <w:lastRenderedPageBreak/>
         <w:t>0</w:t>
       </w:r>
       <w:r>
@@ -4570,6 +4738,7 @@
         </w:numPr>
       </w:pPr>
       <w:r>
+        <w:lastRenderedPageBreak/>
         <w:t>In the main loop, read a value from the ADC and print it to the screen using the WPRINT_APP_INFO function.</w:t>
       </w:r>
     </w:p>
@@ -4761,7 +4930,6 @@
         </w:numPr>
       </w:pPr>
       <w:r>
-        <w:lastRenderedPageBreak/>
         <w:t>Hint: Use a baud rate of 115200, data with of 8, no parity, 1 stop bit, and no flow control.</w:t>
       </w:r>
     </w:p>
@@ -4976,10 +5144,564 @@
         <w:pStyle w:val="Heading3"/>
       </w:pPr>
       <w:r>
+        <w:t>11 (I2C WRITE) Change LED state on shield</w:t>
+      </w:r>
+    </w:p>
+    <w:p>
+      <w:pPr>
+        <w:pStyle w:val="ListParagraph"/>
+        <w:numPr>
+          <w:ilvl w:val="0"/>
+          <w:numId w:val="37"/>
+        </w:numPr>
+      </w:pPr>
+      <w:r>
+        <w:t>Copy 0</w:t>
+      </w:r>
+      <w:r>
+        <w:t>5</w:t>
+      </w:r>
+      <w:r>
+        <w:t>_</w:t>
+      </w:r>
+      <w:r>
+        <w:t>interrupt</w:t>
+      </w:r>
+      <w:r>
+        <w:t xml:space="preserve"> to 11_i2cwrite. Update the make file and create a make target.</w:t>
+      </w:r>
+    </w:p>
+    <w:p>
+      <w:pPr>
+        <w:pStyle w:val="ListParagraph"/>
+        <w:numPr>
+          <w:ilvl w:val="0"/>
+          <w:numId w:val="37"/>
+        </w:numPr>
+      </w:pPr>
+      <w:r>
+        <w:t>Update the code so that when the button is pressed, it will toggle between the red and blue LEDs which are controlled by the analog co-processor on the shield board. The analog co-processor</w:t>
+      </w:r>
+      <w:r>
+        <w:t xml:space="preserve"> sh</w:t>
+      </w:r>
+      <w:r>
+        <w:t>i</w:t>
+      </w:r>
+      <w:r>
+        <w:t>e</w:t>
+      </w:r>
+      <w:r>
+        <w:t>ld</w:t>
+      </w:r>
+      <w:r>
+        <w:t xml:space="preserve"> contains an I2C slave with the following properties:</w:t>
+      </w:r>
+    </w:p>
+    <w:p>
+      <w:pPr>
+        <w:pStyle w:val="ListParagraph"/>
+        <w:numPr>
+          <w:ilvl w:val="1"/>
+          <w:numId w:val="37"/>
+        </w:numPr>
+      </w:pPr>
+      <w:r>
+        <w:t>Connected to Arduino pins D14 and D15 (WICED_I2C_1)</w:t>
+      </w:r>
+    </w:p>
+    <w:p>
+      <w:pPr>
+        <w:pStyle w:val="ListParagraph"/>
+        <w:numPr>
+          <w:ilvl w:val="1"/>
+          <w:numId w:val="37"/>
+        </w:numPr>
+      </w:pPr>
+      <w:r>
+        <w:lastRenderedPageBreak/>
+        <w:t>7-bit address = 0x08</w:t>
+      </w:r>
+    </w:p>
+    <w:p>
+      <w:pPr>
+        <w:pStyle w:val="ListParagraph"/>
+        <w:numPr>
+          <w:ilvl w:val="1"/>
+          <w:numId w:val="37"/>
+        </w:numPr>
+      </w:pPr>
+      <w:r>
+        <w:t>Standard Speed (100kHz)</w:t>
+      </w:r>
+    </w:p>
+    <w:p>
+      <w:pPr>
+        <w:pStyle w:val="ListParagraph"/>
+        <w:numPr>
+          <w:ilvl w:val="1"/>
+          <w:numId w:val="37"/>
+        </w:numPr>
+      </w:pPr>
+      <w:r>
+        <w:t>EZI2C register access</w:t>
+      </w:r>
+    </w:p>
+    <w:p>
+      <w:pPr>
+        <w:pStyle w:val="ListParagraph"/>
+        <w:numPr>
+          <w:ilvl w:val="2"/>
+          <w:numId w:val="37"/>
+        </w:numPr>
+      </w:pPr>
+      <w:r>
+        <w:t>The first byte written is the register offset.</w:t>
+      </w:r>
+    </w:p>
+    <w:p>
+      <w:pPr>
+        <w:pStyle w:val="ListParagraph"/>
+        <w:numPr>
+          <w:ilvl w:val="2"/>
+          <w:numId w:val="37"/>
+        </w:numPr>
+      </w:pPr>
+      <w:r>
+        <w:t>All reads start at the previous write offset.</w:t>
+      </w:r>
+    </w:p>
+    <w:p>
+      <w:pPr>
+        <w:pStyle w:val="ListParagraph"/>
+        <w:numPr>
+          <w:ilvl w:val="1"/>
+          <w:numId w:val="37"/>
+        </w:numPr>
+      </w:pPr>
+      <w:r>
+        <w:t>The register map is as follows:</w:t>
+      </w:r>
+    </w:p>
+    <w:tbl>
+      <w:tblPr>
+        <w:tblStyle w:val="TableGrid"/>
+        <w:tblW w:w="0" w:type="auto"/>
+        <w:jc w:val="center"/>
+        <w:tblLook w:val="04A0" w:firstRow="1" w:lastRow="0" w:firstColumn="1" w:lastColumn="0" w:noHBand="0" w:noVBand="1"/>
+      </w:tblPr>
+      <w:tblGrid>
+        <w:gridCol w:w="815"/>
+        <w:gridCol w:w="1384"/>
+        <w:gridCol w:w="2477"/>
+      </w:tblGrid>
+      <w:tr>
+        <w:trPr>
+          <w:jc w:val="center"/>
+        </w:trPr>
+        <w:tc>
+          <w:tcPr>
+            <w:tcW w:w="815" w:type="dxa"/>
+            <w:shd w:val="clear" w:color="auto" w:fill="D9D9D9" w:themeFill="background1" w:themeFillShade="D9"/>
+          </w:tcPr>
+          <w:p>
+            <w:pPr>
+              <w:pStyle w:val="ListParagraph"/>
+              <w:ind w:left="0"/>
+            </w:pPr>
+            <w:r>
+              <w:t>Offset</w:t>
+            </w:r>
+          </w:p>
+        </w:tc>
+        <w:tc>
+          <w:tcPr>
+            <w:tcW w:w="1384" w:type="dxa"/>
+            <w:shd w:val="clear" w:color="auto" w:fill="D9D9D9" w:themeFill="background1" w:themeFillShade="D9"/>
+          </w:tcPr>
+          <w:p>
+            <w:pPr>
+              <w:pStyle w:val="ListParagraph"/>
+              <w:ind w:left="0"/>
+            </w:pPr>
+            <w:r>
+              <w:t>Description</w:t>
+            </w:r>
+          </w:p>
+        </w:tc>
+        <w:tc>
+          <w:tcPr>
+            <w:tcW w:w="2477" w:type="dxa"/>
+            <w:shd w:val="clear" w:color="auto" w:fill="D9D9D9" w:themeFill="background1" w:themeFillShade="D9"/>
+          </w:tcPr>
+          <w:p>
+            <w:pPr>
+              <w:pStyle w:val="ListParagraph"/>
+              <w:ind w:left="0"/>
+            </w:pPr>
+            <w:r>
+              <w:t>Details</w:t>
+            </w:r>
+          </w:p>
+        </w:tc>
+      </w:tr>
+      <w:tr>
+        <w:trPr>
+          <w:jc w:val="center"/>
+        </w:trPr>
+        <w:tc>
+          <w:tcPr>
+            <w:tcW w:w="815" w:type="dxa"/>
+          </w:tcPr>
+          <w:p>
+            <w:pPr>
+              <w:pStyle w:val="ListParagraph"/>
+              <w:ind w:left="0"/>
+            </w:pPr>
+            <w:r>
+              <w:t>00</w:t>
+            </w:r>
+          </w:p>
+        </w:tc>
+        <w:tc>
+          <w:tcPr>
+            <w:tcW w:w="1384" w:type="dxa"/>
+          </w:tcPr>
+          <w:p>
+            <w:pPr>
+              <w:pStyle w:val="ListParagraph"/>
+              <w:ind w:left="0"/>
+            </w:pPr>
+            <w:r>
+              <w:t>Red LED</w:t>
+            </w:r>
+          </w:p>
+        </w:tc>
+        <w:tc>
+          <w:tcPr>
+            <w:tcW w:w="2477" w:type="dxa"/>
+          </w:tcPr>
+          <w:p>
+            <w:pPr>
+              <w:pStyle w:val="ListParagraph"/>
+              <w:ind w:left="0"/>
+            </w:pPr>
+            <w:r>
+              <w:t>0 = OFF, non-zero = ON</w:t>
+            </w:r>
+          </w:p>
+        </w:tc>
+      </w:tr>
+      <w:tr>
+        <w:trPr>
+          <w:jc w:val="center"/>
+        </w:trPr>
+        <w:tc>
+          <w:tcPr>
+            <w:tcW w:w="815" w:type="dxa"/>
+          </w:tcPr>
+          <w:p>
+            <w:pPr>
+              <w:pStyle w:val="ListParagraph"/>
+              <w:ind w:left="0"/>
+            </w:pPr>
+            <w:r>
+              <w:t>01</w:t>
+            </w:r>
+          </w:p>
+        </w:tc>
+        <w:tc>
+          <w:tcPr>
+            <w:tcW w:w="1384" w:type="dxa"/>
+          </w:tcPr>
+          <w:p>
+            <w:pPr>
+              <w:pStyle w:val="ListParagraph"/>
+              <w:ind w:left="0"/>
+            </w:pPr>
+            <w:r>
+              <w:t>Blue LED</w:t>
+            </w:r>
+          </w:p>
+        </w:tc>
+        <w:tc>
+          <w:tcPr>
+            <w:tcW w:w="2477" w:type="dxa"/>
+          </w:tcPr>
+          <w:p>
+            <w:pPr>
+              <w:pStyle w:val="ListParagraph"/>
+              <w:ind w:left="0"/>
+            </w:pPr>
+            <w:r>
+              <w:t>0 = OFF, non-zero = ON</w:t>
+            </w:r>
+          </w:p>
+        </w:tc>
+      </w:tr>
+      <w:tr>
+        <w:trPr>
+          <w:jc w:val="center"/>
+        </w:trPr>
+        <w:tc>
+          <w:tcPr>
+            <w:tcW w:w="815" w:type="dxa"/>
+          </w:tcPr>
+          <w:p>
+            <w:pPr>
+              <w:pStyle w:val="ListParagraph"/>
+              <w:ind w:left="0"/>
+            </w:pPr>
+            <w:r>
+              <w:t>02</w:t>
+            </w:r>
+          </w:p>
+        </w:tc>
+        <w:tc>
+          <w:tcPr>
+            <w:tcW w:w="1384" w:type="dxa"/>
+          </w:tcPr>
+          <w:p>
+            <w:pPr>
+              <w:pStyle w:val="ListParagraph"/>
+              <w:ind w:left="0"/>
+            </w:pPr>
+            <w:r>
+              <w:t>Temperature</w:t>
+            </w:r>
+          </w:p>
+        </w:tc>
+        <w:tc>
+          <w:tcPr>
+            <w:tcW w:w="2477" w:type="dxa"/>
+          </w:tcPr>
+          <w:p>
+            <w:pPr>
+              <w:pStyle w:val="ListParagraph"/>
+              <w:ind w:left="0"/>
+            </w:pPr>
+            <w:r>
+              <w:t>LSB of temperature * 100</w:t>
+            </w:r>
+          </w:p>
+        </w:tc>
+      </w:tr>
+      <w:tr>
+        <w:trPr>
+          <w:jc w:val="center"/>
+        </w:trPr>
+        <w:tc>
+          <w:tcPr>
+            <w:tcW w:w="815" w:type="dxa"/>
+          </w:tcPr>
+          <w:p>
+            <w:pPr>
+              <w:pStyle w:val="ListParagraph"/>
+              <w:ind w:left="0"/>
+            </w:pPr>
+            <w:r>
+              <w:t>03</w:t>
+            </w:r>
+          </w:p>
+        </w:tc>
+        <w:tc>
+          <w:tcPr>
+            <w:tcW w:w="1384" w:type="dxa"/>
+          </w:tcPr>
+          <w:p>
+            <w:pPr>
+              <w:pStyle w:val="ListParagraph"/>
+              <w:ind w:left="0"/>
+            </w:pPr>
+            <w:r>
+              <w:t>Temperature</w:t>
+            </w:r>
+          </w:p>
+        </w:tc>
+        <w:tc>
+          <w:tcPr>
+            <w:tcW w:w="2477" w:type="dxa"/>
+          </w:tcPr>
+          <w:p>
+            <w:pPr>
+              <w:pStyle w:val="ListParagraph"/>
+              <w:ind w:left="0"/>
+            </w:pPr>
+            <w:r>
+              <w:t>MSB of temperature * 100</w:t>
+            </w:r>
+          </w:p>
+        </w:tc>
+      </w:tr>
+      <w:tr>
+        <w:trPr>
+          <w:jc w:val="center"/>
+        </w:trPr>
+        <w:tc>
+          <w:tcPr>
+            <w:tcW w:w="815" w:type="dxa"/>
+          </w:tcPr>
+          <w:p>
+            <w:pPr>
+              <w:pStyle w:val="ListParagraph"/>
+              <w:ind w:left="0"/>
+            </w:pPr>
+            <w:r>
+              <w:t>04</w:t>
+            </w:r>
+          </w:p>
+        </w:tc>
+        <w:tc>
+          <w:tcPr>
+            <w:tcW w:w="1384" w:type="dxa"/>
+          </w:tcPr>
+          <w:p>
+            <w:pPr>
+              <w:pStyle w:val="ListParagraph"/>
+              <w:ind w:left="0"/>
+            </w:pPr>
+            <w:r>
+              <w:t>Humidity</w:t>
+            </w:r>
+          </w:p>
+        </w:tc>
+        <w:tc>
+          <w:tcPr>
+            <w:tcW w:w="2477" w:type="dxa"/>
+          </w:tcPr>
+          <w:p>
+            <w:pPr>
+              <w:pStyle w:val="ListParagraph"/>
+              <w:ind w:left="0"/>
+            </w:pPr>
+            <w:r>
+              <w:t>LSB of humidity * 10</w:t>
+            </w:r>
+          </w:p>
+        </w:tc>
+      </w:tr>
+      <w:tr>
+        <w:trPr>
+          <w:jc w:val="center"/>
+        </w:trPr>
+        <w:tc>
+          <w:tcPr>
+            <w:tcW w:w="815" w:type="dxa"/>
+          </w:tcPr>
+          <w:p>
+            <w:pPr>
+              <w:pStyle w:val="ListParagraph"/>
+              <w:ind w:left="0"/>
+            </w:pPr>
+            <w:r>
+              <w:t>05</w:t>
+            </w:r>
+          </w:p>
+        </w:tc>
+        <w:tc>
+          <w:tcPr>
+            <w:tcW w:w="1384" w:type="dxa"/>
+          </w:tcPr>
+          <w:p>
+            <w:pPr>
+              <w:pStyle w:val="ListParagraph"/>
+              <w:ind w:left="0"/>
+            </w:pPr>
+            <w:r>
+              <w:t>Humidity</w:t>
+            </w:r>
+          </w:p>
+        </w:tc>
+        <w:tc>
+          <w:tcPr>
+            <w:tcW w:w="2477" w:type="dxa"/>
+          </w:tcPr>
+          <w:p>
+            <w:pPr>
+              <w:pStyle w:val="ListParagraph"/>
+              <w:ind w:left="0"/>
+            </w:pPr>
+            <w:r>
+              <w:t>LSB of humidity * 10</w:t>
+            </w:r>
+          </w:p>
+        </w:tc>
+      </w:tr>
+    </w:tbl>
+    <w:p>
+      <w:pPr>
+        <w:pStyle w:val="ListParagraph"/>
+      </w:pPr>
+    </w:p>
+    <w:p>
+      <w:pPr>
+        <w:pStyle w:val="ListParagraph"/>
+        <w:numPr>
+          <w:ilvl w:val="1"/>
+          <w:numId w:val="37"/>
+        </w:numPr>
+      </w:pPr>
+      <w:r>
+        <w:t xml:space="preserve">Hint: To turn ON the Red LED and turn OFF the Blue LED, you </w:t>
+      </w:r>
+      <w:r>
+        <w:t>need to</w:t>
+      </w:r>
+      <w:r>
+        <w:t xml:space="preserve"> send three bytes: 0x00 (offset), 0x01 (Red LED ON), 0x00 (Blue LED OFF).</w:t>
+      </w:r>
+    </w:p>
+    <w:p>
+      <w:pPr>
+        <w:pStyle w:val="ListParagraph"/>
+        <w:numPr>
+          <w:ilvl w:val="1"/>
+          <w:numId w:val="37"/>
+        </w:numPr>
+      </w:pPr>
+      <w:r>
+        <w:t xml:space="preserve">Hint: In the ISR, just set a flag to </w:t>
+      </w:r>
+      <w:r>
+        <w:t>force an I2C update</w:t>
+      </w:r>
+      <w:r>
+        <w:t>. Do the I2C processing in the main application loop</w:t>
+      </w:r>
+      <w:r>
+        <w:t xml:space="preserve"> only when the flag is set</w:t>
+      </w:r>
+      <w:r>
+        <w:t>.</w:t>
+      </w:r>
+      <w:r>
+        <w:t xml:space="preserve"> </w:t>
+      </w:r>
+      <w:r>
+        <w:t>Make sure the flag variable is defined as a volatile global variable.</w:t>
+      </w:r>
+    </w:p>
+    <w:p>
+      <w:pPr>
+        <w:pStyle w:val="ListParagraph"/>
+        <w:numPr>
+          <w:ilvl w:val="1"/>
+          <w:numId w:val="37"/>
+        </w:numPr>
+      </w:pPr>
+      <w:r>
+        <w:t>Hint: Make sure the number of re-tries is set to 1. A value of 0 means don’t try to send the message at all!</w:t>
+      </w:r>
+    </w:p>
+    <w:p>
+      <w:pPr>
+        <w:pStyle w:val="Heading3"/>
+      </w:pPr>
+      <w:r>
         <w:t>1</w:t>
       </w:r>
       <w:r>
-        <w:t>1</w:t>
+        <w:t>2</w:t>
       </w:r>
       <w:r>
         <w:t xml:space="preserve"> </w:t>
@@ -4992,36 +5714,60 @@
       </w:r>
     </w:p>
     <w:p>
-      <w:proofErr w:type="gramStart"/>
-      <w:r>
-        <w:t>retries !</w:t>
-      </w:r>
-      <w:proofErr w:type="gramEnd"/>
-      <w:r>
-        <w:t>= 0</w:t>
-      </w:r>
-    </w:p>
-    <w:p>
-      <w:pPr>
-        <w:pStyle w:val="Heading3"/>
-      </w:pPr>
-      <w:r>
-        <w:t>12</w:t>
-      </w:r>
-      <w:r>
-        <w:t xml:space="preserve"> </w:t>
-      </w:r>
-      <w:r>
-        <w:t>(</w:t>
-      </w:r>
-      <w:r>
-        <w:t>I2C WRITE</w:t>
-      </w:r>
-      <w:r>
-        <w:t xml:space="preserve">) </w:t>
-      </w:r>
-      <w:r>
-        <w:t>Change LED state on shield</w:t>
+      <w:pPr>
+        <w:pStyle w:val="ListParagraph"/>
+        <w:numPr>
+          <w:ilvl w:val="0"/>
+          <w:numId w:val="38"/>
+        </w:numPr>
+      </w:pPr>
+      <w:r>
+        <w:t xml:space="preserve">Copy </w:t>
+      </w:r>
+      <w:r>
+        <w:t>11</w:t>
+      </w:r>
+      <w:r>
+        <w:t>_i</w:t>
+      </w:r>
+      <w:r>
+        <w:t>2cwrite to 12</w:t>
+      </w:r>
+      <w:r>
+        <w:t>_i2c</w:t>
+      </w:r>
+      <w:r>
+        <w:t>read</w:t>
+      </w:r>
+      <w:r>
+        <w:t>. Update the make file and create a make target.</w:t>
+      </w:r>
+    </w:p>
+    <w:p>
+      <w:pPr>
+        <w:pStyle w:val="ListParagraph"/>
+        <w:numPr>
+          <w:ilvl w:val="0"/>
+          <w:numId w:val="38"/>
+        </w:numPr>
+      </w:pPr>
+      <w:r>
+        <w:t>Update the code so t</w:t>
+      </w:r>
+      <w:r>
+        <w:t>hat every time the button is pressed the temperature and humidity data are read from the I2C slave. Print the values to the terminal using the UART using WPRINT_APP_INFO.</w:t>
+      </w:r>
+    </w:p>
+    <w:p>
+      <w:pPr>
+        <w:pStyle w:val="ListParagraph"/>
+        <w:numPr>
+          <w:ilvl w:val="1"/>
+          <w:numId w:val="38"/>
+        </w:numPr>
+      </w:pPr>
+      <w:r>
+        <w:t>Hint: Remember to set the offset to 02 to read the temperature. You can do this just once and it will stay set for all future reads. With an offset of 02 you can read 4 bytes to get the temperature and humidity values.</w:t>
       </w:r>
     </w:p>
     <w:p>
@@ -5037,7 +5783,7 @@
     </w:p>
     <w:p/>
     <w:sectPr>
-      <w:footerReference w:type="default" r:id="rId19"/>
+      <w:footerReference w:type="default" r:id="rId20"/>
       <w:pgSz w:w="12240" w:h="15840"/>
       <w:pgMar w:top="1440" w:right="1440" w:bottom="1440" w:left="1440" w:header="720" w:footer="720" w:gutter="0"/>
       <w:cols w:space="720"/>
@@ -5082,7 +5828,6 @@
         <w:docPartUnique/>
       </w:docPartObj>
     </w:sdtPr>
-    <w:sdtEndPr/>
     <w:sdtContent>
       <w:sdt>
         <w:sdtPr>
@@ -5092,7 +5837,6 @@
             <w:docPartUnique/>
           </w:docPartObj>
         </w:sdtPr>
-        <w:sdtEndPr/>
         <w:sdtContent>
           <w:p>
             <w:pPr>
@@ -5133,7 +5877,7 @@
                 <w:bCs/>
                 <w:noProof/>
               </w:rPr>
-              <w:t>4</w:t>
+              <w:t>11</w:t>
             </w:r>
             <w:r>
               <w:rPr>
@@ -5178,7 +5922,7 @@
                 <w:bCs/>
                 <w:noProof/>
               </w:rPr>
-              <w:t>10</w:t>
+              <w:t>11</w:t>
             </w:r>
             <w:r>
               <w:rPr>
@@ -7310,6 +8054,92 @@
     </w:lvl>
   </w:abstractNum>
   <w:abstractNum w:abstractNumId="23" w15:restartNumberingAfterBreak="0">
+    <w:nsid w:val="534F4D07"/>
+    <w:multiLevelType w:val="hybridMultilevel"/>
+    <w:tmpl w:val="8E085660"/>
+    <w:lvl w:ilvl="0" w:tplc="0409000F">
+      <w:start w:val="1"/>
+      <w:numFmt w:val="decimal"/>
+      <w:lvlText w:val="%1."/>
+      <w:lvlJc w:val="left"/>
+      <w:pPr>
+        <w:ind w:left="720" w:hanging="360"/>
+      </w:pPr>
+    </w:lvl>
+    <w:lvl w:ilvl="1" w:tplc="04090019">
+      <w:start w:val="1"/>
+      <w:numFmt w:val="lowerLetter"/>
+      <w:lvlText w:val="%2."/>
+      <w:lvlJc w:val="left"/>
+      <w:pPr>
+        <w:ind w:left="1440" w:hanging="360"/>
+      </w:pPr>
+    </w:lvl>
+    <w:lvl w:ilvl="2" w:tplc="0409001B">
+      <w:start w:val="1"/>
+      <w:numFmt w:val="lowerRoman"/>
+      <w:lvlText w:val="%3."/>
+      <w:lvlJc w:val="right"/>
+      <w:pPr>
+        <w:ind w:left="2160" w:hanging="180"/>
+      </w:pPr>
+    </w:lvl>
+    <w:lvl w:ilvl="3" w:tplc="0409000F" w:tentative="1">
+      <w:start w:val="1"/>
+      <w:numFmt w:val="decimal"/>
+      <w:lvlText w:val="%4."/>
+      <w:lvlJc w:val="left"/>
+      <w:pPr>
+        <w:ind w:left="2880" w:hanging="360"/>
+      </w:pPr>
+    </w:lvl>
+    <w:lvl w:ilvl="4" w:tplc="04090019" w:tentative="1">
+      <w:start w:val="1"/>
+      <w:numFmt w:val="lowerLetter"/>
+      <w:lvlText w:val="%5."/>
+      <w:lvlJc w:val="left"/>
+      <w:pPr>
+        <w:ind w:left="3600" w:hanging="360"/>
+      </w:pPr>
+    </w:lvl>
+    <w:lvl w:ilvl="5" w:tplc="0409001B" w:tentative="1">
+      <w:start w:val="1"/>
+      <w:numFmt w:val="lowerRoman"/>
+      <w:lvlText w:val="%6."/>
+      <w:lvlJc w:val="right"/>
+      <w:pPr>
+        <w:ind w:left="4320" w:hanging="180"/>
+      </w:pPr>
+    </w:lvl>
+    <w:lvl w:ilvl="6" w:tplc="0409000F" w:tentative="1">
+      <w:start w:val="1"/>
+      <w:numFmt w:val="decimal"/>
+      <w:lvlText w:val="%7."/>
+      <w:lvlJc w:val="left"/>
+      <w:pPr>
+        <w:ind w:left="5040" w:hanging="360"/>
+      </w:pPr>
+    </w:lvl>
+    <w:lvl w:ilvl="7" w:tplc="04090019" w:tentative="1">
+      <w:start w:val="1"/>
+      <w:numFmt w:val="lowerLetter"/>
+      <w:lvlText w:val="%8."/>
+      <w:lvlJc w:val="left"/>
+      <w:pPr>
+        <w:ind w:left="5760" w:hanging="360"/>
+      </w:pPr>
+    </w:lvl>
+    <w:lvl w:ilvl="8" w:tplc="0409001B" w:tentative="1">
+      <w:start w:val="1"/>
+      <w:numFmt w:val="lowerRoman"/>
+      <w:lvlText w:val="%9."/>
+      <w:lvlJc w:val="right"/>
+      <w:pPr>
+        <w:ind w:left="6480" w:hanging="180"/>
+      </w:pPr>
+    </w:lvl>
+  </w:abstractNum>
+  <w:abstractNum w:abstractNumId="24" w15:restartNumberingAfterBreak="0">
     <w:nsid w:val="56F36D1A"/>
     <w:multiLevelType w:val="hybridMultilevel"/>
     <w:tmpl w:val="3C863B14"/>
@@ -7395,7 +8225,7 @@
       </w:pPr>
     </w:lvl>
   </w:abstractNum>
-  <w:abstractNum w:abstractNumId="24" w15:restartNumberingAfterBreak="0">
+  <w:abstractNum w:abstractNumId="25" w15:restartNumberingAfterBreak="0">
     <w:nsid w:val="5A0D7024"/>
     <w:multiLevelType w:val="hybridMultilevel"/>
     <w:tmpl w:val="D06C6D70"/>
@@ -7508,7 +8338,7 @@
       </w:rPr>
     </w:lvl>
   </w:abstractNum>
-  <w:abstractNum w:abstractNumId="25" w15:restartNumberingAfterBreak="0">
+  <w:abstractNum w:abstractNumId="26" w15:restartNumberingAfterBreak="0">
     <w:nsid w:val="5AB05BC1"/>
     <w:multiLevelType w:val="hybridMultilevel"/>
     <w:tmpl w:val="A43AB884"/>
@@ -7594,7 +8424,7 @@
       </w:pPr>
     </w:lvl>
   </w:abstractNum>
-  <w:abstractNum w:abstractNumId="26" w15:restartNumberingAfterBreak="0">
+  <w:abstractNum w:abstractNumId="27" w15:restartNumberingAfterBreak="0">
     <w:nsid w:val="5C781F7D"/>
     <w:multiLevelType w:val="hybridMultilevel"/>
     <w:tmpl w:val="64C8EB9A"/>
@@ -7683,7 +8513,7 @@
       </w:pPr>
     </w:lvl>
   </w:abstractNum>
-  <w:abstractNum w:abstractNumId="27" w15:restartNumberingAfterBreak="0">
+  <w:abstractNum w:abstractNumId="28" w15:restartNumberingAfterBreak="0">
     <w:nsid w:val="60124E8B"/>
     <w:multiLevelType w:val="hybridMultilevel"/>
     <w:tmpl w:val="69B4A572"/>
@@ -7796,7 +8626,7 @@
       </w:rPr>
     </w:lvl>
   </w:abstractNum>
-  <w:abstractNum w:abstractNumId="28" w15:restartNumberingAfterBreak="0">
+  <w:abstractNum w:abstractNumId="29" w15:restartNumberingAfterBreak="0">
     <w:nsid w:val="67236A12"/>
     <w:multiLevelType w:val="hybridMultilevel"/>
     <w:tmpl w:val="19B0C604"/>
@@ -7882,7 +8712,7 @@
       </w:pPr>
     </w:lvl>
   </w:abstractNum>
-  <w:abstractNum w:abstractNumId="29" w15:restartNumberingAfterBreak="0">
+  <w:abstractNum w:abstractNumId="30" w15:restartNumberingAfterBreak="0">
     <w:nsid w:val="6D4C3AC9"/>
     <w:multiLevelType w:val="hybridMultilevel"/>
     <w:tmpl w:val="C68EE228"/>
@@ -7968,7 +8798,7 @@
       </w:pPr>
     </w:lvl>
   </w:abstractNum>
-  <w:abstractNum w:abstractNumId="30" w15:restartNumberingAfterBreak="0">
+  <w:abstractNum w:abstractNumId="31" w15:restartNumberingAfterBreak="0">
     <w:nsid w:val="6D762269"/>
     <w:multiLevelType w:val="hybridMultilevel"/>
     <w:tmpl w:val="DC9A8690"/>
@@ -8057,7 +8887,7 @@
       </w:pPr>
     </w:lvl>
   </w:abstractNum>
-  <w:abstractNum w:abstractNumId="31" w15:restartNumberingAfterBreak="0">
+  <w:abstractNum w:abstractNumId="32" w15:restartNumberingAfterBreak="0">
     <w:nsid w:val="743739C9"/>
     <w:multiLevelType w:val="hybridMultilevel"/>
     <w:tmpl w:val="4D1694FC"/>
@@ -8170,7 +9000,7 @@
       </w:rPr>
     </w:lvl>
   </w:abstractNum>
-  <w:abstractNum w:abstractNumId="32" w15:restartNumberingAfterBreak="0">
+  <w:abstractNum w:abstractNumId="33" w15:restartNumberingAfterBreak="0">
     <w:nsid w:val="7630665A"/>
     <w:multiLevelType w:val="hybridMultilevel"/>
     <w:tmpl w:val="CDE680E0"/>
@@ -8256,7 +9086,93 @@
       </w:pPr>
     </w:lvl>
   </w:abstractNum>
-  <w:abstractNum w:abstractNumId="33" w15:restartNumberingAfterBreak="0">
+  <w:abstractNum w:abstractNumId="34" w15:restartNumberingAfterBreak="0">
+    <w:nsid w:val="76F90653"/>
+    <w:multiLevelType w:val="hybridMultilevel"/>
+    <w:tmpl w:val="8F4CDE98"/>
+    <w:lvl w:ilvl="0" w:tplc="0409000F">
+      <w:start w:val="1"/>
+      <w:numFmt w:val="decimal"/>
+      <w:lvlText w:val="%1."/>
+      <w:lvlJc w:val="left"/>
+      <w:pPr>
+        <w:ind w:left="720" w:hanging="360"/>
+      </w:pPr>
+    </w:lvl>
+    <w:lvl w:ilvl="1" w:tplc="04090019">
+      <w:start w:val="1"/>
+      <w:numFmt w:val="lowerLetter"/>
+      <w:lvlText w:val="%2."/>
+      <w:lvlJc w:val="left"/>
+      <w:pPr>
+        <w:ind w:left="1440" w:hanging="360"/>
+      </w:pPr>
+    </w:lvl>
+    <w:lvl w:ilvl="2" w:tplc="0409001B" w:tentative="1">
+      <w:start w:val="1"/>
+      <w:numFmt w:val="lowerRoman"/>
+      <w:lvlText w:val="%3."/>
+      <w:lvlJc w:val="right"/>
+      <w:pPr>
+        <w:ind w:left="2160" w:hanging="180"/>
+      </w:pPr>
+    </w:lvl>
+    <w:lvl w:ilvl="3" w:tplc="0409000F" w:tentative="1">
+      <w:start w:val="1"/>
+      <w:numFmt w:val="decimal"/>
+      <w:lvlText w:val="%4."/>
+      <w:lvlJc w:val="left"/>
+      <w:pPr>
+        <w:ind w:left="2880" w:hanging="360"/>
+      </w:pPr>
+    </w:lvl>
+    <w:lvl w:ilvl="4" w:tplc="04090019" w:tentative="1">
+      <w:start w:val="1"/>
+      <w:numFmt w:val="lowerLetter"/>
+      <w:lvlText w:val="%5."/>
+      <w:lvlJc w:val="left"/>
+      <w:pPr>
+        <w:ind w:left="3600" w:hanging="360"/>
+      </w:pPr>
+    </w:lvl>
+    <w:lvl w:ilvl="5" w:tplc="0409001B" w:tentative="1">
+      <w:start w:val="1"/>
+      <w:numFmt w:val="lowerRoman"/>
+      <w:lvlText w:val="%6."/>
+      <w:lvlJc w:val="right"/>
+      <w:pPr>
+        <w:ind w:left="4320" w:hanging="180"/>
+      </w:pPr>
+    </w:lvl>
+    <w:lvl w:ilvl="6" w:tplc="0409000F" w:tentative="1">
+      <w:start w:val="1"/>
+      <w:numFmt w:val="decimal"/>
+      <w:lvlText w:val="%7."/>
+      <w:lvlJc w:val="left"/>
+      <w:pPr>
+        <w:ind w:left="5040" w:hanging="360"/>
+      </w:pPr>
+    </w:lvl>
+    <w:lvl w:ilvl="7" w:tplc="04090019" w:tentative="1">
+      <w:start w:val="1"/>
+      <w:numFmt w:val="lowerLetter"/>
+      <w:lvlText w:val="%8."/>
+      <w:lvlJc w:val="left"/>
+      <w:pPr>
+        <w:ind w:left="5760" w:hanging="360"/>
+      </w:pPr>
+    </w:lvl>
+    <w:lvl w:ilvl="8" w:tplc="0409001B" w:tentative="1">
+      <w:start w:val="1"/>
+      <w:numFmt w:val="lowerRoman"/>
+      <w:lvlText w:val="%9."/>
+      <w:lvlJc w:val="right"/>
+      <w:pPr>
+        <w:ind w:left="6480" w:hanging="180"/>
+      </w:pPr>
+    </w:lvl>
+  </w:abstractNum>
+  <w:abstractNum w:abstractNumId="35" w15:restartNumberingAfterBreak="0">
     <w:nsid w:val="770E2193"/>
     <w:multiLevelType w:val="hybridMultilevel"/>
     <w:tmpl w:val="3C863B14"/>
@@ -8342,7 +9258,7 @@
       </w:pPr>
     </w:lvl>
   </w:abstractNum>
-  <w:abstractNum w:abstractNumId="34" w15:restartNumberingAfterBreak="0">
+  <w:abstractNum w:abstractNumId="36" w15:restartNumberingAfterBreak="0">
     <w:nsid w:val="783E41CA"/>
     <w:multiLevelType w:val="hybridMultilevel"/>
     <w:tmpl w:val="664AA8DA"/>
@@ -8455,7 +9371,7 @@
       </w:rPr>
     </w:lvl>
   </w:abstractNum>
-  <w:abstractNum w:abstractNumId="35" w15:restartNumberingAfterBreak="0">
+  <w:abstractNum w:abstractNumId="37" w15:restartNumberingAfterBreak="0">
     <w:nsid w:val="7F9D6C64"/>
     <w:multiLevelType w:val="hybridMultilevel"/>
     <w:tmpl w:val="08C2464E"/>
@@ -8542,7 +9458,7 @@
     </w:lvl>
   </w:abstractNum>
   <w:num w:numId="1">
-    <w:abstractNumId w:val="35"/>
+    <w:abstractNumId w:val="37"/>
   </w:num>
   <w:num w:numId="2">
     <w:abstractNumId w:val="17"/>
@@ -8554,13 +9470,13 @@
     <w:abstractNumId w:val="1"/>
   </w:num>
   <w:num w:numId="5">
-    <w:abstractNumId w:val="31"/>
+    <w:abstractNumId w:val="32"/>
   </w:num>
   <w:num w:numId="6">
     <w:abstractNumId w:val="10"/>
   </w:num>
   <w:num w:numId="7">
-    <w:abstractNumId w:val="27"/>
+    <w:abstractNumId w:val="28"/>
   </w:num>
   <w:num w:numId="8">
     <w:abstractNumId w:val="2"/>
@@ -8569,13 +9485,13 @@
     <w:abstractNumId w:val="22"/>
   </w:num>
   <w:num w:numId="10">
-    <w:abstractNumId w:val="26"/>
+    <w:abstractNumId w:val="27"/>
   </w:num>
   <w:num w:numId="11">
     <w:abstractNumId w:val="0"/>
   </w:num>
   <w:num w:numId="12">
-    <w:abstractNumId w:val="28"/>
+    <w:abstractNumId w:val="29"/>
   </w:num>
   <w:num w:numId="13">
     <w:abstractNumId w:val="13"/>
@@ -8584,7 +9500,7 @@
     <w:abstractNumId w:val="21"/>
   </w:num>
   <w:num w:numId="15">
-    <w:abstractNumId w:val="25"/>
+    <w:abstractNumId w:val="26"/>
   </w:num>
   <w:num w:numId="16">
     <w:abstractNumId w:val="6"/>
@@ -8602,28 +9518,28 @@
     <w:abstractNumId w:val="19"/>
   </w:num>
   <w:num w:numId="21">
-    <w:abstractNumId w:val="34"/>
+    <w:abstractNumId w:val="36"/>
   </w:num>
   <w:num w:numId="22">
     <w:abstractNumId w:val="12"/>
   </w:num>
   <w:num w:numId="23">
-    <w:abstractNumId w:val="24"/>
+    <w:abstractNumId w:val="25"/>
   </w:num>
   <w:num w:numId="24">
     <w:abstractNumId w:val="14"/>
   </w:num>
   <w:num w:numId="25">
-    <w:abstractNumId w:val="23"/>
+    <w:abstractNumId w:val="24"/>
   </w:num>
   <w:num w:numId="26">
     <w:abstractNumId w:val="3"/>
   </w:num>
   <w:num w:numId="27">
-    <w:abstractNumId w:val="32"/>
+    <w:abstractNumId w:val="33"/>
   </w:num>
   <w:num w:numId="28">
-    <w:abstractNumId w:val="33"/>
+    <w:abstractNumId w:val="35"/>
   </w:num>
   <w:num w:numId="29">
     <w:abstractNumId w:val="5"/>
@@ -8641,13 +9557,19 @@
     <w:abstractNumId w:val="15"/>
   </w:num>
   <w:num w:numId="34">
-    <w:abstractNumId w:val="29"/>
+    <w:abstractNumId w:val="30"/>
   </w:num>
   <w:num w:numId="35">
     <w:abstractNumId w:val="7"/>
   </w:num>
   <w:num w:numId="36">
-    <w:abstractNumId w:val="30"/>
+    <w:abstractNumId w:val="31"/>
+  </w:num>
+  <w:num w:numId="37">
+    <w:abstractNumId w:val="23"/>
+  </w:num>
+  <w:num w:numId="38">
+    <w:abstractNumId w:val="34"/>
   </w:num>
 </w:numbering>
 </file>
@@ -9045,7 +9967,7 @@
   <w:style w:type="paragraph" w:default="1" w:styleId="Normal">
     <w:name w:val="Normal"/>
     <w:qFormat/>
-    <w:rsid w:val="0003602C"/>
+    <w:rsid w:val="00CA395B"/>
   </w:style>
   <w:style w:type="paragraph" w:styleId="Heading1">
     <w:name w:val="heading 1"/>
@@ -9165,7 +10087,7 @@
     <w:uiPriority w:val="1"/>
     <w:semiHidden/>
     <w:unhideWhenUsed/>
-    <w:rsid w:val="0003602C"/>
+    <w:rsid w:val="00CA395B"/>
   </w:style>
   <w:style w:type="table" w:default="1" w:styleId="TableNormal">
     <w:name w:val="Normal Table"/>
@@ -9187,7 +10109,7 @@
     <w:uiPriority w:val="99"/>
     <w:semiHidden/>
     <w:unhideWhenUsed/>
-    <w:rsid w:val="0003602C"/>
+    <w:rsid w:val="00CA395B"/>
   </w:style>
   <w:style w:type="paragraph" w:styleId="ListParagraph">
     <w:name w:val="List Paragraph"/>
@@ -9975,7 +10897,7 @@
 </file>
 
 <file path=customXml/itemProps1.xml><?xml version="1.0" encoding="utf-8"?>
-<ds:datastoreItem xmlns:ds="http://schemas.openxmlformats.org/officeDocument/2006/customXml" ds:itemID="{27208C9F-4202-4DCB-96D5-39B59B4545FC}">
+<ds:datastoreItem xmlns:ds="http://schemas.openxmlformats.org/officeDocument/2006/customXml" ds:itemID="{5A611BCD-8241-4FA2-ABAA-700BA741D819}">
   <ds:schemaRefs>
     <ds:schemaRef ds:uri="http://schemas.openxmlformats.org/officeDocument/2006/bibliography"/>
   </ds:schemaRefs>

</xml_diff>

<commit_message>
Rename chapter 02 files from 01. Add i2c scan project. Add exercise to update platform files. Remove magic numbers.
</commit_message>
<xml_diff>
--- a/labmanual/WA101-02.docx
+++ b/labmanual/WA101-02.docx
@@ -1608,8 +1608,6 @@
       <w:r>
         <w:t xml:space="preserve"> (standard speed)</w:t>
       </w:r>
-      <w:bookmarkStart w:id="0" w:name="_GoBack"/>
-      <w:bookmarkEnd w:id="0"/>
       <w:r>
         <w:t>.</w:t>
       </w:r>
@@ -1685,40 +1683,16 @@
         <w:rPr>
           <w:i/>
         </w:rPr>
-        <w:t>wiced_i2c_init_</w:t>
+        <w:t>wiced_i2c_init_rx_message</w:t>
+      </w:r>
+      <w:r>
+        <w:t xml:space="preserve">, </w:t>
       </w:r>
       <w:r>
         <w:rPr>
           <w:i/>
         </w:rPr>
-        <w:t>r</w:t>
-      </w:r>
-      <w:r>
-        <w:rPr>
-          <w:i/>
-        </w:rPr>
-        <w:t>x_message</w:t>
-      </w:r>
-      <w:r>
-        <w:t xml:space="preserve">, </w:t>
-      </w:r>
-      <w:r>
-        <w:rPr>
-          <w:i/>
-        </w:rPr>
-        <w:t>wiced_i2c_init_</w:t>
-      </w:r>
-      <w:r>
-        <w:rPr>
-          <w:i/>
-        </w:rPr>
-        <w:t>combined</w:t>
-      </w:r>
-      <w:r>
-        <w:rPr>
-          <w:i/>
-        </w:rPr>
-        <w:t>_message</w:t>
+        <w:t>wiced_i2c_init_combined_message</w:t>
       </w:r>
       <w:r>
         <w:t>. See the API documentation for details on these structures. One note: the “retries” parameter must be set to a non-zero value (e.g. 1). A value of 0 means don’t even try to send the message once.</w:t>
@@ -1736,6 +1710,41 @@
       </w:r>
       <w:r>
         <w:t xml:space="preserve"> to send the message. </w:t>
+      </w:r>
+    </w:p>
+    <w:p>
+      <w:r>
+        <w:t xml:space="preserve">You can also use the </w:t>
+      </w:r>
+      <w:r>
+        <w:rPr>
+          <w:i/>
+        </w:rPr>
+        <w:t>wiced_i2c_probe_device</w:t>
+      </w:r>
+      <w:r>
+        <w:t xml:space="preserve"> to check to see if there is an I2C slave at the given address. The function will return WICED_TRUE if a device is found and WICED_FALSE if a device is not found.</w:t>
+      </w:r>
+      <w:r>
+        <w:t xml:space="preserve"> Note that you must still initialize the device with </w:t>
+      </w:r>
+      <w:r>
+        <w:rPr>
+          <w:i/>
+        </w:rPr>
+        <w:t xml:space="preserve">wiced_i2c_init </w:t>
+      </w:r>
+      <w:r>
+        <w:t xml:space="preserve">before using </w:t>
+      </w:r>
+      <w:r>
+        <w:rPr>
+          <w:i/>
+        </w:rPr>
+        <w:t>wiced_i2c_probe_device</w:t>
+      </w:r>
+      <w:r>
+        <w:t>.</w:t>
       </w:r>
     </w:p>
     <w:p>
@@ -2099,6 +2108,7 @@
         <w:ind w:left="360"/>
       </w:pPr>
       <w:r>
+        <w:lastRenderedPageBreak/>
         <w:t xml:space="preserve">Why can’t you read the value of the LED using the </w:t>
       </w:r>
       <w:proofErr w:type="spellStart"/>
@@ -2138,7 +2148,6 @@
         <w:ind w:left="360"/>
       </w:pPr>
       <w:r>
-        <w:lastRenderedPageBreak/>
         <w:t xml:space="preserve">In what file </w:t>
       </w:r>
       <w:r>
@@ -3785,6 +3794,7 @@
               <w:jc w:val="center"/>
             </w:pPr>
             <w:r>
+              <w:lastRenderedPageBreak/>
               <w:t>D10</w:t>
             </w:r>
           </w:p>
@@ -4068,7 +4078,6 @@
               <w:jc w:val="center"/>
             </w:pPr>
             <w:r>
-              <w:lastRenderedPageBreak/>
               <w:t>D14</w:t>
             </w:r>
           </w:p>
@@ -4643,6 +4652,7 @@
         <w:pStyle w:val="Heading3"/>
       </w:pPr>
       <w:r>
+        <w:lastRenderedPageBreak/>
         <w:t xml:space="preserve">08 </w:t>
       </w:r>
       <w:r>
@@ -4738,7 +4748,6 @@
         </w:numPr>
       </w:pPr>
       <w:r>
-        <w:lastRenderedPageBreak/>
         <w:t>In the main loop, read a value from the ADC and print it to the screen using the WPRINT_APP_INFO function.</w:t>
       </w:r>
     </w:p>
@@ -5144,6 +5153,7 @@
         <w:pStyle w:val="Heading3"/>
       </w:pPr>
       <w:r>
+        <w:lastRenderedPageBreak/>
         <w:t>11 (I2C WRITE) Change LED state on shield</w:t>
       </w:r>
     </w:p>
@@ -5219,7 +5229,6 @@
         </w:numPr>
       </w:pPr>
       <w:r>
-        <w:lastRenderedPageBreak/>
         <w:t>7-bit address = 0x08</w:t>
       </w:r>
     </w:p>
@@ -5722,25 +5731,7 @@
         </w:numPr>
       </w:pPr>
       <w:r>
-        <w:t xml:space="preserve">Copy </w:t>
-      </w:r>
-      <w:r>
-        <w:t>11</w:t>
-      </w:r>
-      <w:r>
-        <w:t>_i</w:t>
-      </w:r>
-      <w:r>
-        <w:t>2cwrite to 12</w:t>
-      </w:r>
-      <w:r>
-        <w:t>_i2c</w:t>
-      </w:r>
-      <w:r>
-        <w:t>read</w:t>
-      </w:r>
-      <w:r>
-        <w:t>. Update the make file and create a make target.</w:t>
+        <w:t>Copy 11_i2cwrite to 12_i2cread. Update the make file and create a make target.</w:t>
       </w:r>
     </w:p>
     <w:p>
@@ -5752,10 +5743,7 @@
         </w:numPr>
       </w:pPr>
       <w:r>
-        <w:t>Update the code so t</w:t>
-      </w:r>
-      <w:r>
-        <w:t>hat every time the button is pressed the temperature and humidity data are read from the I2C slave. Print the values to the terminal using the UART using WPRINT_APP_INFO.</w:t>
+        <w:t>Update the code so that every time the button is pressed the temperature and humidity data are read from the I2C slave. Print the values to the terminal using WPRINT_APP_INFO.</w:t>
       </w:r>
     </w:p>
     <w:p>
@@ -5775,13 +5763,406 @@
         <w:pStyle w:val="Heading3"/>
       </w:pPr>
       <w:r>
-        <w:t>13</w:t>
+        <w:t>1</w:t>
+      </w:r>
+      <w:r>
+        <w:t>3</w:t>
+      </w:r>
+      <w:r>
+        <w:t xml:space="preserve"> (I2C PROBE) Probe for I2C devices</w:t>
+      </w:r>
+    </w:p>
+    <w:p>
+      <w:pPr>
+        <w:pStyle w:val="ListParagraph"/>
+        <w:numPr>
+          <w:ilvl w:val="0"/>
+          <w:numId w:val="40"/>
+        </w:numPr>
+      </w:pPr>
+      <w:r>
+        <w:t xml:space="preserve">Copy 11_i2cwrite to 13_i2cprobe. </w:t>
+      </w:r>
+      <w:r>
+        <w:t>Update the make file and create a make target.</w:t>
+      </w:r>
+    </w:p>
+    <w:p>
+      <w:pPr>
+        <w:pStyle w:val="ListParagraph"/>
+        <w:numPr>
+          <w:ilvl w:val="0"/>
+          <w:numId w:val="40"/>
+        </w:numPr>
+      </w:pPr>
+      <w:r>
+        <w:t>Update the code so</w:t>
+      </w:r>
+      <w:r>
+        <w:t xml:space="preserve"> that every time the button is pressed a scan is done of every possible I2C address. Print the address of any devices found to the terminal </w:t>
+      </w:r>
+      <w:r>
+        <w:t xml:space="preserve">(in hex) </w:t>
+      </w:r>
+      <w:r>
+        <w:t xml:space="preserve">using WPRINT_APP_INFO. </w:t>
+      </w:r>
+    </w:p>
+    <w:p>
+      <w:pPr>
+        <w:pStyle w:val="ListParagraph"/>
+        <w:numPr>
+          <w:ilvl w:val="1"/>
+          <w:numId w:val="40"/>
+        </w:numPr>
+      </w:pPr>
+      <w:r>
+        <w:t>Hint: The I2C address is 7 bits</w:t>
+      </w:r>
+      <w:r>
+        <w:t>. 0x00 is a special “All Call” address,</w:t>
+      </w:r>
+      <w:r>
+        <w:t xml:space="preserve"> and all values above 0x7C are reserved for future purposes, so the only valid addresses are 0x0</w:t>
+      </w:r>
+      <w:r>
+        <w:t>1</w:t>
+      </w:r>
+      <w:r>
+        <w:t xml:space="preserve"> – 0x7B.</w:t>
+      </w:r>
+    </w:p>
+    <w:p>
+      <w:pPr>
+        <w:pStyle w:val="ListParagraph"/>
+        <w:numPr>
+          <w:ilvl w:val="0"/>
+          <w:numId w:val="40"/>
+        </w:numPr>
+      </w:pPr>
+      <w:r>
+        <w:t>What addresses are found on the shield?</w:t>
+      </w:r>
+    </w:p>
+    <w:p>
+      <w:pPr>
+        <w:pStyle w:val="ListParagraph"/>
+        <w:numPr>
+          <w:ilvl w:val="1"/>
+          <w:numId w:val="40"/>
+        </w:numPr>
+      </w:pPr>
+      <w:r>
+        <w:t xml:space="preserve">Hint: There should be </w:t>
+      </w:r>
+      <w:r>
+        <w:t>3</w:t>
+      </w:r>
+      <w:r>
+        <w:t xml:space="preserve"> – </w:t>
+      </w:r>
+      <w:bookmarkStart w:id="0" w:name="_GoBack"/>
+      <w:bookmarkEnd w:id="0"/>
+      <w:r>
+        <w:t xml:space="preserve">one for the </w:t>
+      </w:r>
+      <w:r>
+        <w:t>PSoC analog co-processor,</w:t>
+      </w:r>
+      <w:r>
+        <w:t xml:space="preserve"> and</w:t>
+      </w:r>
+      <w:r>
+        <w:t xml:space="preserve"> </w:t>
+      </w:r>
+      <w:r>
+        <w:t>two for the on-board FRAM</w:t>
+      </w:r>
+      <w:r>
+        <w:t>.</w:t>
+      </w:r>
+    </w:p>
+    <w:p>
+      <w:pPr>
+        <w:pStyle w:val="Heading3"/>
+      </w:pPr>
+      <w:r>
+        <w:lastRenderedPageBreak/>
+        <w:t>1</w:t>
+      </w:r>
+      <w:r>
+        <w:t>4</w:t>
       </w:r>
       <w:r>
         <w:t xml:space="preserve"> (PLATFORM) Make/modify platform files for the shield</w:t>
       </w:r>
     </w:p>
-    <w:p/>
+    <w:p>
+      <w:pPr>
+        <w:pStyle w:val="ListParagraph"/>
+        <w:numPr>
+          <w:ilvl w:val="0"/>
+          <w:numId w:val="41"/>
+        </w:numPr>
+      </w:pPr>
+      <w:r>
+        <w:t>We have not created a complete custom board but we are using a PSoC Analog Co-processor shield connected to the base board. Let’s make a platform for this hardware configuration</w:t>
+      </w:r>
+      <w:r>
+        <w:t xml:space="preserve"> to make our projects more readable</w:t>
+      </w:r>
+      <w:r>
+        <w:t>.</w:t>
+      </w:r>
+    </w:p>
+    <w:p>
+      <w:pPr>
+        <w:pStyle w:val="ListParagraph"/>
+        <w:numPr>
+          <w:ilvl w:val="0"/>
+          <w:numId w:val="41"/>
+        </w:numPr>
+      </w:pPr>
+      <w:r>
+        <w:t xml:space="preserve">First, </w:t>
+      </w:r>
+      <w:r>
+        <w:t xml:space="preserve">in the platforms folder </w:t>
+      </w:r>
+      <w:r>
+        <w:t xml:space="preserve">copy the </w:t>
+      </w:r>
+      <w:r>
+        <w:t>“</w:t>
+      </w:r>
+      <w:r>
+        <w:t>BCM94343W_AVN</w:t>
+      </w:r>
+      <w:r>
+        <w:t>”</w:t>
+      </w:r>
+      <w:r>
+        <w:t xml:space="preserve"> folder to a new folder called “WA101”. </w:t>
+      </w:r>
+      <w:r>
+        <w:t>You can do this right from inside the WICED SDK.</w:t>
+      </w:r>
+    </w:p>
+    <w:p>
+      <w:pPr>
+        <w:pStyle w:val="ListParagraph"/>
+        <w:numPr>
+          <w:ilvl w:val="0"/>
+          <w:numId w:val="41"/>
+        </w:numPr>
+      </w:pPr>
+      <w:r>
+        <w:t>In the new folder, r</w:t>
+      </w:r>
+      <w:r>
+        <w:t>ename the make fi</w:t>
+      </w:r>
+      <w:r>
+        <w:t xml:space="preserve">le WA101.mk and delete the schematics directory. </w:t>
+      </w:r>
+    </w:p>
+    <w:p>
+      <w:pPr>
+        <w:pStyle w:val="ListParagraph"/>
+        <w:numPr>
+          <w:ilvl w:val="0"/>
+          <w:numId w:val="41"/>
+        </w:numPr>
+      </w:pPr>
+      <w:r>
+        <w:t>Update the README.txt file.</w:t>
+      </w:r>
+    </w:p>
+    <w:p>
+      <w:pPr>
+        <w:pStyle w:val="ListParagraph"/>
+        <w:numPr>
+          <w:ilvl w:val="0"/>
+          <w:numId w:val="41"/>
+        </w:numPr>
+      </w:pPr>
+      <w:r>
+        <w:t xml:space="preserve">In </w:t>
+      </w:r>
+      <w:proofErr w:type="spellStart"/>
+      <w:r>
+        <w:t>platform.c</w:t>
+      </w:r>
+      <w:proofErr w:type="spellEnd"/>
+      <w:r>
+        <w:t>/</w:t>
+      </w:r>
+      <w:proofErr w:type="spellStart"/>
+      <w:r>
+        <w:t>platform.h</w:t>
+      </w:r>
+      <w:proofErr w:type="spellEnd"/>
+      <w:r>
+        <w:t xml:space="preserve"> add the following new items:</w:t>
+      </w:r>
+    </w:p>
+    <w:p>
+      <w:pPr>
+        <w:pStyle w:val="ListParagraph"/>
+        <w:numPr>
+          <w:ilvl w:val="1"/>
+          <w:numId w:val="41"/>
+        </w:numPr>
+      </w:pPr>
+      <w:r>
+        <w:t>SHIELD</w:t>
+      </w:r>
+      <w:r>
+        <w:t>_I2C</w:t>
+      </w:r>
+      <w:r>
+        <w:t xml:space="preserve"> -&gt; This will point to WICED_I2C_1</w:t>
+      </w:r>
+    </w:p>
+    <w:p>
+      <w:pPr>
+        <w:pStyle w:val="ListParagraph"/>
+        <w:numPr>
+          <w:ilvl w:val="1"/>
+          <w:numId w:val="41"/>
+        </w:numPr>
+      </w:pPr>
+      <w:r>
+        <w:t>SHIELD_</w:t>
+      </w:r>
+      <w:r>
+        <w:t>LED_</w:t>
+      </w:r>
+      <w:r>
+        <w:t>GREEN</w:t>
+      </w:r>
+      <w:r>
+        <w:t xml:space="preserve"> -&gt; This will point to WICED_GPIO_3</w:t>
+      </w:r>
+    </w:p>
+    <w:p>
+      <w:pPr>
+        <w:pStyle w:val="ListParagraph"/>
+        <w:numPr>
+          <w:ilvl w:val="2"/>
+          <w:numId w:val="41"/>
+        </w:numPr>
+      </w:pPr>
+      <w:r>
+        <w:t xml:space="preserve">Hint: </w:t>
+      </w:r>
+      <w:r>
+        <w:t>Also u</w:t>
+      </w:r>
+      <w:r>
+        <w:t xml:space="preserve">pdate the initialization function so that WICED_GPIO_3 is initialized as a push-pull output </w:t>
+      </w:r>
+      <w:r>
+        <w:t xml:space="preserve">and is driven low </w:t>
+      </w:r>
+      <w:r>
+        <w:t>just like LED1 and LED2.</w:t>
+      </w:r>
+    </w:p>
+    <w:p>
+      <w:pPr>
+        <w:pStyle w:val="ListParagraph"/>
+        <w:numPr>
+          <w:ilvl w:val="0"/>
+          <w:numId w:val="41"/>
+        </w:numPr>
+      </w:pPr>
+      <w:r>
+        <w:t xml:space="preserve">Since our baseboard and CPU have not changed, we don’t need to make any other changes in </w:t>
+      </w:r>
+      <w:proofErr w:type="spellStart"/>
+      <w:r>
+        <w:t>platform.h</w:t>
+      </w:r>
+      <w:proofErr w:type="spellEnd"/>
+      <w:r>
+        <w:t xml:space="preserve">, </w:t>
+      </w:r>
+      <w:proofErr w:type="spellStart"/>
+      <w:r>
+        <w:t>platform.c</w:t>
+      </w:r>
+      <w:proofErr w:type="spellEnd"/>
+      <w:r>
+        <w:t xml:space="preserve">, </w:t>
+      </w:r>
+      <w:proofErr w:type="spellStart"/>
+      <w:r>
+        <w:t>platform_config.h</w:t>
+      </w:r>
+      <w:proofErr w:type="spellEnd"/>
+      <w:r>
+        <w:t xml:space="preserve">, or </w:t>
+      </w:r>
+      <w:proofErr w:type="spellStart"/>
+      <w:r>
+        <w:t>wifi_nvram_image.h</w:t>
+      </w:r>
+      <w:proofErr w:type="spellEnd"/>
+      <w:r>
+        <w:t xml:space="preserve">. If you were to make a complete new board potentially with a different </w:t>
+      </w:r>
+      <w:proofErr w:type="spellStart"/>
+      <w:r>
+        <w:t>WiFi</w:t>
+      </w:r>
+      <w:proofErr w:type="spellEnd"/>
+      <w:r>
+        <w:t xml:space="preserve"> device, those files would need to be updated as well.</w:t>
+      </w:r>
+    </w:p>
+    <w:p>
+      <w:pPr>
+        <w:pStyle w:val="ListParagraph"/>
+        <w:numPr>
+          <w:ilvl w:val="0"/>
+          <w:numId w:val="41"/>
+        </w:numPr>
+      </w:pPr>
+      <w:r>
+        <w:t>Once you are done, go back and modify project</w:t>
+      </w:r>
+      <w:r>
+        <w:t>s 04 and 11</w:t>
+      </w:r>
+      <w:r>
+        <w:t xml:space="preserve"> to use the new definitions.</w:t>
+      </w:r>
+    </w:p>
+    <w:p>
+      <w:pPr>
+        <w:pStyle w:val="ListParagraph"/>
+        <w:numPr>
+          <w:ilvl w:val="1"/>
+          <w:numId w:val="41"/>
+        </w:numPr>
+      </w:pPr>
+      <w:r>
+        <w:t>Hint: you will need to change the make targets so that they use the new platform name.</w:t>
+      </w:r>
+    </w:p>
+    <w:p>
+      <w:pPr>
+        <w:pStyle w:val="ListParagraph"/>
+        <w:numPr>
+          <w:ilvl w:val="1"/>
+          <w:numId w:val="41"/>
+        </w:numPr>
+      </w:pPr>
+      <w:r>
+        <w:t>Hint: on project 04, you no longer need to initialize the GPIO for the Green LED.</w:t>
+      </w:r>
+    </w:p>
     <w:sectPr>
       <w:footerReference w:type="default" r:id="rId20"/>
       <w:pgSz w:w="12240" w:h="15840"/>
@@ -5828,6 +6209,7 @@
         <w:docPartUnique/>
       </w:docPartObj>
     </w:sdtPr>
+    <w:sdtEndPr/>
     <w:sdtContent>
       <w:sdt>
         <w:sdtPr>
@@ -5837,6 +6219,7 @@
             <w:docPartUnique/>
           </w:docPartObj>
         </w:sdtPr>
+        <w:sdtEndPr/>
         <w:sdtContent>
           <w:p>
             <w:pPr>
@@ -5877,7 +6260,7 @@
                 <w:bCs/>
                 <w:noProof/>
               </w:rPr>
-              <w:t>11</w:t>
+              <w:t>12</w:t>
             </w:r>
             <w:r>
               <w:rPr>
@@ -5922,7 +6305,7 @@
                 <w:bCs/>
                 <w:noProof/>
               </w:rPr>
-              <w:t>11</w:t>
+              <w:t>12</w:t>
             </w:r>
             <w:r>
               <w:rPr>
@@ -6268,6 +6651,92 @@
     </w:lvl>
   </w:abstractNum>
   <w:abstractNum w:abstractNumId="3" w15:restartNumberingAfterBreak="0">
+    <w:nsid w:val="0D4D6AC7"/>
+    <w:multiLevelType w:val="hybridMultilevel"/>
+    <w:tmpl w:val="46CEB47C"/>
+    <w:lvl w:ilvl="0" w:tplc="0409000F">
+      <w:start w:val="1"/>
+      <w:numFmt w:val="decimal"/>
+      <w:lvlText w:val="%1."/>
+      <w:lvlJc w:val="left"/>
+      <w:pPr>
+        <w:ind w:left="720" w:hanging="360"/>
+      </w:pPr>
+    </w:lvl>
+    <w:lvl w:ilvl="1" w:tplc="04090019">
+      <w:start w:val="1"/>
+      <w:numFmt w:val="lowerLetter"/>
+      <w:lvlText w:val="%2."/>
+      <w:lvlJc w:val="left"/>
+      <w:pPr>
+        <w:ind w:left="1440" w:hanging="360"/>
+      </w:pPr>
+    </w:lvl>
+    <w:lvl w:ilvl="2" w:tplc="0409001B">
+      <w:start w:val="1"/>
+      <w:numFmt w:val="lowerRoman"/>
+      <w:lvlText w:val="%3."/>
+      <w:lvlJc w:val="right"/>
+      <w:pPr>
+        <w:ind w:left="2160" w:hanging="180"/>
+      </w:pPr>
+    </w:lvl>
+    <w:lvl w:ilvl="3" w:tplc="0409000F">
+      <w:start w:val="1"/>
+      <w:numFmt w:val="decimal"/>
+      <w:lvlText w:val="%4."/>
+      <w:lvlJc w:val="left"/>
+      <w:pPr>
+        <w:ind w:left="2880" w:hanging="360"/>
+      </w:pPr>
+    </w:lvl>
+    <w:lvl w:ilvl="4" w:tplc="04090019" w:tentative="1">
+      <w:start w:val="1"/>
+      <w:numFmt w:val="lowerLetter"/>
+      <w:lvlText w:val="%5."/>
+      <w:lvlJc w:val="left"/>
+      <w:pPr>
+        <w:ind w:left="3600" w:hanging="360"/>
+      </w:pPr>
+    </w:lvl>
+    <w:lvl w:ilvl="5" w:tplc="0409001B" w:tentative="1">
+      <w:start w:val="1"/>
+      <w:numFmt w:val="lowerRoman"/>
+      <w:lvlText w:val="%6."/>
+      <w:lvlJc w:val="right"/>
+      <w:pPr>
+        <w:ind w:left="4320" w:hanging="180"/>
+      </w:pPr>
+    </w:lvl>
+    <w:lvl w:ilvl="6" w:tplc="0409000F" w:tentative="1">
+      <w:start w:val="1"/>
+      <w:numFmt w:val="decimal"/>
+      <w:lvlText w:val="%7."/>
+      <w:lvlJc w:val="left"/>
+      <w:pPr>
+        <w:ind w:left="5040" w:hanging="360"/>
+      </w:pPr>
+    </w:lvl>
+    <w:lvl w:ilvl="7" w:tplc="04090019" w:tentative="1">
+      <w:start w:val="1"/>
+      <w:numFmt w:val="lowerLetter"/>
+      <w:lvlText w:val="%8."/>
+      <w:lvlJc w:val="left"/>
+      <w:pPr>
+        <w:ind w:left="5760" w:hanging="360"/>
+      </w:pPr>
+    </w:lvl>
+    <w:lvl w:ilvl="8" w:tplc="0409001B" w:tentative="1">
+      <w:start w:val="1"/>
+      <w:numFmt w:val="lowerRoman"/>
+      <w:lvlText w:val="%9."/>
+      <w:lvlJc w:val="right"/>
+      <w:pPr>
+        <w:ind w:left="6480" w:hanging="180"/>
+      </w:pPr>
+    </w:lvl>
+  </w:abstractNum>
+  <w:abstractNum w:abstractNumId="4" w15:restartNumberingAfterBreak="0">
     <w:nsid w:val="0F3D4908"/>
     <w:multiLevelType w:val="hybridMultilevel"/>
     <w:tmpl w:val="228EE32E"/>
@@ -6353,7 +6822,93 @@
       </w:pPr>
     </w:lvl>
   </w:abstractNum>
-  <w:abstractNum w:abstractNumId="4" w15:restartNumberingAfterBreak="0">
+  <w:abstractNum w:abstractNumId="5" w15:restartNumberingAfterBreak="0">
+    <w:nsid w:val="12DD6AFA"/>
+    <w:multiLevelType w:val="hybridMultilevel"/>
+    <w:tmpl w:val="9A3A3064"/>
+    <w:lvl w:ilvl="0" w:tplc="0409000F">
+      <w:start w:val="1"/>
+      <w:numFmt w:val="decimal"/>
+      <w:lvlText w:val="%1."/>
+      <w:lvlJc w:val="left"/>
+      <w:pPr>
+        <w:ind w:left="720" w:hanging="360"/>
+      </w:pPr>
+    </w:lvl>
+    <w:lvl w:ilvl="1" w:tplc="04090019">
+      <w:start w:val="1"/>
+      <w:numFmt w:val="lowerLetter"/>
+      <w:lvlText w:val="%2."/>
+      <w:lvlJc w:val="left"/>
+      <w:pPr>
+        <w:ind w:left="1440" w:hanging="360"/>
+      </w:pPr>
+    </w:lvl>
+    <w:lvl w:ilvl="2" w:tplc="0409001B">
+      <w:start w:val="1"/>
+      <w:numFmt w:val="lowerRoman"/>
+      <w:lvlText w:val="%3."/>
+      <w:lvlJc w:val="right"/>
+      <w:pPr>
+        <w:ind w:left="2160" w:hanging="180"/>
+      </w:pPr>
+    </w:lvl>
+    <w:lvl w:ilvl="3" w:tplc="0409000F" w:tentative="1">
+      <w:start w:val="1"/>
+      <w:numFmt w:val="decimal"/>
+      <w:lvlText w:val="%4."/>
+      <w:lvlJc w:val="left"/>
+      <w:pPr>
+        <w:ind w:left="2880" w:hanging="360"/>
+      </w:pPr>
+    </w:lvl>
+    <w:lvl w:ilvl="4" w:tplc="04090019" w:tentative="1">
+      <w:start w:val="1"/>
+      <w:numFmt w:val="lowerLetter"/>
+      <w:lvlText w:val="%5."/>
+      <w:lvlJc w:val="left"/>
+      <w:pPr>
+        <w:ind w:left="3600" w:hanging="360"/>
+      </w:pPr>
+    </w:lvl>
+    <w:lvl w:ilvl="5" w:tplc="0409001B" w:tentative="1">
+      <w:start w:val="1"/>
+      <w:numFmt w:val="lowerRoman"/>
+      <w:lvlText w:val="%6."/>
+      <w:lvlJc w:val="right"/>
+      <w:pPr>
+        <w:ind w:left="4320" w:hanging="180"/>
+      </w:pPr>
+    </w:lvl>
+    <w:lvl w:ilvl="6" w:tplc="0409000F" w:tentative="1">
+      <w:start w:val="1"/>
+      <w:numFmt w:val="decimal"/>
+      <w:lvlText w:val="%7."/>
+      <w:lvlJc w:val="left"/>
+      <w:pPr>
+        <w:ind w:left="5040" w:hanging="360"/>
+      </w:pPr>
+    </w:lvl>
+    <w:lvl w:ilvl="7" w:tplc="04090019" w:tentative="1">
+      <w:start w:val="1"/>
+      <w:numFmt w:val="lowerLetter"/>
+      <w:lvlText w:val="%8."/>
+      <w:lvlJc w:val="left"/>
+      <w:pPr>
+        <w:ind w:left="5760" w:hanging="360"/>
+      </w:pPr>
+    </w:lvl>
+    <w:lvl w:ilvl="8" w:tplc="0409001B" w:tentative="1">
+      <w:start w:val="1"/>
+      <w:numFmt w:val="lowerRoman"/>
+      <w:lvlText w:val="%9."/>
+      <w:lvlJc w:val="right"/>
+      <w:pPr>
+        <w:ind w:left="6480" w:hanging="180"/>
+      </w:pPr>
+    </w:lvl>
+  </w:abstractNum>
+  <w:abstractNum w:abstractNumId="6" w15:restartNumberingAfterBreak="0">
     <w:nsid w:val="16CF3F66"/>
     <w:multiLevelType w:val="hybridMultilevel"/>
     <w:tmpl w:val="9640A3E6"/>
@@ -6442,7 +6997,7 @@
       </w:pPr>
     </w:lvl>
   </w:abstractNum>
-  <w:abstractNum w:abstractNumId="5" w15:restartNumberingAfterBreak="0">
+  <w:abstractNum w:abstractNumId="7" w15:restartNumberingAfterBreak="0">
     <w:nsid w:val="18F46D76"/>
     <w:multiLevelType w:val="hybridMultilevel"/>
     <w:tmpl w:val="2AF67222"/>
@@ -6528,7 +7083,7 @@
       </w:pPr>
     </w:lvl>
   </w:abstractNum>
-  <w:abstractNum w:abstractNumId="6" w15:restartNumberingAfterBreak="0">
+  <w:abstractNum w:abstractNumId="8" w15:restartNumberingAfterBreak="0">
     <w:nsid w:val="19B02049"/>
     <w:multiLevelType w:val="hybridMultilevel"/>
     <w:tmpl w:val="49B88726"/>
@@ -6614,7 +7169,7 @@
       </w:pPr>
     </w:lvl>
   </w:abstractNum>
-  <w:abstractNum w:abstractNumId="7" w15:restartNumberingAfterBreak="0">
+  <w:abstractNum w:abstractNumId="9" w15:restartNumberingAfterBreak="0">
     <w:nsid w:val="1C7747B3"/>
     <w:multiLevelType w:val="hybridMultilevel"/>
     <w:tmpl w:val="C7EE77EC"/>
@@ -6700,7 +7255,7 @@
       </w:pPr>
     </w:lvl>
   </w:abstractNum>
-  <w:abstractNum w:abstractNumId="8" w15:restartNumberingAfterBreak="0">
+  <w:abstractNum w:abstractNumId="10" w15:restartNumberingAfterBreak="0">
     <w:nsid w:val="1C8B3026"/>
     <w:multiLevelType w:val="hybridMultilevel"/>
     <w:tmpl w:val="A21CAFF4"/>
@@ -6786,7 +7341,93 @@
       </w:pPr>
     </w:lvl>
   </w:abstractNum>
-  <w:abstractNum w:abstractNumId="9" w15:restartNumberingAfterBreak="0">
+  <w:abstractNum w:abstractNumId="11" w15:restartNumberingAfterBreak="0">
+    <w:nsid w:val="1EDD4CBA"/>
+    <w:multiLevelType w:val="hybridMultilevel"/>
+    <w:tmpl w:val="8EFCBD8E"/>
+    <w:lvl w:ilvl="0" w:tplc="0409000F">
+      <w:start w:val="1"/>
+      <w:numFmt w:val="decimal"/>
+      <w:lvlText w:val="%1."/>
+      <w:lvlJc w:val="left"/>
+      <w:pPr>
+        <w:ind w:left="720" w:hanging="360"/>
+      </w:pPr>
+    </w:lvl>
+    <w:lvl w:ilvl="1" w:tplc="04090019" w:tentative="1">
+      <w:start w:val="1"/>
+      <w:numFmt w:val="lowerLetter"/>
+      <w:lvlText w:val="%2."/>
+      <w:lvlJc w:val="left"/>
+      <w:pPr>
+        <w:ind w:left="1440" w:hanging="360"/>
+      </w:pPr>
+    </w:lvl>
+    <w:lvl w:ilvl="2" w:tplc="0409001B" w:tentative="1">
+      <w:start w:val="1"/>
+      <w:numFmt w:val="lowerRoman"/>
+      <w:lvlText w:val="%3."/>
+      <w:lvlJc w:val="right"/>
+      <w:pPr>
+        <w:ind w:left="2160" w:hanging="180"/>
+      </w:pPr>
+    </w:lvl>
+    <w:lvl w:ilvl="3" w:tplc="0409000F" w:tentative="1">
+      <w:start w:val="1"/>
+      <w:numFmt w:val="decimal"/>
+      <w:lvlText w:val="%4."/>
+      <w:lvlJc w:val="left"/>
+      <w:pPr>
+        <w:ind w:left="2880" w:hanging="360"/>
+      </w:pPr>
+    </w:lvl>
+    <w:lvl w:ilvl="4" w:tplc="04090019" w:tentative="1">
+      <w:start w:val="1"/>
+      <w:numFmt w:val="lowerLetter"/>
+      <w:lvlText w:val="%5."/>
+      <w:lvlJc w:val="left"/>
+      <w:pPr>
+        <w:ind w:left="3600" w:hanging="360"/>
+      </w:pPr>
+    </w:lvl>
+    <w:lvl w:ilvl="5" w:tplc="0409001B" w:tentative="1">
+      <w:start w:val="1"/>
+      <w:numFmt w:val="lowerRoman"/>
+      <w:lvlText w:val="%6."/>
+      <w:lvlJc w:val="right"/>
+      <w:pPr>
+        <w:ind w:left="4320" w:hanging="180"/>
+      </w:pPr>
+    </w:lvl>
+    <w:lvl w:ilvl="6" w:tplc="0409000F" w:tentative="1">
+      <w:start w:val="1"/>
+      <w:numFmt w:val="decimal"/>
+      <w:lvlText w:val="%7."/>
+      <w:lvlJc w:val="left"/>
+      <w:pPr>
+        <w:ind w:left="5040" w:hanging="360"/>
+      </w:pPr>
+    </w:lvl>
+    <w:lvl w:ilvl="7" w:tplc="04090019" w:tentative="1">
+      <w:start w:val="1"/>
+      <w:numFmt w:val="lowerLetter"/>
+      <w:lvlText w:val="%8."/>
+      <w:lvlJc w:val="left"/>
+      <w:pPr>
+        <w:ind w:left="5760" w:hanging="360"/>
+      </w:pPr>
+    </w:lvl>
+    <w:lvl w:ilvl="8" w:tplc="0409001B" w:tentative="1">
+      <w:start w:val="1"/>
+      <w:numFmt w:val="lowerRoman"/>
+      <w:lvlText w:val="%9."/>
+      <w:lvlJc w:val="right"/>
+      <w:pPr>
+        <w:ind w:left="6480" w:hanging="180"/>
+      </w:pPr>
+    </w:lvl>
+  </w:abstractNum>
+  <w:abstractNum w:abstractNumId="12" w15:restartNumberingAfterBreak="0">
     <w:nsid w:val="21696B40"/>
     <w:multiLevelType w:val="hybridMultilevel"/>
     <w:tmpl w:val="AF1E8B50"/>
@@ -6872,7 +7513,7 @@
       </w:pPr>
     </w:lvl>
   </w:abstractNum>
-  <w:abstractNum w:abstractNumId="10" w15:restartNumberingAfterBreak="0">
+  <w:abstractNum w:abstractNumId="13" w15:restartNumberingAfterBreak="0">
     <w:nsid w:val="22321BD4"/>
     <w:multiLevelType w:val="hybridMultilevel"/>
     <w:tmpl w:val="932461D8"/>
@@ -6985,7 +7626,7 @@
       </w:rPr>
     </w:lvl>
   </w:abstractNum>
-  <w:abstractNum w:abstractNumId="11" w15:restartNumberingAfterBreak="0">
+  <w:abstractNum w:abstractNumId="14" w15:restartNumberingAfterBreak="0">
     <w:nsid w:val="22595F4B"/>
     <w:multiLevelType w:val="hybridMultilevel"/>
     <w:tmpl w:val="1D582AC6"/>
@@ -7071,7 +7712,7 @@
       </w:pPr>
     </w:lvl>
   </w:abstractNum>
-  <w:abstractNum w:abstractNumId="12" w15:restartNumberingAfterBreak="0">
+  <w:abstractNum w:abstractNumId="15" w15:restartNumberingAfterBreak="0">
     <w:nsid w:val="22E43F91"/>
     <w:multiLevelType w:val="hybridMultilevel"/>
     <w:tmpl w:val="BDC4A790"/>
@@ -7184,7 +7825,7 @@
       </w:rPr>
     </w:lvl>
   </w:abstractNum>
-  <w:abstractNum w:abstractNumId="13" w15:restartNumberingAfterBreak="0">
+  <w:abstractNum w:abstractNumId="16" w15:restartNumberingAfterBreak="0">
     <w:nsid w:val="313B4EC7"/>
     <w:multiLevelType w:val="hybridMultilevel"/>
     <w:tmpl w:val="B7EAFA64"/>
@@ -7273,7 +7914,7 @@
       </w:pPr>
     </w:lvl>
   </w:abstractNum>
-  <w:abstractNum w:abstractNumId="14" w15:restartNumberingAfterBreak="0">
+  <w:abstractNum w:abstractNumId="17" w15:restartNumberingAfterBreak="0">
     <w:nsid w:val="33B8465B"/>
     <w:multiLevelType w:val="hybridMultilevel"/>
     <w:tmpl w:val="DD3CE71E"/>
@@ -7362,7 +8003,7 @@
       </w:pPr>
     </w:lvl>
   </w:abstractNum>
-  <w:abstractNum w:abstractNumId="15" w15:restartNumberingAfterBreak="0">
+  <w:abstractNum w:abstractNumId="18" w15:restartNumberingAfterBreak="0">
     <w:nsid w:val="371F5E5A"/>
     <w:multiLevelType w:val="hybridMultilevel"/>
     <w:tmpl w:val="C1161B50"/>
@@ -7448,7 +8089,7 @@
       </w:pPr>
     </w:lvl>
   </w:abstractNum>
-  <w:abstractNum w:abstractNumId="16" w15:restartNumberingAfterBreak="0">
+  <w:abstractNum w:abstractNumId="19" w15:restartNumberingAfterBreak="0">
     <w:nsid w:val="39BE6BC1"/>
     <w:multiLevelType w:val="hybridMultilevel"/>
     <w:tmpl w:val="158C24C2"/>
@@ -7534,7 +8175,7 @@
       </w:pPr>
     </w:lvl>
   </w:abstractNum>
-  <w:abstractNum w:abstractNumId="17" w15:restartNumberingAfterBreak="0">
+  <w:abstractNum w:abstractNumId="20" w15:restartNumberingAfterBreak="0">
     <w:nsid w:val="39C279C6"/>
     <w:multiLevelType w:val="hybridMultilevel"/>
     <w:tmpl w:val="0B5E56A8"/>
@@ -7620,7 +8261,7 @@
       </w:pPr>
     </w:lvl>
   </w:abstractNum>
-  <w:abstractNum w:abstractNumId="18" w15:restartNumberingAfterBreak="0">
+  <w:abstractNum w:abstractNumId="21" w15:restartNumberingAfterBreak="0">
     <w:nsid w:val="3DA51505"/>
     <w:multiLevelType w:val="hybridMultilevel"/>
     <w:tmpl w:val="257C8FDC"/>
@@ -7706,7 +8347,7 @@
       </w:pPr>
     </w:lvl>
   </w:abstractNum>
-  <w:abstractNum w:abstractNumId="19" w15:restartNumberingAfterBreak="0">
+  <w:abstractNum w:abstractNumId="22" w15:restartNumberingAfterBreak="0">
     <w:nsid w:val="3EE7742C"/>
     <w:multiLevelType w:val="hybridMultilevel"/>
     <w:tmpl w:val="0DDC1E74"/>
@@ -7795,7 +8436,7 @@
       </w:pPr>
     </w:lvl>
   </w:abstractNum>
-  <w:abstractNum w:abstractNumId="20" w15:restartNumberingAfterBreak="0">
+  <w:abstractNum w:abstractNumId="23" w15:restartNumberingAfterBreak="0">
     <w:nsid w:val="4B414E63"/>
     <w:multiLevelType w:val="hybridMultilevel"/>
     <w:tmpl w:val="CDE680E0"/>
@@ -7881,7 +8522,7 @@
       </w:pPr>
     </w:lvl>
   </w:abstractNum>
-  <w:abstractNum w:abstractNumId="21" w15:restartNumberingAfterBreak="0">
+  <w:abstractNum w:abstractNumId="24" w15:restartNumberingAfterBreak="0">
     <w:nsid w:val="4D6B48A5"/>
     <w:multiLevelType w:val="hybridMultilevel"/>
     <w:tmpl w:val="CC2EABA6"/>
@@ -7967,7 +8608,7 @@
       </w:pPr>
     </w:lvl>
   </w:abstractNum>
-  <w:abstractNum w:abstractNumId="22" w15:restartNumberingAfterBreak="0">
+  <w:abstractNum w:abstractNumId="25" w15:restartNumberingAfterBreak="0">
     <w:nsid w:val="4DCB17C4"/>
     <w:multiLevelType w:val="hybridMultilevel"/>
     <w:tmpl w:val="847E7E30"/>
@@ -8053,7 +8694,7 @@
       </w:pPr>
     </w:lvl>
   </w:abstractNum>
-  <w:abstractNum w:abstractNumId="23" w15:restartNumberingAfterBreak="0">
+  <w:abstractNum w:abstractNumId="26" w15:restartNumberingAfterBreak="0">
     <w:nsid w:val="534F4D07"/>
     <w:multiLevelType w:val="hybridMultilevel"/>
     <w:tmpl w:val="8E085660"/>
@@ -8139,7 +8780,7 @@
       </w:pPr>
     </w:lvl>
   </w:abstractNum>
-  <w:abstractNum w:abstractNumId="24" w15:restartNumberingAfterBreak="0">
+  <w:abstractNum w:abstractNumId="27" w15:restartNumberingAfterBreak="0">
     <w:nsid w:val="56F36D1A"/>
     <w:multiLevelType w:val="hybridMultilevel"/>
     <w:tmpl w:val="3C863B14"/>
@@ -8225,7 +8866,7 @@
       </w:pPr>
     </w:lvl>
   </w:abstractNum>
-  <w:abstractNum w:abstractNumId="25" w15:restartNumberingAfterBreak="0">
+  <w:abstractNum w:abstractNumId="28" w15:restartNumberingAfterBreak="0">
     <w:nsid w:val="5A0D7024"/>
     <w:multiLevelType w:val="hybridMultilevel"/>
     <w:tmpl w:val="D06C6D70"/>
@@ -8338,7 +8979,7 @@
       </w:rPr>
     </w:lvl>
   </w:abstractNum>
-  <w:abstractNum w:abstractNumId="26" w15:restartNumberingAfterBreak="0">
+  <w:abstractNum w:abstractNumId="29" w15:restartNumberingAfterBreak="0">
     <w:nsid w:val="5AB05BC1"/>
     <w:multiLevelType w:val="hybridMultilevel"/>
     <w:tmpl w:val="A43AB884"/>
@@ -8424,7 +9065,7 @@
       </w:pPr>
     </w:lvl>
   </w:abstractNum>
-  <w:abstractNum w:abstractNumId="27" w15:restartNumberingAfterBreak="0">
+  <w:abstractNum w:abstractNumId="30" w15:restartNumberingAfterBreak="0">
     <w:nsid w:val="5C781F7D"/>
     <w:multiLevelType w:val="hybridMultilevel"/>
     <w:tmpl w:val="64C8EB9A"/>
@@ -8513,7 +9154,7 @@
       </w:pPr>
     </w:lvl>
   </w:abstractNum>
-  <w:abstractNum w:abstractNumId="28" w15:restartNumberingAfterBreak="0">
+  <w:abstractNum w:abstractNumId="31" w15:restartNumberingAfterBreak="0">
     <w:nsid w:val="60124E8B"/>
     <w:multiLevelType w:val="hybridMultilevel"/>
     <w:tmpl w:val="69B4A572"/>
@@ -8626,7 +9267,7 @@
       </w:rPr>
     </w:lvl>
   </w:abstractNum>
-  <w:abstractNum w:abstractNumId="29" w15:restartNumberingAfterBreak="0">
+  <w:abstractNum w:abstractNumId="32" w15:restartNumberingAfterBreak="0">
     <w:nsid w:val="67236A12"/>
     <w:multiLevelType w:val="hybridMultilevel"/>
     <w:tmpl w:val="19B0C604"/>
@@ -8712,7 +9353,7 @@
       </w:pPr>
     </w:lvl>
   </w:abstractNum>
-  <w:abstractNum w:abstractNumId="30" w15:restartNumberingAfterBreak="0">
+  <w:abstractNum w:abstractNumId="33" w15:restartNumberingAfterBreak="0">
     <w:nsid w:val="6D4C3AC9"/>
     <w:multiLevelType w:val="hybridMultilevel"/>
     <w:tmpl w:val="C68EE228"/>
@@ -8798,7 +9439,7 @@
       </w:pPr>
     </w:lvl>
   </w:abstractNum>
-  <w:abstractNum w:abstractNumId="31" w15:restartNumberingAfterBreak="0">
+  <w:abstractNum w:abstractNumId="34" w15:restartNumberingAfterBreak="0">
     <w:nsid w:val="6D762269"/>
     <w:multiLevelType w:val="hybridMultilevel"/>
     <w:tmpl w:val="DC9A8690"/>
@@ -8887,7 +9528,7 @@
       </w:pPr>
     </w:lvl>
   </w:abstractNum>
-  <w:abstractNum w:abstractNumId="32" w15:restartNumberingAfterBreak="0">
+  <w:abstractNum w:abstractNumId="35" w15:restartNumberingAfterBreak="0">
     <w:nsid w:val="743739C9"/>
     <w:multiLevelType w:val="hybridMultilevel"/>
     <w:tmpl w:val="4D1694FC"/>
@@ -9000,7 +9641,7 @@
       </w:rPr>
     </w:lvl>
   </w:abstractNum>
-  <w:abstractNum w:abstractNumId="33" w15:restartNumberingAfterBreak="0">
+  <w:abstractNum w:abstractNumId="36" w15:restartNumberingAfterBreak="0">
     <w:nsid w:val="7630665A"/>
     <w:multiLevelType w:val="hybridMultilevel"/>
     <w:tmpl w:val="CDE680E0"/>
@@ -9086,7 +9727,7 @@
       </w:pPr>
     </w:lvl>
   </w:abstractNum>
-  <w:abstractNum w:abstractNumId="34" w15:restartNumberingAfterBreak="0">
+  <w:abstractNum w:abstractNumId="37" w15:restartNumberingAfterBreak="0">
     <w:nsid w:val="76F90653"/>
     <w:multiLevelType w:val="hybridMultilevel"/>
     <w:tmpl w:val="8F4CDE98"/>
@@ -9172,7 +9813,7 @@
       </w:pPr>
     </w:lvl>
   </w:abstractNum>
-  <w:abstractNum w:abstractNumId="35" w15:restartNumberingAfterBreak="0">
+  <w:abstractNum w:abstractNumId="38" w15:restartNumberingAfterBreak="0">
     <w:nsid w:val="770E2193"/>
     <w:multiLevelType w:val="hybridMultilevel"/>
     <w:tmpl w:val="3C863B14"/>
@@ -9258,7 +9899,7 @@
       </w:pPr>
     </w:lvl>
   </w:abstractNum>
-  <w:abstractNum w:abstractNumId="36" w15:restartNumberingAfterBreak="0">
+  <w:abstractNum w:abstractNumId="39" w15:restartNumberingAfterBreak="0">
     <w:nsid w:val="783E41CA"/>
     <w:multiLevelType w:val="hybridMultilevel"/>
     <w:tmpl w:val="664AA8DA"/>
@@ -9371,7 +10012,7 @@
       </w:rPr>
     </w:lvl>
   </w:abstractNum>
-  <w:abstractNum w:abstractNumId="37" w15:restartNumberingAfterBreak="0">
+  <w:abstractNum w:abstractNumId="40" w15:restartNumberingAfterBreak="0">
     <w:nsid w:val="7F9D6C64"/>
     <w:multiLevelType w:val="hybridMultilevel"/>
     <w:tmpl w:val="08C2464E"/>
@@ -9458,118 +10099,127 @@
     </w:lvl>
   </w:abstractNum>
   <w:num w:numId="1">
-    <w:abstractNumId w:val="37"/>
+    <w:abstractNumId w:val="40"/>
   </w:num>
   <w:num w:numId="2">
-    <w:abstractNumId w:val="17"/>
+    <w:abstractNumId w:val="20"/>
   </w:num>
   <w:num w:numId="3">
-    <w:abstractNumId w:val="9"/>
+    <w:abstractNumId w:val="12"/>
   </w:num>
   <w:num w:numId="4">
     <w:abstractNumId w:val="1"/>
   </w:num>
   <w:num w:numId="5">
-    <w:abstractNumId w:val="32"/>
+    <w:abstractNumId w:val="35"/>
   </w:num>
   <w:num w:numId="6">
-    <w:abstractNumId w:val="10"/>
+    <w:abstractNumId w:val="13"/>
   </w:num>
   <w:num w:numId="7">
-    <w:abstractNumId w:val="28"/>
+    <w:abstractNumId w:val="31"/>
   </w:num>
   <w:num w:numId="8">
     <w:abstractNumId w:val="2"/>
   </w:num>
   <w:num w:numId="9">
-    <w:abstractNumId w:val="22"/>
+    <w:abstractNumId w:val="25"/>
   </w:num>
   <w:num w:numId="10">
-    <w:abstractNumId w:val="27"/>
+    <w:abstractNumId w:val="30"/>
   </w:num>
   <w:num w:numId="11">
     <w:abstractNumId w:val="0"/>
   </w:num>
   <w:num w:numId="12">
+    <w:abstractNumId w:val="32"/>
+  </w:num>
+  <w:num w:numId="13">
+    <w:abstractNumId w:val="16"/>
+  </w:num>
+  <w:num w:numId="14">
+    <w:abstractNumId w:val="24"/>
+  </w:num>
+  <w:num w:numId="15">
     <w:abstractNumId w:val="29"/>
   </w:num>
-  <w:num w:numId="13">
-    <w:abstractNumId w:val="13"/>
+  <w:num w:numId="16">
+    <w:abstractNumId w:val="8"/>
   </w:num>
-  <w:num w:numId="14">
+  <w:num w:numId="17">
     <w:abstractNumId w:val="21"/>
   </w:num>
-  <w:num w:numId="15">
+  <w:num w:numId="18">
+    <w:abstractNumId w:val="10"/>
+  </w:num>
+  <w:num w:numId="19">
+    <w:abstractNumId w:val="6"/>
+  </w:num>
+  <w:num w:numId="20">
+    <w:abstractNumId w:val="22"/>
+  </w:num>
+  <w:num w:numId="21">
+    <w:abstractNumId w:val="39"/>
+  </w:num>
+  <w:num w:numId="22">
+    <w:abstractNumId w:val="15"/>
+  </w:num>
+  <w:num w:numId="23">
+    <w:abstractNumId w:val="28"/>
+  </w:num>
+  <w:num w:numId="24">
+    <w:abstractNumId w:val="17"/>
+  </w:num>
+  <w:num w:numId="25">
+    <w:abstractNumId w:val="27"/>
+  </w:num>
+  <w:num w:numId="26">
+    <w:abstractNumId w:val="4"/>
+  </w:num>
+  <w:num w:numId="27">
+    <w:abstractNumId w:val="36"/>
+  </w:num>
+  <w:num w:numId="28">
+    <w:abstractNumId w:val="38"/>
+  </w:num>
+  <w:num w:numId="29">
+    <w:abstractNumId w:val="7"/>
+  </w:num>
+  <w:num w:numId="30">
+    <w:abstractNumId w:val="23"/>
+  </w:num>
+  <w:num w:numId="31">
+    <w:abstractNumId w:val="19"/>
+  </w:num>
+  <w:num w:numId="32">
+    <w:abstractNumId w:val="14"/>
+  </w:num>
+  <w:num w:numId="33">
+    <w:abstractNumId w:val="18"/>
+  </w:num>
+  <w:num w:numId="34">
+    <w:abstractNumId w:val="33"/>
+  </w:num>
+  <w:num w:numId="35">
+    <w:abstractNumId w:val="9"/>
+  </w:num>
+  <w:num w:numId="36">
+    <w:abstractNumId w:val="34"/>
+  </w:num>
+  <w:num w:numId="37">
     <w:abstractNumId w:val="26"/>
   </w:num>
-  <w:num w:numId="16">
-    <w:abstractNumId w:val="6"/>
+  <w:num w:numId="38">
+    <w:abstractNumId w:val="37"/>
   </w:num>
-  <w:num w:numId="17">
-    <w:abstractNumId w:val="18"/>
+  <w:num w:numId="39">
+    <w:abstractNumId w:val="11"/>
   </w:num>
-  <w:num w:numId="18">
-    <w:abstractNumId w:val="8"/>
-  </w:num>
-  <w:num w:numId="19">
-    <w:abstractNumId w:val="4"/>
-  </w:num>
-  <w:num w:numId="20">
-    <w:abstractNumId w:val="19"/>
-  </w:num>
-  <w:num w:numId="21">
-    <w:abstractNumId w:val="36"/>
-  </w:num>
-  <w:num w:numId="22">
-    <w:abstractNumId w:val="12"/>
-  </w:num>
-  <w:num w:numId="23">
-    <w:abstractNumId w:val="25"/>
-  </w:num>
-  <w:num w:numId="24">
-    <w:abstractNumId w:val="14"/>
-  </w:num>
-  <w:num w:numId="25">
-    <w:abstractNumId w:val="24"/>
-  </w:num>
-  <w:num w:numId="26">
-    <w:abstractNumId w:val="3"/>
-  </w:num>
-  <w:num w:numId="27">
-    <w:abstractNumId w:val="33"/>
-  </w:num>
-  <w:num w:numId="28">
-    <w:abstractNumId w:val="35"/>
-  </w:num>
-  <w:num w:numId="29">
+  <w:num w:numId="40">
     <w:abstractNumId w:val="5"/>
   </w:num>
-  <w:num w:numId="30">
-    <w:abstractNumId w:val="20"/>
-  </w:num>
-  <w:num w:numId="31">
-    <w:abstractNumId w:val="16"/>
-  </w:num>
-  <w:num w:numId="32">
-    <w:abstractNumId w:val="11"/>
-  </w:num>
-  <w:num w:numId="33">
-    <w:abstractNumId w:val="15"/>
-  </w:num>
-  <w:num w:numId="34">
-    <w:abstractNumId w:val="30"/>
-  </w:num>
-  <w:num w:numId="35">
-    <w:abstractNumId w:val="7"/>
-  </w:num>
-  <w:num w:numId="36">
-    <w:abstractNumId w:val="31"/>
-  </w:num>
-  <w:num w:numId="37">
-    <w:abstractNumId w:val="23"/>
-  </w:num>
-  <w:num w:numId="38">
-    <w:abstractNumId w:val="34"/>
+  <w:num w:numId="41">
+    <w:abstractNumId w:val="3"/>
   </w:num>
 </w:numbering>
 </file>
@@ -9967,7 +10617,7 @@
   <w:style w:type="paragraph" w:default="1" w:styleId="Normal">
     <w:name w:val="Normal"/>
     <w:qFormat/>
-    <w:rsid w:val="00CA395B"/>
+    <w:rsid w:val="005811E3"/>
   </w:style>
   <w:style w:type="paragraph" w:styleId="Heading1">
     <w:name w:val="heading 1"/>
@@ -10087,7 +10737,7 @@
     <w:uiPriority w:val="1"/>
     <w:semiHidden/>
     <w:unhideWhenUsed/>
-    <w:rsid w:val="00CA395B"/>
+    <w:rsid w:val="005811E3"/>
   </w:style>
   <w:style w:type="table" w:default="1" w:styleId="TableNormal">
     <w:name w:val="Normal Table"/>
@@ -10109,7 +10759,7 @@
     <w:uiPriority w:val="99"/>
     <w:semiHidden/>
     <w:unhideWhenUsed/>
-    <w:rsid w:val="00CA395B"/>
+    <w:rsid w:val="005811E3"/>
   </w:style>
   <w:style w:type="paragraph" w:styleId="ListParagraph">
     <w:name w:val="List Paragraph"/>
@@ -10897,7 +11547,7 @@
 </file>
 
 <file path=customXml/itemProps1.xml><?xml version="1.0" encoding="utf-8"?>
-<ds:datastoreItem xmlns:ds="http://schemas.openxmlformats.org/officeDocument/2006/customXml" ds:itemID="{5A611BCD-8241-4FA2-ABAA-700BA741D819}">
+<ds:datastoreItem xmlns:ds="http://schemas.openxmlformats.org/officeDocument/2006/customXml" ds:itemID="{324C53E1-62EF-4AEC-9783-9099990C6785}">
   <ds:schemaRefs>
     <ds:schemaRef ds:uri="http://schemas.openxmlformats.org/officeDocument/2006/bibliography"/>
   </ds:schemaRefs>

</xml_diff>

<commit_message>
Add codegentemp and .Greg to .gitignore. Update chapter 8. Fix PSoC project to have open drain, drives low on LED pins and to add external components to LEDs.
</commit_message>
<xml_diff>
--- a/labmanual/WA101-02.docx
+++ b/labmanual/WA101-02.docx
@@ -2312,19 +2312,13 @@
         <w:t>A1</w:t>
       </w:r>
       <w:r>
-        <w:rPr>
-          <w:vertAlign w:val="superscript"/>
-        </w:rPr>
-        <w:t>*</w:t>
-      </w:r>
-      <w:r>
         <w:t xml:space="preserve"> which connects to </w:t>
       </w:r>
       <w:r>
         <w:t>SDK pin WICED_GPIO_3</w:t>
       </w:r>
       <w:r>
-        <w:t>. See the table below for the mapping.</w:t>
+        <w:t>.</w:t>
       </w:r>
     </w:p>
     <w:p>
@@ -2351,1939 +2345,13 @@
         </w:numPr>
       </w:pPr>
       <w:r>
-        <w:t>Program you project to the board.</w:t>
-      </w:r>
-    </w:p>
-    <w:p>
-      <w:pPr>
-        <w:pStyle w:val="ListParagraph"/>
-        <w:numPr>
-          <w:ilvl w:val="0"/>
-          <w:numId w:val="27"/>
-        </w:numPr>
-      </w:pPr>
-      <w:r>
-        <w:t>Complete the Arduino pin mapping table shown below</w:t>
-      </w:r>
-      <w:r>
-        <w:t xml:space="preserve"> for A2</w:t>
-      </w:r>
-      <w:r>
-        <w:t>.</w:t>
-      </w:r>
-    </w:p>
-    <w:p>
-      <w:pPr>
-        <w:pStyle w:val="ListParagraph"/>
-        <w:numPr>
-          <w:ilvl w:val="1"/>
-          <w:numId w:val="27"/>
-        </w:numPr>
-      </w:pPr>
-      <w:r>
-        <w:t>Hint: L</w:t>
-      </w:r>
-      <w:r>
-        <w:t>ook at the schematic for the BCM94343W_AVN in the platform/schematics directory</w:t>
-      </w:r>
-      <w:r>
-        <w:t xml:space="preserve">, </w:t>
-      </w:r>
-      <w:r>
-        <w:t xml:space="preserve">the comments at the top of </w:t>
-      </w:r>
-      <w:proofErr w:type="spellStart"/>
-      <w:r>
-        <w:t>platform.h</w:t>
-      </w:r>
-      <w:proofErr w:type="spellEnd"/>
-      <w:r>
-        <w:t xml:space="preserve">, and the constants in </w:t>
-      </w:r>
-      <w:proofErr w:type="spellStart"/>
-      <w:r>
-        <w:t>platform.c</w:t>
-      </w:r>
-      <w:proofErr w:type="spellEnd"/>
-      <w:r>
-        <w:t>.</w:t>
-      </w:r>
-    </w:p>
-    <w:tbl>
-      <w:tblPr>
-        <w:tblStyle w:val="TableGrid"/>
-        <w:tblW w:w="9535" w:type="dxa"/>
-        <w:jc w:val="center"/>
-        <w:tblLook w:val="04A0" w:firstRow="1" w:lastRow="0" w:firstColumn="1" w:lastColumn="0" w:noHBand="0" w:noVBand="1"/>
-      </w:tblPr>
-      <w:tblGrid>
-        <w:gridCol w:w="987"/>
-        <w:gridCol w:w="1712"/>
-        <w:gridCol w:w="1832"/>
-        <w:gridCol w:w="1712"/>
-        <w:gridCol w:w="3292"/>
-      </w:tblGrid>
-      <w:tr>
-        <w:trPr>
-          <w:tblHeader/>
-          <w:jc w:val="center"/>
-        </w:trPr>
-        <w:tc>
-          <w:tcPr>
-            <w:tcW w:w="987" w:type="dxa"/>
-            <w:shd w:val="clear" w:color="auto" w:fill="D9D9D9" w:themeFill="background1" w:themeFillShade="D9"/>
-          </w:tcPr>
-          <w:p>
-            <w:pPr>
-              <w:jc w:val="center"/>
-              <w:rPr>
-                <w:b/>
-              </w:rPr>
-            </w:pPr>
-            <w:r>
-              <w:rPr>
-                <w:b/>
-              </w:rPr>
-              <w:t>Arduino</w:t>
-            </w:r>
-          </w:p>
-        </w:tc>
-        <w:tc>
-          <w:tcPr>
-            <w:tcW w:w="1712" w:type="dxa"/>
-            <w:shd w:val="clear" w:color="auto" w:fill="D9D9D9" w:themeFill="background1" w:themeFillShade="D9"/>
-          </w:tcPr>
-          <w:p>
-            <w:pPr>
-              <w:jc w:val="center"/>
-              <w:rPr>
-                <w:b/>
-              </w:rPr>
-            </w:pPr>
-            <w:r>
-              <w:rPr>
-                <w:b/>
-              </w:rPr>
-              <w:t xml:space="preserve">Kit </w:t>
-            </w:r>
-            <w:r>
-              <w:rPr>
-                <w:b/>
-              </w:rPr>
-              <w:t>Header Name</w:t>
-            </w:r>
-          </w:p>
-        </w:tc>
-        <w:tc>
-          <w:tcPr>
-            <w:tcW w:w="1832" w:type="dxa"/>
-            <w:shd w:val="clear" w:color="auto" w:fill="D9D9D9" w:themeFill="background1" w:themeFillShade="D9"/>
-          </w:tcPr>
-          <w:p>
-            <w:pPr>
-              <w:jc w:val="center"/>
-              <w:rPr>
-                <w:b/>
-              </w:rPr>
-            </w:pPr>
-            <w:r>
-              <w:rPr>
-                <w:b/>
-              </w:rPr>
-              <w:t>Module Pin</w:t>
-            </w:r>
-          </w:p>
-        </w:tc>
-        <w:tc>
-          <w:tcPr>
-            <w:tcW w:w="1712" w:type="dxa"/>
-            <w:shd w:val="clear" w:color="auto" w:fill="D9D9D9" w:themeFill="background1" w:themeFillShade="D9"/>
-          </w:tcPr>
-          <w:p>
-            <w:pPr>
-              <w:jc w:val="center"/>
-              <w:rPr>
-                <w:b/>
-              </w:rPr>
-            </w:pPr>
-            <w:r>
-              <w:rPr>
-                <w:b/>
-              </w:rPr>
-              <w:t>WICED Pin</w:t>
-            </w:r>
-            <w:r>
-              <w:rPr>
-                <w:b/>
-              </w:rPr>
-              <w:t>s</w:t>
-            </w:r>
-          </w:p>
-        </w:tc>
-        <w:tc>
-          <w:tcPr>
-            <w:tcW w:w="3292" w:type="dxa"/>
-            <w:shd w:val="clear" w:color="auto" w:fill="D9D9D9" w:themeFill="background1" w:themeFillShade="D9"/>
-          </w:tcPr>
-          <w:p>
-            <w:pPr>
-              <w:jc w:val="center"/>
-              <w:rPr>
-                <w:b/>
-              </w:rPr>
-            </w:pPr>
-            <w:r>
-              <w:rPr>
-                <w:b/>
-              </w:rPr>
-              <w:t>Shield Function</w:t>
-            </w:r>
-          </w:p>
-        </w:tc>
-      </w:tr>
-      <w:tr>
-        <w:trPr>
-          <w:jc w:val="center"/>
-        </w:trPr>
-        <w:tc>
-          <w:tcPr>
-            <w:tcW w:w="987" w:type="dxa"/>
-          </w:tcPr>
-          <w:p>
-            <w:pPr>
-              <w:jc w:val="center"/>
-            </w:pPr>
-            <w:r>
-              <w:t>A0</w:t>
-            </w:r>
-          </w:p>
-        </w:tc>
-        <w:tc>
-          <w:tcPr>
-            <w:tcW w:w="1712" w:type="dxa"/>
-          </w:tcPr>
-          <w:p>
-            <w:pPr>
-              <w:jc w:val="center"/>
-            </w:pPr>
-            <w:r>
-              <w:t>ADC_IN1</w:t>
-            </w:r>
-          </w:p>
-        </w:tc>
-        <w:tc>
-          <w:tcPr>
-            <w:tcW w:w="1832" w:type="dxa"/>
-          </w:tcPr>
-          <w:p>
-            <w:pPr>
-              <w:jc w:val="center"/>
-            </w:pPr>
-            <w:r>
-              <w:t>MICRO_ADC_IN1</w:t>
-            </w:r>
-          </w:p>
-        </w:tc>
-        <w:tc>
-          <w:tcPr>
-            <w:tcW w:w="1712" w:type="dxa"/>
-          </w:tcPr>
-          <w:p>
-            <w:pPr>
-              <w:jc w:val="center"/>
-            </w:pPr>
-            <w:r>
-              <w:t>WICED_GPIO_2</w:t>
-            </w:r>
-          </w:p>
-          <w:p>
-            <w:pPr>
-              <w:jc w:val="center"/>
-            </w:pPr>
-            <w:r>
-              <w:t>WICED_ADC_1</w:t>
-            </w:r>
-          </w:p>
-          <w:p>
-            <w:pPr>
-              <w:jc w:val="center"/>
-            </w:pPr>
-            <w:r>
-              <w:t>WICED_PWM_3</w:t>
-            </w:r>
-          </w:p>
-        </w:tc>
-        <w:tc>
-          <w:tcPr>
-            <w:tcW w:w="3292" w:type="dxa"/>
-          </w:tcPr>
-          <w:p>
-            <w:pPr>
-              <w:jc w:val="center"/>
-            </w:pPr>
-            <w:r>
-              <w:t>Inductive Sensor</w:t>
-            </w:r>
-          </w:p>
-        </w:tc>
-      </w:tr>
-      <w:tr>
-        <w:trPr>
-          <w:jc w:val="center"/>
-        </w:trPr>
-        <w:tc>
-          <w:tcPr>
-            <w:tcW w:w="987" w:type="dxa"/>
-          </w:tcPr>
-          <w:p>
-            <w:pPr>
-              <w:jc w:val="center"/>
-            </w:pPr>
-            <w:r>
-              <w:t>A1</w:t>
-            </w:r>
-          </w:p>
-          <w:p>
-            <w:pPr>
-              <w:jc w:val="center"/>
-            </w:pPr>
-          </w:p>
-        </w:tc>
-        <w:tc>
-          <w:tcPr>
-            <w:tcW w:w="1712" w:type="dxa"/>
-          </w:tcPr>
-          <w:p>
-            <w:pPr>
-              <w:jc w:val="center"/>
-            </w:pPr>
-            <w:r>
-              <w:t>ADC_IN2</w:t>
-            </w:r>
-          </w:p>
-        </w:tc>
-        <w:tc>
-          <w:tcPr>
-            <w:tcW w:w="1832" w:type="dxa"/>
-          </w:tcPr>
-          <w:p>
-            <w:pPr>
-              <w:jc w:val="center"/>
-            </w:pPr>
-            <w:r>
-              <w:t>MICRO_ADC_IN2</w:t>
-            </w:r>
-          </w:p>
-        </w:tc>
-        <w:tc>
-          <w:tcPr>
-            <w:tcW w:w="1712" w:type="dxa"/>
-          </w:tcPr>
-          <w:p>
-            <w:pPr>
-              <w:jc w:val="center"/>
-            </w:pPr>
-            <w:r>
-              <w:t>WICED</w:t>
-            </w:r>
-            <w:r>
-              <w:t>_GPIO_3</w:t>
-            </w:r>
-          </w:p>
-          <w:p>
-            <w:pPr>
-              <w:jc w:val="center"/>
-            </w:pPr>
-            <w:r>
-              <w:t>WICED_ADC_2</w:t>
-            </w:r>
-          </w:p>
-          <w:p>
-            <w:pPr>
-              <w:jc w:val="center"/>
-            </w:pPr>
-            <w:r>
-              <w:t>WICED_PWM_4</w:t>
-            </w:r>
-          </w:p>
-        </w:tc>
-        <w:tc>
-          <w:tcPr>
-            <w:tcW w:w="3292" w:type="dxa"/>
-          </w:tcPr>
-          <w:p>
-            <w:pPr>
-              <w:jc w:val="center"/>
-            </w:pPr>
-            <w:r>
-              <w:t>Button</w:t>
-            </w:r>
-          </w:p>
-          <w:p>
-            <w:pPr>
-              <w:jc w:val="center"/>
-            </w:pPr>
-            <w:r>
-              <w:t>Green LED</w:t>
-            </w:r>
-            <w:r>
-              <w:rPr>
-                <w:vertAlign w:val="superscript"/>
-              </w:rPr>
-              <w:t>*</w:t>
-            </w:r>
-          </w:p>
-        </w:tc>
-      </w:tr>
-      <w:tr>
-        <w:trPr>
-          <w:jc w:val="center"/>
-        </w:trPr>
-        <w:tc>
-          <w:tcPr>
-            <w:tcW w:w="987" w:type="dxa"/>
-          </w:tcPr>
-          <w:p>
-            <w:pPr>
-              <w:jc w:val="center"/>
-            </w:pPr>
-            <w:r>
-              <w:t>A2</w:t>
-            </w:r>
-          </w:p>
-        </w:tc>
-        <w:tc>
-          <w:tcPr>
-            <w:tcW w:w="1712" w:type="dxa"/>
-          </w:tcPr>
-          <w:p>
-            <w:pPr>
-              <w:jc w:val="center"/>
-            </w:pPr>
-          </w:p>
-        </w:tc>
-        <w:tc>
-          <w:tcPr>
-            <w:tcW w:w="1832" w:type="dxa"/>
-          </w:tcPr>
-          <w:p>
-            <w:pPr>
-              <w:jc w:val="center"/>
-            </w:pPr>
-          </w:p>
-        </w:tc>
-        <w:tc>
-          <w:tcPr>
-            <w:tcW w:w="1712" w:type="dxa"/>
-          </w:tcPr>
-          <w:p>
-            <w:pPr>
-              <w:jc w:val="center"/>
-              <w:rPr>
-                <w:b/>
-              </w:rPr>
-            </w:pPr>
-          </w:p>
-          <w:p>
-            <w:pPr>
-              <w:jc w:val="center"/>
-              <w:rPr>
-                <w:b/>
-              </w:rPr>
-            </w:pPr>
-          </w:p>
-          <w:p>
-            <w:pPr>
-              <w:jc w:val="center"/>
-              <w:rPr>
-                <w:b/>
-              </w:rPr>
-            </w:pPr>
-          </w:p>
-        </w:tc>
-        <w:tc>
-          <w:tcPr>
-            <w:tcW w:w="3292" w:type="dxa"/>
-          </w:tcPr>
-          <w:p>
-            <w:pPr>
-              <w:jc w:val="center"/>
-            </w:pPr>
-            <w:r>
-              <w:t>N/C</w:t>
-            </w:r>
-          </w:p>
-        </w:tc>
-      </w:tr>
-      <w:tr>
-        <w:trPr>
-          <w:jc w:val="center"/>
-        </w:trPr>
-        <w:tc>
-          <w:tcPr>
-            <w:tcW w:w="987" w:type="dxa"/>
-          </w:tcPr>
-          <w:p>
-            <w:pPr>
-              <w:jc w:val="center"/>
-            </w:pPr>
-            <w:r>
-              <w:t>A3</w:t>
-            </w:r>
-          </w:p>
-        </w:tc>
-        <w:tc>
-          <w:tcPr>
-            <w:tcW w:w="1712" w:type="dxa"/>
-          </w:tcPr>
-          <w:p>
-            <w:pPr>
-              <w:jc w:val="center"/>
-            </w:pPr>
-            <w:r>
-              <w:t>MICRO_WAKEUP</w:t>
-            </w:r>
-          </w:p>
-        </w:tc>
-        <w:tc>
-          <w:tcPr>
-            <w:tcW w:w="1832" w:type="dxa"/>
-          </w:tcPr>
-          <w:p>
-            <w:pPr>
-              <w:jc w:val="center"/>
-            </w:pPr>
-            <w:r>
-              <w:t>MICRO_WKUP</w:t>
-            </w:r>
-          </w:p>
-        </w:tc>
-        <w:tc>
-          <w:tcPr>
-            <w:tcW w:w="1712" w:type="dxa"/>
-          </w:tcPr>
-          <w:p>
-            <w:pPr>
-              <w:jc w:val="center"/>
-            </w:pPr>
-            <w:r>
-              <w:t>WICED_GPIO_1</w:t>
-            </w:r>
-          </w:p>
-        </w:tc>
-        <w:tc>
-          <w:tcPr>
-            <w:tcW w:w="3292" w:type="dxa"/>
-          </w:tcPr>
-          <w:p>
-            <w:pPr>
-              <w:jc w:val="center"/>
-            </w:pPr>
-            <w:r>
-              <w:t>Blue LED</w:t>
-            </w:r>
-          </w:p>
-        </w:tc>
-      </w:tr>
-      <w:tr>
-        <w:trPr>
-          <w:jc w:val="center"/>
-        </w:trPr>
-        <w:tc>
-          <w:tcPr>
-            <w:tcW w:w="987" w:type="dxa"/>
-          </w:tcPr>
-          <w:p>
-            <w:pPr>
-              <w:jc w:val="center"/>
-            </w:pPr>
-            <w:r>
-              <w:t>A4</w:t>
-            </w:r>
-          </w:p>
-        </w:tc>
-        <w:tc>
-          <w:tcPr>
-            <w:tcW w:w="1712" w:type="dxa"/>
-          </w:tcPr>
-          <w:p>
-            <w:pPr>
-              <w:jc w:val="center"/>
-            </w:pPr>
-            <w:r>
-              <w:t>I2C2_SDA</w:t>
-            </w:r>
-          </w:p>
-        </w:tc>
-        <w:tc>
-          <w:tcPr>
-            <w:tcW w:w="1832" w:type="dxa"/>
-          </w:tcPr>
-          <w:p>
-            <w:pPr>
-              <w:jc w:val="center"/>
-            </w:pPr>
-            <w:r>
-              <w:t>MICRO_I2C2_SDA</w:t>
-            </w:r>
-          </w:p>
-        </w:tc>
-        <w:tc>
-          <w:tcPr>
-            <w:tcW w:w="1712" w:type="dxa"/>
-          </w:tcPr>
-          <w:p>
-            <w:pPr>
-              <w:jc w:val="center"/>
-            </w:pPr>
-            <w:r>
-              <w:t>WICED_GPIO_21</w:t>
-            </w:r>
-          </w:p>
-        </w:tc>
-        <w:tc>
-          <w:tcPr>
-            <w:tcW w:w="3292" w:type="dxa"/>
-          </w:tcPr>
-          <w:p>
-            <w:pPr>
-              <w:jc w:val="center"/>
-            </w:pPr>
-            <w:r>
-              <w:t>Red LED</w:t>
-            </w:r>
-          </w:p>
-        </w:tc>
-      </w:tr>
-      <w:tr>
-        <w:trPr>
-          <w:jc w:val="center"/>
-        </w:trPr>
-        <w:tc>
-          <w:tcPr>
-            <w:tcW w:w="987" w:type="dxa"/>
-          </w:tcPr>
-          <w:p>
-            <w:pPr>
-              <w:jc w:val="center"/>
-            </w:pPr>
-            <w:r>
-              <w:t>A5</w:t>
-            </w:r>
-          </w:p>
-        </w:tc>
-        <w:tc>
-          <w:tcPr>
-            <w:tcW w:w="1712" w:type="dxa"/>
-          </w:tcPr>
-          <w:p>
-            <w:pPr>
-              <w:jc w:val="center"/>
-            </w:pPr>
-            <w:r>
-              <w:t>I2C2_SCL</w:t>
-            </w:r>
-          </w:p>
-        </w:tc>
-        <w:tc>
-          <w:tcPr>
-            <w:tcW w:w="1832" w:type="dxa"/>
-          </w:tcPr>
-          <w:p>
-            <w:pPr>
-              <w:jc w:val="center"/>
-            </w:pPr>
-            <w:r>
-              <w:t>MICRO_I2C2_SCL</w:t>
-            </w:r>
-          </w:p>
-        </w:tc>
-        <w:tc>
-          <w:tcPr>
-            <w:tcW w:w="1712" w:type="dxa"/>
-          </w:tcPr>
-          <w:p>
-            <w:pPr>
-              <w:jc w:val="center"/>
-            </w:pPr>
-            <w:r>
-              <w:t>WICED_GPIO_20</w:t>
-            </w:r>
-          </w:p>
-        </w:tc>
-        <w:tc>
-          <w:tcPr>
-            <w:tcW w:w="3292" w:type="dxa"/>
-          </w:tcPr>
-          <w:p>
-            <w:pPr>
-              <w:jc w:val="center"/>
-            </w:pPr>
-            <w:r>
-              <w:t>V</w:t>
-            </w:r>
-            <w:r>
-              <w:t>SSA</w:t>
-            </w:r>
-          </w:p>
-        </w:tc>
-      </w:tr>
-      <w:tr>
-        <w:trPr>
-          <w:jc w:val="center"/>
-        </w:trPr>
-        <w:tc>
-          <w:tcPr>
-            <w:tcW w:w="987" w:type="dxa"/>
-            <w:vAlign w:val="bottom"/>
-          </w:tcPr>
-          <w:p>
-            <w:pPr>
-              <w:jc w:val="center"/>
-            </w:pPr>
-            <w:r>
-              <w:t>D0</w:t>
-            </w:r>
-          </w:p>
-        </w:tc>
-        <w:tc>
-          <w:tcPr>
-            <w:tcW w:w="1712" w:type="dxa"/>
-          </w:tcPr>
-          <w:p>
-            <w:pPr>
-              <w:jc w:val="center"/>
-            </w:pPr>
-            <w:r>
-              <w:t>UART_R</w:t>
-            </w:r>
-            <w:r>
-              <w:t>X</w:t>
-            </w:r>
-          </w:p>
-        </w:tc>
-        <w:tc>
-          <w:tcPr>
-            <w:tcW w:w="1832" w:type="dxa"/>
-          </w:tcPr>
-          <w:p>
-            <w:pPr>
-              <w:jc w:val="center"/>
-            </w:pPr>
-            <w:r>
-              <w:t>MICRO_UART_R</w:t>
-            </w:r>
-            <w:r>
-              <w:t>X</w:t>
-            </w:r>
-          </w:p>
-        </w:tc>
-        <w:tc>
-          <w:tcPr>
-            <w:tcW w:w="1712" w:type="dxa"/>
-          </w:tcPr>
-          <w:p>
-            <w:pPr>
-              <w:jc w:val="center"/>
-            </w:pPr>
-            <w:r>
-              <w:t>WICED_GPIO_10</w:t>
-            </w:r>
-          </w:p>
-        </w:tc>
-        <w:tc>
-          <w:tcPr>
-            <w:tcW w:w="3292" w:type="dxa"/>
-          </w:tcPr>
-          <w:p>
-            <w:pPr>
-              <w:jc w:val="center"/>
-            </w:pPr>
-            <w:r>
-              <w:t xml:space="preserve">Analog Co-processor </w:t>
-            </w:r>
-            <w:r>
-              <w:t>UART T</w:t>
-            </w:r>
-            <w:r>
-              <w:t>X</w:t>
-            </w:r>
-            <w:r>
-              <w:rPr>
-                <w:vertAlign w:val="superscript"/>
-              </w:rPr>
-              <w:t>†</w:t>
-            </w:r>
-          </w:p>
-        </w:tc>
-      </w:tr>
-      <w:tr>
-        <w:trPr>
-          <w:jc w:val="center"/>
-        </w:trPr>
-        <w:tc>
-          <w:tcPr>
-            <w:tcW w:w="987" w:type="dxa"/>
-            <w:vAlign w:val="bottom"/>
-          </w:tcPr>
-          <w:p>
-            <w:pPr>
-              <w:jc w:val="center"/>
-            </w:pPr>
-            <w:r>
-              <w:t>D1</w:t>
-            </w:r>
-          </w:p>
-        </w:tc>
-        <w:tc>
-          <w:tcPr>
-            <w:tcW w:w="1712" w:type="dxa"/>
-          </w:tcPr>
-          <w:p>
-            <w:pPr>
-              <w:jc w:val="center"/>
-            </w:pPr>
-            <w:r>
-              <w:t>UART_T</w:t>
-            </w:r>
-            <w:r>
-              <w:t>X</w:t>
-            </w:r>
-          </w:p>
-        </w:tc>
-        <w:tc>
-          <w:tcPr>
-            <w:tcW w:w="1832" w:type="dxa"/>
-          </w:tcPr>
-          <w:p>
-            <w:pPr>
-              <w:jc w:val="center"/>
-            </w:pPr>
-            <w:r>
-              <w:t>MICRO_UART_T</w:t>
-            </w:r>
-            <w:r>
-              <w:t>X</w:t>
-            </w:r>
-          </w:p>
-        </w:tc>
-        <w:tc>
-          <w:tcPr>
-            <w:tcW w:w="1712" w:type="dxa"/>
-          </w:tcPr>
-          <w:p>
-            <w:pPr>
-              <w:jc w:val="center"/>
-            </w:pPr>
-            <w:r>
-              <w:t>WICED</w:t>
-            </w:r>
-            <w:r>
-              <w:t>_GPIO_09</w:t>
-            </w:r>
-          </w:p>
-        </w:tc>
-        <w:tc>
-          <w:tcPr>
-            <w:tcW w:w="3292" w:type="dxa"/>
-          </w:tcPr>
-          <w:p>
-            <w:pPr>
-              <w:jc w:val="center"/>
-            </w:pPr>
-            <w:r>
-              <w:t xml:space="preserve">Analog Co-processor </w:t>
-            </w:r>
-            <w:r>
-              <w:t>UART R</w:t>
-            </w:r>
-            <w:r>
-              <w:t>X</w:t>
-            </w:r>
-            <w:r>
-              <w:rPr>
-                <w:vertAlign w:val="superscript"/>
-              </w:rPr>
-              <w:t>†</w:t>
-            </w:r>
-          </w:p>
-        </w:tc>
-      </w:tr>
-      <w:tr>
-        <w:trPr>
-          <w:jc w:val="center"/>
-        </w:trPr>
-        <w:tc>
-          <w:tcPr>
-            <w:tcW w:w="987" w:type="dxa"/>
-            <w:vAlign w:val="bottom"/>
-          </w:tcPr>
-          <w:p>
-            <w:pPr>
-              <w:jc w:val="center"/>
-            </w:pPr>
-            <w:r>
-              <w:t>D2</w:t>
-            </w:r>
-          </w:p>
-        </w:tc>
-        <w:tc>
-          <w:tcPr>
-            <w:tcW w:w="1712" w:type="dxa"/>
-          </w:tcPr>
-          <w:p>
-            <w:pPr>
-              <w:jc w:val="center"/>
-            </w:pPr>
-            <w:r>
-              <w:t>UART_CTS</w:t>
-            </w:r>
-          </w:p>
-        </w:tc>
-        <w:tc>
-          <w:tcPr>
-            <w:tcW w:w="1832" w:type="dxa"/>
-          </w:tcPr>
-          <w:p>
-            <w:pPr>
-              <w:jc w:val="center"/>
-            </w:pPr>
-            <w:r>
-              <w:t>MICRO_UART_CTS</w:t>
-            </w:r>
-          </w:p>
-        </w:tc>
-        <w:tc>
-          <w:tcPr>
-            <w:tcW w:w="1712" w:type="dxa"/>
-          </w:tcPr>
-          <w:p>
-            <w:pPr>
-              <w:jc w:val="center"/>
-            </w:pPr>
-            <w:r>
-              <w:t>WICED_GPIO_15</w:t>
-            </w:r>
-          </w:p>
-        </w:tc>
-        <w:tc>
-          <w:tcPr>
-            <w:tcW w:w="3292" w:type="dxa"/>
-          </w:tcPr>
-          <w:p>
-            <w:pPr>
-              <w:jc w:val="center"/>
-            </w:pPr>
-            <w:r>
-              <w:t>N/C</w:t>
-            </w:r>
-          </w:p>
-        </w:tc>
-      </w:tr>
-      <w:tr>
-        <w:trPr>
-          <w:jc w:val="center"/>
-        </w:trPr>
-        <w:tc>
-          <w:tcPr>
-            <w:tcW w:w="987" w:type="dxa"/>
-            <w:vAlign w:val="bottom"/>
-          </w:tcPr>
-          <w:p>
-            <w:pPr>
-              <w:jc w:val="center"/>
-            </w:pPr>
-            <w:r>
-              <w:t>D3</w:t>
-            </w:r>
-          </w:p>
-        </w:tc>
-        <w:tc>
-          <w:tcPr>
-            <w:tcW w:w="1712" w:type="dxa"/>
-          </w:tcPr>
-          <w:p>
-            <w:pPr>
-              <w:jc w:val="center"/>
-            </w:pPr>
-            <w:r>
-              <w:t>UART_RTS</w:t>
-            </w:r>
-          </w:p>
-        </w:tc>
-        <w:tc>
-          <w:tcPr>
-            <w:tcW w:w="1832" w:type="dxa"/>
-          </w:tcPr>
-          <w:p>
-            <w:pPr>
-              <w:jc w:val="center"/>
-            </w:pPr>
-            <w:r>
-              <w:t>MICRO_UART_RTS</w:t>
-            </w:r>
-          </w:p>
-        </w:tc>
-        <w:tc>
-          <w:tcPr>
-            <w:tcW w:w="1712" w:type="dxa"/>
-          </w:tcPr>
-          <w:p>
-            <w:pPr>
-              <w:jc w:val="center"/>
-            </w:pPr>
-            <w:r>
-              <w:t>WICED_GPIO_16</w:t>
-            </w:r>
-          </w:p>
-        </w:tc>
-        <w:tc>
-          <w:tcPr>
-            <w:tcW w:w="3292" w:type="dxa"/>
-          </w:tcPr>
-          <w:p>
-            <w:pPr>
-              <w:jc w:val="center"/>
-            </w:pPr>
-            <w:r>
-              <w:t>N/C</w:t>
-            </w:r>
-          </w:p>
-        </w:tc>
-      </w:tr>
-      <w:tr>
-        <w:trPr>
-          <w:jc w:val="center"/>
-        </w:trPr>
-        <w:tc>
-          <w:tcPr>
-            <w:tcW w:w="987" w:type="dxa"/>
-            <w:vAlign w:val="bottom"/>
-          </w:tcPr>
-          <w:p>
-            <w:pPr>
-              <w:jc w:val="center"/>
-            </w:pPr>
-            <w:r>
-              <w:t>D4</w:t>
-            </w:r>
-          </w:p>
-        </w:tc>
-        <w:tc>
-          <w:tcPr>
-            <w:tcW w:w="1712" w:type="dxa"/>
-          </w:tcPr>
-          <w:p>
-            <w:pPr>
-              <w:jc w:val="center"/>
-            </w:pPr>
-            <w:r>
-              <w:t>GPIO_D4</w:t>
-            </w:r>
-          </w:p>
-        </w:tc>
-        <w:tc>
-          <w:tcPr>
-            <w:tcW w:w="1832" w:type="dxa"/>
-          </w:tcPr>
-          <w:p>
-            <w:pPr>
-              <w:jc w:val="center"/>
-            </w:pPr>
-            <w:r>
-              <w:t>MICRO_GPIO_2</w:t>
-            </w:r>
-          </w:p>
-        </w:tc>
-        <w:tc>
-          <w:tcPr>
-            <w:tcW w:w="1712" w:type="dxa"/>
-          </w:tcPr>
-          <w:p>
-            <w:pPr>
-              <w:jc w:val="center"/>
-            </w:pPr>
-            <w:r>
-              <w:t>WICED_GPIO_26</w:t>
-            </w:r>
-          </w:p>
-        </w:tc>
-        <w:tc>
-          <w:tcPr>
-            <w:tcW w:w="3292" w:type="dxa"/>
-          </w:tcPr>
-          <w:p>
-            <w:pPr>
-              <w:jc w:val="center"/>
-            </w:pPr>
-            <w:r>
-              <w:t>N/C</w:t>
-            </w:r>
-          </w:p>
-        </w:tc>
-      </w:tr>
-      <w:tr>
-        <w:trPr>
-          <w:jc w:val="center"/>
-        </w:trPr>
-        <w:tc>
-          <w:tcPr>
-            <w:tcW w:w="987" w:type="dxa"/>
-            <w:vAlign w:val="bottom"/>
-          </w:tcPr>
-          <w:p>
-            <w:pPr>
-              <w:jc w:val="center"/>
-            </w:pPr>
-            <w:r>
-              <w:t>D5</w:t>
-            </w:r>
-          </w:p>
-        </w:tc>
-        <w:tc>
-          <w:tcPr>
-            <w:tcW w:w="1712" w:type="dxa"/>
-          </w:tcPr>
-          <w:p>
-            <w:pPr>
-              <w:jc w:val="center"/>
-            </w:pPr>
-            <w:r>
-              <w:t>GPIO_D5</w:t>
-            </w:r>
-          </w:p>
-        </w:tc>
-        <w:tc>
-          <w:tcPr>
-            <w:tcW w:w="1832" w:type="dxa"/>
-          </w:tcPr>
-          <w:p>
-            <w:pPr>
-              <w:jc w:val="center"/>
-            </w:pPr>
-            <w:r>
-              <w:t>MICRO_GPIO_3</w:t>
-            </w:r>
-          </w:p>
-        </w:tc>
-        <w:tc>
-          <w:tcPr>
-            <w:tcW w:w="1712" w:type="dxa"/>
-          </w:tcPr>
-          <w:p>
-            <w:pPr>
-              <w:jc w:val="center"/>
-            </w:pPr>
-            <w:r>
-              <w:t>WICED_GPIO_27</w:t>
-            </w:r>
-          </w:p>
-        </w:tc>
-        <w:tc>
-          <w:tcPr>
-            <w:tcW w:w="3292" w:type="dxa"/>
-          </w:tcPr>
-          <w:p>
-            <w:pPr>
-              <w:jc w:val="center"/>
-            </w:pPr>
-            <w:r>
-              <w:t>N/C</w:t>
-            </w:r>
-          </w:p>
-        </w:tc>
-      </w:tr>
-      <w:tr>
-        <w:trPr>
-          <w:jc w:val="center"/>
-        </w:trPr>
-        <w:tc>
-          <w:tcPr>
-            <w:tcW w:w="987" w:type="dxa"/>
-            <w:vAlign w:val="bottom"/>
-          </w:tcPr>
-          <w:p>
-            <w:pPr>
-              <w:jc w:val="center"/>
-            </w:pPr>
-            <w:r>
-              <w:t>D6</w:t>
-            </w:r>
-          </w:p>
-        </w:tc>
-        <w:tc>
-          <w:tcPr>
-            <w:tcW w:w="1712" w:type="dxa"/>
-          </w:tcPr>
-          <w:p>
-            <w:pPr>
-              <w:jc w:val="center"/>
-            </w:pPr>
-            <w:r>
-              <w:t>GPIO_D6</w:t>
-            </w:r>
-          </w:p>
-        </w:tc>
-        <w:tc>
-          <w:tcPr>
-            <w:tcW w:w="1832" w:type="dxa"/>
-          </w:tcPr>
-          <w:p>
-            <w:pPr>
-              <w:jc w:val="center"/>
-            </w:pPr>
-            <w:r>
-              <w:t>MICRO_GPIO_4</w:t>
-            </w:r>
-          </w:p>
-        </w:tc>
-        <w:tc>
-          <w:tcPr>
-            <w:tcW w:w="1712" w:type="dxa"/>
-          </w:tcPr>
-          <w:p>
-            <w:pPr>
-              <w:jc w:val="center"/>
-              <w:rPr>
-                <w:highlight w:val="yellow"/>
-              </w:rPr>
-            </w:pPr>
-            <w:r>
-              <w:t>WICED_GPIO_28</w:t>
-            </w:r>
-          </w:p>
-        </w:tc>
-        <w:tc>
-          <w:tcPr>
-            <w:tcW w:w="3292" w:type="dxa"/>
-          </w:tcPr>
-          <w:p>
-            <w:pPr>
-              <w:jc w:val="center"/>
-            </w:pPr>
-            <w:r>
-              <w:t>N/C</w:t>
-            </w:r>
-          </w:p>
-        </w:tc>
-      </w:tr>
-      <w:tr>
-        <w:trPr>
-          <w:jc w:val="center"/>
-        </w:trPr>
-        <w:tc>
-          <w:tcPr>
-            <w:tcW w:w="987" w:type="dxa"/>
-            <w:vAlign w:val="bottom"/>
-          </w:tcPr>
-          <w:p>
-            <w:pPr>
-              <w:jc w:val="center"/>
-            </w:pPr>
-            <w:r>
-              <w:t>D7</w:t>
-            </w:r>
-          </w:p>
-        </w:tc>
-        <w:tc>
-          <w:tcPr>
-            <w:tcW w:w="1712" w:type="dxa"/>
-          </w:tcPr>
-          <w:p>
-            <w:pPr>
-              <w:jc w:val="center"/>
-            </w:pPr>
-            <w:r>
-              <w:t>GPIO_D7</w:t>
-            </w:r>
-          </w:p>
-        </w:tc>
-        <w:tc>
-          <w:tcPr>
-            <w:tcW w:w="1832" w:type="dxa"/>
-          </w:tcPr>
-          <w:p>
-            <w:pPr>
-              <w:jc w:val="center"/>
-            </w:pPr>
-            <w:r>
-              <w:t>MICRO_GPIO_5</w:t>
-            </w:r>
-          </w:p>
-        </w:tc>
-        <w:tc>
-          <w:tcPr>
-            <w:tcW w:w="1712" w:type="dxa"/>
-          </w:tcPr>
-          <w:p>
-            <w:pPr>
-              <w:jc w:val="center"/>
-            </w:pPr>
-            <w:r>
-              <w:t>WICED_GPIO_17</w:t>
-            </w:r>
-          </w:p>
-        </w:tc>
-        <w:tc>
-          <w:tcPr>
-            <w:tcW w:w="3292" w:type="dxa"/>
-          </w:tcPr>
-          <w:p>
-            <w:pPr>
-              <w:jc w:val="center"/>
-            </w:pPr>
-            <w:r>
-              <w:t>N/C</w:t>
-            </w:r>
-          </w:p>
-        </w:tc>
-      </w:tr>
-      <w:tr>
-        <w:trPr>
-          <w:jc w:val="center"/>
-        </w:trPr>
-        <w:tc>
-          <w:tcPr>
-            <w:tcW w:w="987" w:type="dxa"/>
-            <w:vAlign w:val="bottom"/>
-          </w:tcPr>
-          <w:p>
-            <w:pPr>
-              <w:jc w:val="center"/>
-            </w:pPr>
-            <w:r>
-              <w:t>D8</w:t>
-            </w:r>
-          </w:p>
-        </w:tc>
-        <w:tc>
-          <w:tcPr>
-            <w:tcW w:w="1712" w:type="dxa"/>
-          </w:tcPr>
-          <w:p>
-            <w:pPr>
-              <w:jc w:val="center"/>
-            </w:pPr>
-            <w:r>
-              <w:t>UART6_RX</w:t>
-            </w:r>
-          </w:p>
-        </w:tc>
-        <w:tc>
-          <w:tcPr>
-            <w:tcW w:w="1832" w:type="dxa"/>
-          </w:tcPr>
-          <w:p>
-            <w:pPr>
-              <w:jc w:val="center"/>
-            </w:pPr>
-            <w:r>
-              <w:t>USART6_RX</w:t>
-            </w:r>
-          </w:p>
-        </w:tc>
-        <w:tc>
-          <w:tcPr>
-            <w:tcW w:w="1712" w:type="dxa"/>
-          </w:tcPr>
-          <w:p>
-            <w:pPr>
-              <w:jc w:val="center"/>
-            </w:pPr>
-            <w:r>
-              <w:t>WICED_GPIO_14</w:t>
-            </w:r>
-          </w:p>
-        </w:tc>
-        <w:tc>
-          <w:tcPr>
-            <w:tcW w:w="3292" w:type="dxa"/>
-          </w:tcPr>
-          <w:p>
-            <w:pPr>
-              <w:jc w:val="center"/>
-            </w:pPr>
-            <w:r>
-              <w:t>N/C</w:t>
-            </w:r>
-          </w:p>
-        </w:tc>
-      </w:tr>
-      <w:tr>
-        <w:trPr>
-          <w:jc w:val="center"/>
-        </w:trPr>
-        <w:tc>
-          <w:tcPr>
-            <w:tcW w:w="987" w:type="dxa"/>
-            <w:vAlign w:val="bottom"/>
-          </w:tcPr>
-          <w:p>
-            <w:pPr>
-              <w:jc w:val="center"/>
-            </w:pPr>
-            <w:r>
-              <w:t>D9</w:t>
-            </w:r>
-          </w:p>
-        </w:tc>
-        <w:tc>
-          <w:tcPr>
-            <w:tcW w:w="1712" w:type="dxa"/>
-          </w:tcPr>
-          <w:p>
-            <w:pPr>
-              <w:jc w:val="center"/>
-            </w:pPr>
-            <w:r>
-              <w:t>UART6_TX</w:t>
-            </w:r>
-          </w:p>
-        </w:tc>
-        <w:tc>
-          <w:tcPr>
-            <w:tcW w:w="1832" w:type="dxa"/>
-          </w:tcPr>
-          <w:p>
-            <w:pPr>
-              <w:jc w:val="center"/>
-            </w:pPr>
-            <w:r>
-              <w:t>USART_TX</w:t>
-            </w:r>
-          </w:p>
-        </w:tc>
-        <w:tc>
-          <w:tcPr>
-            <w:tcW w:w="1712" w:type="dxa"/>
-          </w:tcPr>
-          <w:p>
-            <w:pPr>
-              <w:jc w:val="center"/>
-            </w:pPr>
-            <w:r>
-              <w:t>WICED_GPIO_13</w:t>
-            </w:r>
-          </w:p>
-        </w:tc>
-        <w:tc>
-          <w:tcPr>
-            <w:tcW w:w="3292" w:type="dxa"/>
-          </w:tcPr>
-          <w:p>
-            <w:pPr>
-              <w:jc w:val="center"/>
-            </w:pPr>
-            <w:r>
-              <w:t>N/C</w:t>
-            </w:r>
-          </w:p>
-        </w:tc>
-      </w:tr>
-      <w:tr>
-        <w:trPr>
-          <w:jc w:val="center"/>
-        </w:trPr>
-        <w:tc>
-          <w:tcPr>
-            <w:tcW w:w="987" w:type="dxa"/>
-            <w:vAlign w:val="bottom"/>
-          </w:tcPr>
-          <w:p>
-            <w:pPr>
-              <w:jc w:val="center"/>
-            </w:pPr>
-            <w:r>
-              <w:lastRenderedPageBreak/>
-              <w:t>D10</w:t>
-            </w:r>
-          </w:p>
-        </w:tc>
-        <w:tc>
-          <w:tcPr>
-            <w:tcW w:w="1712" w:type="dxa"/>
-          </w:tcPr>
-          <w:p>
-            <w:pPr>
-              <w:jc w:val="center"/>
-            </w:pPr>
-            <w:r>
-              <w:t>SPI_SS</w:t>
-            </w:r>
-          </w:p>
-        </w:tc>
-        <w:tc>
-          <w:tcPr>
-            <w:tcW w:w="1832" w:type="dxa"/>
-          </w:tcPr>
-          <w:p>
-            <w:pPr>
-              <w:jc w:val="center"/>
-            </w:pPr>
-            <w:r>
-              <w:t>MICRO_SPI2_SSN</w:t>
-            </w:r>
-          </w:p>
-        </w:tc>
-        <w:tc>
-          <w:tcPr>
-            <w:tcW w:w="1712" w:type="dxa"/>
-          </w:tcPr>
-          <w:p>
-            <w:pPr>
-              <w:jc w:val="center"/>
-            </w:pPr>
-            <w:r>
-              <w:t>WICED_GPIO_22</w:t>
-            </w:r>
-          </w:p>
-        </w:tc>
-        <w:tc>
-          <w:tcPr>
-            <w:tcW w:w="3292" w:type="dxa"/>
-          </w:tcPr>
-          <w:p>
-            <w:pPr>
-              <w:jc w:val="center"/>
-            </w:pPr>
-            <w:r>
-              <w:t>N/C</w:t>
-            </w:r>
-          </w:p>
-        </w:tc>
-      </w:tr>
-      <w:tr>
-        <w:trPr>
-          <w:jc w:val="center"/>
-        </w:trPr>
-        <w:tc>
-          <w:tcPr>
-            <w:tcW w:w="987" w:type="dxa"/>
-            <w:vAlign w:val="bottom"/>
-          </w:tcPr>
-          <w:p>
-            <w:pPr>
-              <w:jc w:val="center"/>
-            </w:pPr>
-            <w:r>
-              <w:t>D11</w:t>
-            </w:r>
-          </w:p>
-        </w:tc>
-        <w:tc>
-          <w:tcPr>
-            <w:tcW w:w="1712" w:type="dxa"/>
-          </w:tcPr>
-          <w:p>
-            <w:pPr>
-              <w:jc w:val="center"/>
-            </w:pPr>
-            <w:r>
-              <w:t>SPI_MOSI</w:t>
-            </w:r>
-          </w:p>
-        </w:tc>
-        <w:tc>
-          <w:tcPr>
-            <w:tcW w:w="1832" w:type="dxa"/>
-          </w:tcPr>
-          <w:p>
-            <w:pPr>
-              <w:jc w:val="center"/>
-            </w:pPr>
-            <w:r>
-              <w:t>MICRO_SPI2_MOSI</w:t>
-            </w:r>
-          </w:p>
-        </w:tc>
-        <w:tc>
-          <w:tcPr>
-            <w:tcW w:w="1712" w:type="dxa"/>
-          </w:tcPr>
-          <w:p>
-            <w:pPr>
-              <w:jc w:val="center"/>
-            </w:pPr>
-            <w:r>
-              <w:t>WICED_GPIO_25</w:t>
-            </w:r>
-          </w:p>
-        </w:tc>
-        <w:tc>
-          <w:tcPr>
-            <w:tcW w:w="3292" w:type="dxa"/>
-          </w:tcPr>
-          <w:p>
-            <w:pPr>
-              <w:jc w:val="center"/>
-            </w:pPr>
-            <w:r>
-              <w:t>N/C</w:t>
-            </w:r>
-          </w:p>
-        </w:tc>
-      </w:tr>
-      <w:tr>
-        <w:trPr>
-          <w:jc w:val="center"/>
-        </w:trPr>
-        <w:tc>
-          <w:tcPr>
-            <w:tcW w:w="987" w:type="dxa"/>
-            <w:vAlign w:val="bottom"/>
-          </w:tcPr>
-          <w:p>
-            <w:pPr>
-              <w:jc w:val="center"/>
-            </w:pPr>
-            <w:r>
-              <w:t>D12</w:t>
-            </w:r>
-          </w:p>
-        </w:tc>
-        <w:tc>
-          <w:tcPr>
-            <w:tcW w:w="1712" w:type="dxa"/>
-          </w:tcPr>
-          <w:p>
-            <w:pPr>
-              <w:jc w:val="center"/>
-            </w:pPr>
-            <w:r>
-              <w:t>SPI_MISO</w:t>
-            </w:r>
-          </w:p>
-        </w:tc>
-        <w:tc>
-          <w:tcPr>
-            <w:tcW w:w="1832" w:type="dxa"/>
-          </w:tcPr>
-          <w:p>
-            <w:pPr>
-              <w:jc w:val="center"/>
-            </w:pPr>
-            <w:r>
-              <w:t>MICRO_SPI2_MISO</w:t>
-            </w:r>
-          </w:p>
-        </w:tc>
-        <w:tc>
-          <w:tcPr>
-            <w:tcW w:w="1712" w:type="dxa"/>
-          </w:tcPr>
-          <w:p>
-            <w:pPr>
-              <w:jc w:val="center"/>
-            </w:pPr>
-            <w:r>
-              <w:t>WICED_GPIO_24</w:t>
-            </w:r>
-          </w:p>
-        </w:tc>
-        <w:tc>
-          <w:tcPr>
-            <w:tcW w:w="3292" w:type="dxa"/>
-          </w:tcPr>
-          <w:p>
-            <w:pPr>
-              <w:jc w:val="center"/>
-            </w:pPr>
-            <w:r>
-              <w:t>N/C</w:t>
-            </w:r>
-          </w:p>
-        </w:tc>
-      </w:tr>
-      <w:tr>
-        <w:trPr>
-          <w:jc w:val="center"/>
-        </w:trPr>
-        <w:tc>
-          <w:tcPr>
-            <w:tcW w:w="987" w:type="dxa"/>
-            <w:vAlign w:val="bottom"/>
-          </w:tcPr>
-          <w:p>
-            <w:pPr>
-              <w:jc w:val="center"/>
-            </w:pPr>
-            <w:r>
-              <w:t>D13</w:t>
-            </w:r>
-          </w:p>
-        </w:tc>
-        <w:tc>
-          <w:tcPr>
-            <w:tcW w:w="1712" w:type="dxa"/>
-          </w:tcPr>
-          <w:p>
-            <w:pPr>
-              <w:jc w:val="center"/>
-            </w:pPr>
-            <w:r>
-              <w:t>SPI_SCK</w:t>
-            </w:r>
-          </w:p>
-        </w:tc>
-        <w:tc>
-          <w:tcPr>
-            <w:tcW w:w="1832" w:type="dxa"/>
-          </w:tcPr>
-          <w:p>
-            <w:pPr>
-              <w:jc w:val="center"/>
-            </w:pPr>
-            <w:r>
-              <w:t>MICRO_SPI2_SCK</w:t>
-            </w:r>
-          </w:p>
-        </w:tc>
-        <w:tc>
-          <w:tcPr>
-            <w:tcW w:w="1712" w:type="dxa"/>
-          </w:tcPr>
-          <w:p>
-            <w:pPr>
-              <w:jc w:val="center"/>
-            </w:pPr>
-            <w:r>
-              <w:t>WICED_GPIO_23</w:t>
-            </w:r>
-          </w:p>
-        </w:tc>
-        <w:tc>
-          <w:tcPr>
-            <w:tcW w:w="3292" w:type="dxa"/>
-          </w:tcPr>
-          <w:p>
-            <w:pPr>
-              <w:jc w:val="center"/>
-            </w:pPr>
-            <w:r>
-              <w:t>N/C</w:t>
-            </w:r>
-          </w:p>
-        </w:tc>
-      </w:tr>
-      <w:tr>
-        <w:trPr>
-          <w:jc w:val="center"/>
-        </w:trPr>
-        <w:tc>
-          <w:tcPr>
-            <w:tcW w:w="987" w:type="dxa"/>
-          </w:tcPr>
-          <w:p>
-            <w:pPr>
-              <w:jc w:val="center"/>
-            </w:pPr>
-            <w:r>
-              <w:t>D14</w:t>
-            </w:r>
-          </w:p>
-        </w:tc>
-        <w:tc>
-          <w:tcPr>
-            <w:tcW w:w="1712" w:type="dxa"/>
-          </w:tcPr>
-          <w:p>
-            <w:pPr>
-              <w:jc w:val="center"/>
-            </w:pPr>
-            <w:r>
-              <w:t>I2C1_SDA</w:t>
-            </w:r>
-          </w:p>
-        </w:tc>
-        <w:tc>
-          <w:tcPr>
-            <w:tcW w:w="1832" w:type="dxa"/>
-          </w:tcPr>
-          <w:p>
-            <w:pPr>
-              <w:jc w:val="center"/>
-            </w:pPr>
-            <w:r>
-              <w:t>MICRO_I2C1_SDA</w:t>
-            </w:r>
-          </w:p>
-        </w:tc>
-        <w:tc>
-          <w:tcPr>
-            <w:tcW w:w="1712" w:type="dxa"/>
-          </w:tcPr>
-          <w:p>
-            <w:pPr>
-              <w:jc w:val="center"/>
-            </w:pPr>
-            <w:r>
-              <w:t>WICED_GPIO_12</w:t>
-            </w:r>
-          </w:p>
-          <w:p>
-            <w:pPr>
-              <w:jc w:val="center"/>
-            </w:pPr>
-            <w:r>
-              <w:t>WICED_PWM_2</w:t>
-            </w:r>
-          </w:p>
-        </w:tc>
-        <w:tc>
-          <w:tcPr>
-            <w:tcW w:w="3292" w:type="dxa"/>
-          </w:tcPr>
-          <w:p>
-            <w:pPr>
-              <w:jc w:val="center"/>
-            </w:pPr>
-            <w:r>
-              <w:t xml:space="preserve">I2C_SDA </w:t>
-            </w:r>
-            <w:r>
-              <w:t xml:space="preserve">for </w:t>
-            </w:r>
-            <w:r>
-              <w:t>Analog Co-processor</w:t>
-            </w:r>
-            <w:r>
-              <w:t xml:space="preserve"> and FRAM </w:t>
-            </w:r>
-            <w:r>
-              <w:t>(slaves) and KitProg2 (master)</w:t>
-            </w:r>
-          </w:p>
-        </w:tc>
-      </w:tr>
-      <w:tr>
-        <w:trPr>
-          <w:jc w:val="center"/>
-        </w:trPr>
-        <w:tc>
-          <w:tcPr>
-            <w:tcW w:w="987" w:type="dxa"/>
-          </w:tcPr>
-          <w:p>
-            <w:pPr>
-              <w:jc w:val="center"/>
-            </w:pPr>
-            <w:r>
-              <w:t>D15</w:t>
-            </w:r>
-          </w:p>
-        </w:tc>
-        <w:tc>
-          <w:tcPr>
-            <w:tcW w:w="1712" w:type="dxa"/>
-          </w:tcPr>
-          <w:p>
-            <w:pPr>
-              <w:jc w:val="center"/>
-            </w:pPr>
-            <w:r>
-              <w:t>I2C1_SCL</w:t>
-            </w:r>
-          </w:p>
-        </w:tc>
-        <w:tc>
-          <w:tcPr>
-            <w:tcW w:w="1832" w:type="dxa"/>
-          </w:tcPr>
-          <w:p>
-            <w:pPr>
-              <w:jc w:val="center"/>
-            </w:pPr>
-            <w:r>
-              <w:t>MICRO_I2C1_SCL</w:t>
-            </w:r>
-          </w:p>
-        </w:tc>
-        <w:tc>
-          <w:tcPr>
-            <w:tcW w:w="1712" w:type="dxa"/>
-          </w:tcPr>
-          <w:p>
-            <w:pPr>
-              <w:jc w:val="center"/>
-            </w:pPr>
-            <w:r>
-              <w:t>WICED_GPIO_11</w:t>
-            </w:r>
-          </w:p>
-          <w:p>
-            <w:pPr>
-              <w:jc w:val="center"/>
-            </w:pPr>
-            <w:r>
-              <w:t>WICED_PWM_1</w:t>
-            </w:r>
-          </w:p>
-        </w:tc>
-        <w:tc>
-          <w:tcPr>
-            <w:tcW w:w="3292" w:type="dxa"/>
-          </w:tcPr>
-          <w:p>
-            <w:pPr>
-              <w:jc w:val="center"/>
-            </w:pPr>
-            <w:r>
-              <w:t>I2C_SCL for Analog Co-processor and FRAM (slaves) and</w:t>
-            </w:r>
-            <w:r>
-              <w:t xml:space="preserve"> </w:t>
-            </w:r>
-            <w:r>
-              <w:t>KitProg2 (master)</w:t>
-            </w:r>
-          </w:p>
-        </w:tc>
-      </w:tr>
-    </w:tbl>
-    <w:p>
-      <w:pPr>
-        <w:ind w:left="180" w:hanging="180"/>
-      </w:pPr>
-      <w:r>
-        <w:t>*</w:t>
-      </w:r>
-      <w:r>
-        <w:tab/>
-      </w:r>
-      <w:r>
-        <w:t xml:space="preserve">The Green LED on the analog shield does not connect directly to A1. It is routed through the PSoC. This is done so that a PWM can be used to drive the LED in a later exercise. </w:t>
-      </w:r>
-    </w:p>
-    <w:p>
-      <w:pPr>
-        <w:ind w:left="180" w:hanging="180"/>
-      </w:pPr>
-      <w:r>
-        <w:t>†</w:t>
-      </w:r>
-      <w:r>
-        <w:tab/>
-      </w:r>
-      <w:r>
-        <w:t xml:space="preserve">The analog co-processor chip has its </w:t>
-      </w:r>
-      <w:proofErr w:type="spellStart"/>
-      <w:proofErr w:type="gramStart"/>
-      <w:r>
-        <w:t>Tx</w:t>
-      </w:r>
-      <w:proofErr w:type="spellEnd"/>
-      <w:proofErr w:type="gramEnd"/>
-      <w:r>
-        <w:t xml:space="preserve"> connected to the Rx of both the base board and KitProg2 and vice versa so that it can communicate via UART to either the base board or to the KitProg2. Therefore, the base board cannot communicate over UART to the KitProg2 since the </w:t>
-      </w:r>
-      <w:proofErr w:type="spellStart"/>
-      <w:r>
-        <w:t>Tx</w:t>
-      </w:r>
-      <w:proofErr w:type="spellEnd"/>
-      <w:r>
-        <w:t>/Rx lines would be reversed.</w:t>
+        <w:t>Program you</w:t>
+      </w:r>
+      <w:r>
+        <w:t>r</w:t>
+      </w:r>
+      <w:r>
+        <w:t xml:space="preserve"> project to the board.</w:t>
       </w:r>
     </w:p>
     <w:p>
@@ -4360,7 +2428,13 @@
         </w:numPr>
       </w:pPr>
       <w:r>
-        <w:t>Program you project to the board.</w:t>
+        <w:t>Program you</w:t>
+      </w:r>
+      <w:r>
+        <w:t>r</w:t>
+      </w:r>
+      <w:r>
+        <w:t xml:space="preserve"> project to the board.</w:t>
       </w:r>
     </w:p>
     <w:p>
@@ -4549,7 +2623,13 @@
         </w:numPr>
       </w:pPr>
       <w:r>
-        <w:t>Program you project to the board.</w:t>
+        <w:t>Program you</w:t>
+      </w:r>
+      <w:r>
+        <w:t>r</w:t>
+      </w:r>
+      <w:r>
+        <w:t xml:space="preserve"> project to the board.</w:t>
       </w:r>
     </w:p>
     <w:p>
@@ -4631,7 +2711,10 @@
           <w:numId w:val="32"/>
         </w:numPr>
       </w:pPr>
-      <w:r>
+      <w:bookmarkStart w:id="0" w:name="_GoBack"/>
+      <w:bookmarkEnd w:id="0"/>
+      <w:r>
+        <w:lastRenderedPageBreak/>
         <w:t>Hint: set the duty cycle change and delay such that the intensity goes from 0% to 100% in one second.</w:t>
       </w:r>
     </w:p>
@@ -4644,7 +2727,13 @@
         </w:numPr>
       </w:pPr>
       <w:r>
-        <w:t>Program you project to the board.</w:t>
+        <w:t>Program you</w:t>
+      </w:r>
+      <w:r>
+        <w:t>r</w:t>
+      </w:r>
+      <w:r>
+        <w:t xml:space="preserve"> project to the board.</w:t>
       </w:r>
     </w:p>
     <w:p>
@@ -4652,7 +2741,6 @@
         <w:pStyle w:val="Heading3"/>
       </w:pPr>
       <w:r>
-        <w:lastRenderedPageBreak/>
         <w:t xml:space="preserve">08 </w:t>
       </w:r>
       <w:r>
@@ -5124,6 +3212,7 @@
         </w:numPr>
       </w:pPr>
       <w:r>
+        <w:lastRenderedPageBreak/>
         <w:t xml:space="preserve">Hint: The kit will show up in the device manager under “Ports (COM &amp; LPT)” as </w:t>
       </w:r>
       <w:r>
@@ -5153,7 +3242,6 @@
         <w:pStyle w:val="Heading3"/>
       </w:pPr>
       <w:r>
-        <w:lastRenderedPageBreak/>
         <w:t>11 (I2C WRITE) Change LED state on shield</w:t>
       </w:r>
     </w:p>
@@ -5781,10 +3869,7 @@
         </w:numPr>
       </w:pPr>
       <w:r>
-        <w:t xml:space="preserve">Copy 11_i2cwrite to 13_i2cprobe. </w:t>
-      </w:r>
-      <w:r>
-        <w:t>Update the make file and create a make target.</w:t>
+        <w:t>Copy 11_i2cwrite to 13_i2cprobe. Update the make file and create a make target.</w:t>
       </w:r>
     </w:p>
     <w:p>
@@ -5796,10 +3881,7 @@
         </w:numPr>
       </w:pPr>
       <w:r>
-        <w:t>Update the code so</w:t>
-      </w:r>
-      <w:r>
-        <w:t xml:space="preserve"> that every time the button is pressed a scan is done of every possible I2C address. Print the address of any devices found to the terminal </w:t>
+        <w:t xml:space="preserve">Update the code so that every time the button is pressed a scan is done of every possible I2C address. Print the address of any devices found to the terminal </w:t>
       </w:r>
       <w:r>
         <w:t xml:space="preserve">(in hex) </w:t>
@@ -5817,19 +3899,8 @@
         </w:numPr>
       </w:pPr>
       <w:r>
-        <w:t>Hint: The I2C address is 7 bits</w:t>
-      </w:r>
-      <w:r>
-        <w:t>. 0x00 is a special “All Call” address,</w:t>
-      </w:r>
-      <w:r>
-        <w:t xml:space="preserve"> and all values above 0x7C are reserved for future purposes, so the only valid addresses are 0x0</w:t>
-      </w:r>
-      <w:r>
-        <w:t>1</w:t>
-      </w:r>
-      <w:r>
-        <w:t xml:space="preserve"> – 0x7B.</w:t>
+        <w:lastRenderedPageBreak/>
+        <w:t>Hint: The I2C address is 7 bits. 0x00 is a special “All Call” address, and all values above 0x7C are reserved for future purposes, so the only valid addresses are 0x01 – 0x7B.</w:t>
       </w:r>
     </w:p>
     <w:p>
@@ -5859,12 +3930,7 @@
         <w:t>3</w:t>
       </w:r>
       <w:r>
-        <w:t xml:space="preserve"> – </w:t>
-      </w:r>
-      <w:bookmarkStart w:id="0" w:name="_GoBack"/>
-      <w:bookmarkEnd w:id="0"/>
-      <w:r>
-        <w:t xml:space="preserve">one for the </w:t>
+        <w:t xml:space="preserve"> – one for the </w:t>
       </w:r>
       <w:r>
         <w:t>PSoC analog co-processor,</w:t>
@@ -5887,7 +3953,6 @@
         <w:pStyle w:val="Heading3"/>
       </w:pPr>
       <w:r>
-        <w:lastRenderedPageBreak/>
         <w:t>1</w:t>
       </w:r>
       <w:r>
@@ -5957,13 +4022,7 @@
         </w:numPr>
       </w:pPr>
       <w:r>
-        <w:t>In the new folder, r</w:t>
-      </w:r>
-      <w:r>
-        <w:t>ename the make fi</w:t>
-      </w:r>
-      <w:r>
-        <w:t xml:space="preserve">le WA101.mk and delete the schematics directory. </w:t>
+        <w:t xml:space="preserve">In the new folder, rename the make file WA101.mk and delete the schematics directory. </w:t>
       </w:r>
     </w:p>
     <w:p>
@@ -6260,7 +4319,7 @@
                 <w:bCs/>
                 <w:noProof/>
               </w:rPr>
-              <w:t>12</w:t>
+              <w:t>11</w:t>
             </w:r>
             <w:r>
               <w:rPr>
@@ -6305,7 +4364,7 @@
                 <w:bCs/>
                 <w:noProof/>
               </w:rPr>
-              <w:t>12</w:t>
+              <w:t>11</w:t>
             </w:r>
             <w:r>
               <w:rPr>
@@ -10617,7 +8676,7 @@
   <w:style w:type="paragraph" w:default="1" w:styleId="Normal">
     <w:name w:val="Normal"/>
     <w:qFormat/>
-    <w:rsid w:val="005811E3"/>
+    <w:rsid w:val="00260C74"/>
   </w:style>
   <w:style w:type="paragraph" w:styleId="Heading1">
     <w:name w:val="heading 1"/>
@@ -10737,7 +8796,7 @@
     <w:uiPriority w:val="1"/>
     <w:semiHidden/>
     <w:unhideWhenUsed/>
-    <w:rsid w:val="005811E3"/>
+    <w:rsid w:val="00260C74"/>
   </w:style>
   <w:style w:type="table" w:default="1" w:styleId="TableNormal">
     <w:name w:val="Normal Table"/>
@@ -10759,7 +8818,7 @@
     <w:uiPriority w:val="99"/>
     <w:semiHidden/>
     <w:unhideWhenUsed/>
-    <w:rsid w:val="005811E3"/>
+    <w:rsid w:val="00260C74"/>
   </w:style>
   <w:style w:type="paragraph" w:styleId="ListParagraph">
     <w:name w:val="List Paragraph"/>
@@ -11547,7 +9606,7 @@
 </file>
 
 <file path=customXml/itemProps1.xml><?xml version="1.0" encoding="utf-8"?>
-<ds:datastoreItem xmlns:ds="http://schemas.openxmlformats.org/officeDocument/2006/customXml" ds:itemID="{324C53E1-62EF-4AEC-9783-9099990C6785}">
+<ds:datastoreItem xmlns:ds="http://schemas.openxmlformats.org/officeDocument/2006/customXml" ds:itemID="{8F8F283A-0EA9-4E22-A9F5-B9BD0DAB7410}">
   <ds:schemaRefs>
     <ds:schemaRef ds:uri="http://schemas.openxmlformats.org/officeDocument/2006/bibliography"/>
   </ds:schemaRefs>

</xml_diff>

<commit_message>
Minor updates and type corrections.
</commit_message>
<xml_diff>
--- a/labmanual/WA101-02.docx
+++ b/labmanual/WA101-02.docx
@@ -122,25 +122,25 @@
     </w:p>
     <w:p>
       <w:r>
-        <w:t xml:space="preserve">The WICED SDK has files that make it easier to work with the peripherals on a given kit. In our case, the kit we are using is called “BCM94343W_AVN”. It is not installed by default in the SDK so we need to copy the platform files into the SDK. The zip file can be found at: </w:t>
-      </w:r>
-    </w:p>
-    <w:p>
-      <w:hyperlink r:id="rId8" w:history="1">
-        <w:r>
-          <w:rPr>
-            <w:rStyle w:val="Hyperlink"/>
-          </w:rPr>
-          <w:t>https://github.com/CloudConnectKits/WICED-SDK-3.7.0_Platform_Files</w:t>
-        </w:r>
-      </w:hyperlink>
-      <w:r>
-        <w:t xml:space="preserve"> </w:t>
-      </w:r>
-    </w:p>
-    <w:p>
-      <w:r>
-        <w:t>Once the zip file is downloaded it can be unzipped in the folder &lt;install path&gt;/WICED-SDK-3.7.0/WICED-SDK/platforms. You will then get a folder called BCM94343W_AVN with the following contents:</w:t>
+        <w:t xml:space="preserve">The WICED SDK has files that make it easier to work with the peripherals on a given kit. In our case, the kit we are using is called “BCM94343W_AVN”. It is not installed by default in the SDK so we need to copy the platform </w:t>
+      </w:r>
+      <w:r>
+        <w:t>folder</w:t>
+      </w:r>
+      <w:r>
+        <w:t xml:space="preserve"> into the SDK. The </w:t>
+      </w:r>
+      <w:r>
+        <w:t>folder for this board is provided with the class materials. Copy it into &lt;install path&gt;/WICED-SDK-3.7.0-3/WICED-SDK/platforms/. The contents of</w:t>
+      </w:r>
+      <w:r>
+        <w:t xml:space="preserve"> BCM94343W_AVN </w:t>
+      </w:r>
+      <w:r>
+        <w:t>is</w:t>
+      </w:r>
+      <w:r>
+        <w:t>:</w:t>
       </w:r>
     </w:p>
     <w:p>
@@ -167,7 +167,7 @@
                     <pic:cNvPicPr/>
                   </pic:nvPicPr>
                   <pic:blipFill>
-                    <a:blip r:embed="rId9"/>
+                    <a:blip r:embed="rId8"/>
                     <a:stretch>
                       <a:fillRect/>
                     </a:stretch>
@@ -241,7 +241,7 @@
                     <pic:cNvPicPr/>
                   </pic:nvPicPr>
                   <pic:blipFill>
-                    <a:blip r:embed="rId10"/>
+                    <a:blip r:embed="rId9"/>
                     <a:stretch>
                       <a:fillRect/>
                     </a:stretch>
@@ -300,7 +300,7 @@
                     <pic:cNvPicPr/>
                   </pic:nvPicPr>
                   <pic:blipFill>
-                    <a:blip r:embed="rId11"/>
+                    <a:blip r:embed="rId10"/>
                     <a:stretch>
                       <a:fillRect/>
                     </a:stretch>
@@ -374,7 +374,7 @@
                     <pic:cNvPicPr/>
                   </pic:nvPicPr>
                   <pic:blipFill>
-                    <a:blip r:embed="rId12"/>
+                    <a:blip r:embed="rId11"/>
                     <a:stretch>
                       <a:fillRect/>
                     </a:stretch>
@@ -432,7 +432,7 @@
                     <pic:cNvPicPr/>
                   </pic:nvPicPr>
                   <pic:blipFill>
-                    <a:blip r:embed="rId13"/>
+                    <a:blip r:embed="rId12"/>
                     <a:stretch>
                       <a:fillRect/>
                     </a:stretch>
@@ -546,7 +546,7 @@
                     <pic:cNvPicPr/>
                   </pic:nvPicPr>
                   <pic:blipFill>
-                    <a:blip r:embed="rId14"/>
+                    <a:blip r:embed="rId13"/>
                     <a:stretch>
                       <a:fillRect/>
                     </a:stretch>
@@ -604,7 +604,7 @@
                     <pic:cNvPicPr/>
                   </pic:nvPicPr>
                   <pic:blipFill>
-                    <a:blip r:embed="rId15"/>
+                    <a:blip r:embed="rId14"/>
                     <a:stretch>
                       <a:fillRect/>
                     </a:stretch>
@@ -667,7 +667,7 @@
                     <pic:cNvPicPr/>
                   </pic:nvPicPr>
                   <pic:blipFill>
-                    <a:blip r:embed="rId16"/>
+                    <a:blip r:embed="rId15"/>
                     <a:stretch>
                       <a:fillRect/>
                     </a:stretch>
@@ -1290,7 +1290,7 @@
                     <pic:cNvPicPr/>
                   </pic:nvPicPr>
                   <pic:blipFill>
-                    <a:blip r:embed="rId17"/>
+                    <a:blip r:embed="rId16"/>
                     <a:stretch>
                       <a:fillRect/>
                     </a:stretch>
@@ -1340,7 +1340,7 @@
                     <pic:cNvPicPr/>
                   </pic:nvPicPr>
                   <pic:blipFill>
-                    <a:blip r:embed="rId18"/>
+                    <a:blip r:embed="rId17"/>
                     <a:stretch>
                       <a:fillRect/>
                     </a:stretch>
@@ -1636,7 +1636,7 @@
                     <pic:cNvPicPr/>
                   </pic:nvPicPr>
                   <pic:blipFill>
-                    <a:blip r:embed="rId19"/>
+                    <a:blip r:embed="rId18"/>
                     <a:stretch>
                       <a:fillRect/>
                     </a:stretch>
@@ -1813,6 +1813,68 @@
     </w:p>
     <w:p>
       <w:pPr>
+        <w:ind w:left="360"/>
+      </w:pPr>
+      <w:r>
+        <w:rPr>
+          <w:u w:val="single"/>
+        </w:rPr>
+        <w:t>Questions to answer</w:t>
+      </w:r>
+      <w:r>
+        <w:t>:</w:t>
+      </w:r>
+    </w:p>
+    <w:p>
+      <w:pPr>
+        <w:ind w:left="360"/>
+      </w:pPr>
+      <w:r>
+        <w:t xml:space="preserve">You will need to look in </w:t>
+      </w:r>
+      <w:proofErr w:type="spellStart"/>
+      <w:r>
+        <w:t>platform.h</w:t>
+      </w:r>
+      <w:proofErr w:type="spellEnd"/>
+      <w:r>
+        <w:t xml:space="preserve">, </w:t>
+      </w:r>
+      <w:proofErr w:type="spellStart"/>
+      <w:r>
+        <w:t>platform.c</w:t>
+      </w:r>
+      <w:proofErr w:type="spellEnd"/>
+      <w:r>
+        <w:t>, and the kit schematic to answer the following questions.</w:t>
+      </w:r>
+    </w:p>
+    <w:p>
+      <w:pPr>
+        <w:ind w:left="360"/>
+      </w:pPr>
+      <w:r>
+        <w:t>Which WICED GPIO pin is WICED_PWM_1 connected to?</w:t>
+      </w:r>
+    </w:p>
+    <w:p>
+      <w:pPr>
+        <w:ind w:left="360"/>
+      </w:pPr>
+      <w:r>
+        <w:t>Which module pin is WICED_PWM_1 connected to?</w:t>
+      </w:r>
+    </w:p>
+    <w:p>
+      <w:pPr>
+        <w:ind w:left="360"/>
+      </w:pPr>
+      <w:r>
+        <w:t>Which Arduino header pin is WICED_PWM_1 connected to?</w:t>
+      </w:r>
+    </w:p>
+    <w:p>
+      <w:pPr>
         <w:pStyle w:val="Heading3"/>
       </w:pPr>
       <w:r>
@@ -1956,6 +2018,7 @@
         <w:pStyle w:val="Heading3"/>
       </w:pPr>
       <w:r>
+        <w:lastRenderedPageBreak/>
         <w:t>0</w:t>
       </w:r>
       <w:r>
@@ -1989,7 +2052,13 @@
         <w:t>Modify 03</w:t>
       </w:r>
       <w:r>
-        <w:t>_blinkled.c to blink the LED every 250msec</w:t>
+        <w:t xml:space="preserve">_blinkled.c to blink LED </w:t>
+      </w:r>
+      <w:r>
+        <w:t xml:space="preserve">1 </w:t>
+      </w:r>
+      <w:r>
+        <w:t>every 250msec</w:t>
       </w:r>
       <w:r>
         <w:t>.</w:t>
@@ -2091,6 +2160,26 @@
     </w:p>
     <w:p>
       <w:pPr>
+        <w:pStyle w:val="ListParagraph"/>
+        <w:numPr>
+          <w:ilvl w:val="1"/>
+          <w:numId w:val="26"/>
+        </w:numPr>
+        <w:rPr>
+          <w:i/>
+        </w:rPr>
+      </w:pPr>
+      <w:r>
+        <w:t>Hint: Be sure to save the files before building or else you will be building the old project. You can set “Window &gt; Preferences &gt; General &gt; Workspace &gt; Save automatically before build” if you want the SDK to save any</w:t>
+      </w:r>
+      <w:bookmarkStart w:id="0" w:name="_GoBack"/>
+      <w:bookmarkEnd w:id="0"/>
+      <w:r>
+        <w:t xml:space="preserve"> changed files automatically before every build.</w:t>
+      </w:r>
+    </w:p>
+    <w:p>
+      <w:pPr>
         <w:ind w:left="360"/>
       </w:pPr>
       <w:r>
@@ -2108,7 +2197,6 @@
         <w:ind w:left="360"/>
       </w:pPr>
       <w:r>
-        <w:lastRenderedPageBreak/>
         <w:t xml:space="preserve">Why can’t you read the value of the LED using the </w:t>
       </w:r>
       <w:proofErr w:type="spellStart"/>
@@ -2590,6 +2678,7 @@
         </w:numPr>
       </w:pPr>
       <w:r>
+        <w:lastRenderedPageBreak/>
         <w:t xml:space="preserve">Create the interrupt service routine </w:t>
       </w:r>
       <w:r>
@@ -2711,10 +2800,7 @@
           <w:numId w:val="32"/>
         </w:numPr>
       </w:pPr>
-      <w:bookmarkStart w:id="0" w:name="_GoBack"/>
-      <w:bookmarkEnd w:id="0"/>
-      <w:r>
-        <w:lastRenderedPageBreak/>
+      <w:r>
         <w:t>Hint: set the duty cycle change and delay such that the intensity goes from 0% to 100% in one second.</w:t>
       </w:r>
     </w:p>
@@ -3084,6 +3170,7 @@
         </w:numPr>
       </w:pPr>
       <w:r>
+        <w:lastRenderedPageBreak/>
         <w:t>Open a terminal window with a baud rate of 115200.</w:t>
       </w:r>
     </w:p>
@@ -3212,7 +3299,6 @@
         </w:numPr>
       </w:pPr>
       <w:r>
-        <w:lastRenderedPageBreak/>
         <w:t xml:space="preserve">Hint: The kit will show up in the device manager under “Ports (COM &amp; LPT)” as </w:t>
       </w:r>
       <w:r>
@@ -3831,6 +3917,7 @@
         </w:numPr>
       </w:pPr>
       <w:r>
+        <w:lastRenderedPageBreak/>
         <w:t>Update the code so that every time the button is pressed the temperature and humidity data are read from the I2C slave. Print the values to the terminal using WPRINT_APP_INFO.</w:t>
       </w:r>
     </w:p>
@@ -3899,7 +3986,6 @@
         </w:numPr>
       </w:pPr>
       <w:r>
-        <w:lastRenderedPageBreak/>
         <w:t>Hint: The I2C address is 7 bits. 0x00 is a special “All Call” address, and all values above 0x7C are reserved for future purposes, so the only valid addresses are 0x01 – 0x7B.</w:t>
       </w:r>
     </w:p>
@@ -4223,7 +4309,7 @@
       </w:r>
     </w:p>
     <w:sectPr>
-      <w:footerReference w:type="default" r:id="rId20"/>
+      <w:footerReference w:type="default" r:id="rId19"/>
       <w:pgSz w:w="12240" w:h="15840"/>
       <w:pgMar w:top="1440" w:right="1440" w:bottom="1440" w:left="1440" w:header="720" w:footer="720" w:gutter="0"/>
       <w:cols w:space="720"/>
@@ -4319,7 +4405,7 @@
                 <w:bCs/>
                 <w:noProof/>
               </w:rPr>
-              <w:t>11</w:t>
+              <w:t>8</w:t>
             </w:r>
             <w:r>
               <w:rPr>
@@ -6149,6 +6235,96 @@
     </w:lvl>
   </w:abstractNum>
   <w:abstractNum w:abstractNumId="19" w15:restartNumberingAfterBreak="0">
+    <w:nsid w:val="37306FF4"/>
+    <w:multiLevelType w:val="hybridMultilevel"/>
+    <w:tmpl w:val="5C42DBAC"/>
+    <w:lvl w:ilvl="0" w:tplc="4D30B55A">
+      <w:start w:val="1"/>
+      <w:numFmt w:val="decimal"/>
+      <w:lvlText w:val="%1."/>
+      <w:lvlJc w:val="left"/>
+      <w:pPr>
+        <w:ind w:left="1080" w:hanging="360"/>
+      </w:pPr>
+      <w:rPr>
+        <w:rFonts w:hint="default"/>
+        <w:u w:val="single"/>
+      </w:rPr>
+    </w:lvl>
+    <w:lvl w:ilvl="1" w:tplc="04090019" w:tentative="1">
+      <w:start w:val="1"/>
+      <w:numFmt w:val="lowerLetter"/>
+      <w:lvlText w:val="%2."/>
+      <w:lvlJc w:val="left"/>
+      <w:pPr>
+        <w:ind w:left="1440" w:hanging="360"/>
+      </w:pPr>
+    </w:lvl>
+    <w:lvl w:ilvl="2" w:tplc="0409001B" w:tentative="1">
+      <w:start w:val="1"/>
+      <w:numFmt w:val="lowerRoman"/>
+      <w:lvlText w:val="%3."/>
+      <w:lvlJc w:val="right"/>
+      <w:pPr>
+        <w:ind w:left="2160" w:hanging="180"/>
+      </w:pPr>
+    </w:lvl>
+    <w:lvl w:ilvl="3" w:tplc="0409000F" w:tentative="1">
+      <w:start w:val="1"/>
+      <w:numFmt w:val="decimal"/>
+      <w:lvlText w:val="%4."/>
+      <w:lvlJc w:val="left"/>
+      <w:pPr>
+        <w:ind w:left="2880" w:hanging="360"/>
+      </w:pPr>
+    </w:lvl>
+    <w:lvl w:ilvl="4" w:tplc="04090019" w:tentative="1">
+      <w:start w:val="1"/>
+      <w:numFmt w:val="lowerLetter"/>
+      <w:lvlText w:val="%5."/>
+      <w:lvlJc w:val="left"/>
+      <w:pPr>
+        <w:ind w:left="3600" w:hanging="360"/>
+      </w:pPr>
+    </w:lvl>
+    <w:lvl w:ilvl="5" w:tplc="0409001B" w:tentative="1">
+      <w:start w:val="1"/>
+      <w:numFmt w:val="lowerRoman"/>
+      <w:lvlText w:val="%6."/>
+      <w:lvlJc w:val="right"/>
+      <w:pPr>
+        <w:ind w:left="4320" w:hanging="180"/>
+      </w:pPr>
+    </w:lvl>
+    <w:lvl w:ilvl="6" w:tplc="0409000F" w:tentative="1">
+      <w:start w:val="1"/>
+      <w:numFmt w:val="decimal"/>
+      <w:lvlText w:val="%7."/>
+      <w:lvlJc w:val="left"/>
+      <w:pPr>
+        <w:ind w:left="5040" w:hanging="360"/>
+      </w:pPr>
+    </w:lvl>
+    <w:lvl w:ilvl="7" w:tplc="04090019" w:tentative="1">
+      <w:start w:val="1"/>
+      <w:numFmt w:val="lowerLetter"/>
+      <w:lvlText w:val="%8."/>
+      <w:lvlJc w:val="left"/>
+      <w:pPr>
+        <w:ind w:left="5760" w:hanging="360"/>
+      </w:pPr>
+    </w:lvl>
+    <w:lvl w:ilvl="8" w:tplc="0409001B" w:tentative="1">
+      <w:start w:val="1"/>
+      <w:numFmt w:val="lowerRoman"/>
+      <w:lvlText w:val="%9."/>
+      <w:lvlJc w:val="right"/>
+      <w:pPr>
+        <w:ind w:left="6480" w:hanging="180"/>
+      </w:pPr>
+    </w:lvl>
+  </w:abstractNum>
+  <w:abstractNum w:abstractNumId="20" w15:restartNumberingAfterBreak="0">
     <w:nsid w:val="39BE6BC1"/>
     <w:multiLevelType w:val="hybridMultilevel"/>
     <w:tmpl w:val="158C24C2"/>
@@ -6234,7 +6410,7 @@
       </w:pPr>
     </w:lvl>
   </w:abstractNum>
-  <w:abstractNum w:abstractNumId="20" w15:restartNumberingAfterBreak="0">
+  <w:abstractNum w:abstractNumId="21" w15:restartNumberingAfterBreak="0">
     <w:nsid w:val="39C279C6"/>
     <w:multiLevelType w:val="hybridMultilevel"/>
     <w:tmpl w:val="0B5E56A8"/>
@@ -6320,7 +6496,7 @@
       </w:pPr>
     </w:lvl>
   </w:abstractNum>
-  <w:abstractNum w:abstractNumId="21" w15:restartNumberingAfterBreak="0">
+  <w:abstractNum w:abstractNumId="22" w15:restartNumberingAfterBreak="0">
     <w:nsid w:val="3DA51505"/>
     <w:multiLevelType w:val="hybridMultilevel"/>
     <w:tmpl w:val="257C8FDC"/>
@@ -6406,7 +6582,7 @@
       </w:pPr>
     </w:lvl>
   </w:abstractNum>
-  <w:abstractNum w:abstractNumId="22" w15:restartNumberingAfterBreak="0">
+  <w:abstractNum w:abstractNumId="23" w15:restartNumberingAfterBreak="0">
     <w:nsid w:val="3EE7742C"/>
     <w:multiLevelType w:val="hybridMultilevel"/>
     <w:tmpl w:val="0DDC1E74"/>
@@ -6495,7 +6671,97 @@
       </w:pPr>
     </w:lvl>
   </w:abstractNum>
-  <w:abstractNum w:abstractNumId="23" w15:restartNumberingAfterBreak="0">
+  <w:abstractNum w:abstractNumId="24" w15:restartNumberingAfterBreak="0">
+    <w:nsid w:val="49AB7C57"/>
+    <w:multiLevelType w:val="hybridMultilevel"/>
+    <w:tmpl w:val="F468C18C"/>
+    <w:lvl w:ilvl="0" w:tplc="4D30B55A">
+      <w:start w:val="1"/>
+      <w:numFmt w:val="decimal"/>
+      <w:lvlText w:val="%1."/>
+      <w:lvlJc w:val="left"/>
+      <w:pPr>
+        <w:ind w:left="1080" w:hanging="360"/>
+      </w:pPr>
+      <w:rPr>
+        <w:rFonts w:hint="default"/>
+        <w:u w:val="single"/>
+      </w:rPr>
+    </w:lvl>
+    <w:lvl w:ilvl="1" w:tplc="04090019" w:tentative="1">
+      <w:start w:val="1"/>
+      <w:numFmt w:val="lowerLetter"/>
+      <w:lvlText w:val="%2."/>
+      <w:lvlJc w:val="left"/>
+      <w:pPr>
+        <w:ind w:left="1800" w:hanging="360"/>
+      </w:pPr>
+    </w:lvl>
+    <w:lvl w:ilvl="2" w:tplc="0409001B" w:tentative="1">
+      <w:start w:val="1"/>
+      <w:numFmt w:val="lowerRoman"/>
+      <w:lvlText w:val="%3."/>
+      <w:lvlJc w:val="right"/>
+      <w:pPr>
+        <w:ind w:left="2520" w:hanging="180"/>
+      </w:pPr>
+    </w:lvl>
+    <w:lvl w:ilvl="3" w:tplc="0409000F" w:tentative="1">
+      <w:start w:val="1"/>
+      <w:numFmt w:val="decimal"/>
+      <w:lvlText w:val="%4."/>
+      <w:lvlJc w:val="left"/>
+      <w:pPr>
+        <w:ind w:left="3240" w:hanging="360"/>
+      </w:pPr>
+    </w:lvl>
+    <w:lvl w:ilvl="4" w:tplc="04090019" w:tentative="1">
+      <w:start w:val="1"/>
+      <w:numFmt w:val="lowerLetter"/>
+      <w:lvlText w:val="%5."/>
+      <w:lvlJc w:val="left"/>
+      <w:pPr>
+        <w:ind w:left="3960" w:hanging="360"/>
+      </w:pPr>
+    </w:lvl>
+    <w:lvl w:ilvl="5" w:tplc="0409001B" w:tentative="1">
+      <w:start w:val="1"/>
+      <w:numFmt w:val="lowerRoman"/>
+      <w:lvlText w:val="%6."/>
+      <w:lvlJc w:val="right"/>
+      <w:pPr>
+        <w:ind w:left="4680" w:hanging="180"/>
+      </w:pPr>
+    </w:lvl>
+    <w:lvl w:ilvl="6" w:tplc="0409000F" w:tentative="1">
+      <w:start w:val="1"/>
+      <w:numFmt w:val="decimal"/>
+      <w:lvlText w:val="%7."/>
+      <w:lvlJc w:val="left"/>
+      <w:pPr>
+        <w:ind w:left="5400" w:hanging="360"/>
+      </w:pPr>
+    </w:lvl>
+    <w:lvl w:ilvl="7" w:tplc="04090019" w:tentative="1">
+      <w:start w:val="1"/>
+      <w:numFmt w:val="lowerLetter"/>
+      <w:lvlText w:val="%8."/>
+      <w:lvlJc w:val="left"/>
+      <w:pPr>
+        <w:ind w:left="6120" w:hanging="360"/>
+      </w:pPr>
+    </w:lvl>
+    <w:lvl w:ilvl="8" w:tplc="0409001B" w:tentative="1">
+      <w:start w:val="1"/>
+      <w:numFmt w:val="lowerRoman"/>
+      <w:lvlText w:val="%9."/>
+      <w:lvlJc w:val="right"/>
+      <w:pPr>
+        <w:ind w:left="6840" w:hanging="180"/>
+      </w:pPr>
+    </w:lvl>
+  </w:abstractNum>
+  <w:abstractNum w:abstractNumId="25" w15:restartNumberingAfterBreak="0">
     <w:nsid w:val="4B414E63"/>
     <w:multiLevelType w:val="hybridMultilevel"/>
     <w:tmpl w:val="CDE680E0"/>
@@ -6581,7 +6847,7 @@
       </w:pPr>
     </w:lvl>
   </w:abstractNum>
-  <w:abstractNum w:abstractNumId="24" w15:restartNumberingAfterBreak="0">
+  <w:abstractNum w:abstractNumId="26" w15:restartNumberingAfterBreak="0">
     <w:nsid w:val="4D6B48A5"/>
     <w:multiLevelType w:val="hybridMultilevel"/>
     <w:tmpl w:val="CC2EABA6"/>
@@ -6667,7 +6933,7 @@
       </w:pPr>
     </w:lvl>
   </w:abstractNum>
-  <w:abstractNum w:abstractNumId="25" w15:restartNumberingAfterBreak="0">
+  <w:abstractNum w:abstractNumId="27" w15:restartNumberingAfterBreak="0">
     <w:nsid w:val="4DCB17C4"/>
     <w:multiLevelType w:val="hybridMultilevel"/>
     <w:tmpl w:val="847E7E30"/>
@@ -6753,7 +7019,7 @@
       </w:pPr>
     </w:lvl>
   </w:abstractNum>
-  <w:abstractNum w:abstractNumId="26" w15:restartNumberingAfterBreak="0">
+  <w:abstractNum w:abstractNumId="28" w15:restartNumberingAfterBreak="0">
     <w:nsid w:val="534F4D07"/>
     <w:multiLevelType w:val="hybridMultilevel"/>
     <w:tmpl w:val="8E085660"/>
@@ -6839,7 +7105,7 @@
       </w:pPr>
     </w:lvl>
   </w:abstractNum>
-  <w:abstractNum w:abstractNumId="27" w15:restartNumberingAfterBreak="0">
+  <w:abstractNum w:abstractNumId="29" w15:restartNumberingAfterBreak="0">
     <w:nsid w:val="56F36D1A"/>
     <w:multiLevelType w:val="hybridMultilevel"/>
     <w:tmpl w:val="3C863B14"/>
@@ -6925,7 +7191,7 @@
       </w:pPr>
     </w:lvl>
   </w:abstractNum>
-  <w:abstractNum w:abstractNumId="28" w15:restartNumberingAfterBreak="0">
+  <w:abstractNum w:abstractNumId="30" w15:restartNumberingAfterBreak="0">
     <w:nsid w:val="5A0D7024"/>
     <w:multiLevelType w:val="hybridMultilevel"/>
     <w:tmpl w:val="D06C6D70"/>
@@ -7038,7 +7304,7 @@
       </w:rPr>
     </w:lvl>
   </w:abstractNum>
-  <w:abstractNum w:abstractNumId="29" w15:restartNumberingAfterBreak="0">
+  <w:abstractNum w:abstractNumId="31" w15:restartNumberingAfterBreak="0">
     <w:nsid w:val="5AB05BC1"/>
     <w:multiLevelType w:val="hybridMultilevel"/>
     <w:tmpl w:val="A43AB884"/>
@@ -7124,7 +7390,7 @@
       </w:pPr>
     </w:lvl>
   </w:abstractNum>
-  <w:abstractNum w:abstractNumId="30" w15:restartNumberingAfterBreak="0">
+  <w:abstractNum w:abstractNumId="32" w15:restartNumberingAfterBreak="0">
     <w:nsid w:val="5C781F7D"/>
     <w:multiLevelType w:val="hybridMultilevel"/>
     <w:tmpl w:val="64C8EB9A"/>
@@ -7213,7 +7479,7 @@
       </w:pPr>
     </w:lvl>
   </w:abstractNum>
-  <w:abstractNum w:abstractNumId="31" w15:restartNumberingAfterBreak="0">
+  <w:abstractNum w:abstractNumId="33" w15:restartNumberingAfterBreak="0">
     <w:nsid w:val="60124E8B"/>
     <w:multiLevelType w:val="hybridMultilevel"/>
     <w:tmpl w:val="69B4A572"/>
@@ -7326,7 +7592,7 @@
       </w:rPr>
     </w:lvl>
   </w:abstractNum>
-  <w:abstractNum w:abstractNumId="32" w15:restartNumberingAfterBreak="0">
+  <w:abstractNum w:abstractNumId="34" w15:restartNumberingAfterBreak="0">
     <w:nsid w:val="67236A12"/>
     <w:multiLevelType w:val="hybridMultilevel"/>
     <w:tmpl w:val="19B0C604"/>
@@ -7412,7 +7678,97 @@
       </w:pPr>
     </w:lvl>
   </w:abstractNum>
-  <w:abstractNum w:abstractNumId="33" w15:restartNumberingAfterBreak="0">
+  <w:abstractNum w:abstractNumId="35" w15:restartNumberingAfterBreak="0">
+    <w:nsid w:val="6A7A05ED"/>
+    <w:multiLevelType w:val="hybridMultilevel"/>
+    <w:tmpl w:val="0AE69942"/>
+    <w:lvl w:ilvl="0" w:tplc="4D30B55A">
+      <w:start w:val="1"/>
+      <w:numFmt w:val="decimal"/>
+      <w:lvlText w:val="%1."/>
+      <w:lvlJc w:val="left"/>
+      <w:pPr>
+        <w:ind w:left="1080" w:hanging="360"/>
+      </w:pPr>
+      <w:rPr>
+        <w:rFonts w:hint="default"/>
+        <w:u w:val="single"/>
+      </w:rPr>
+    </w:lvl>
+    <w:lvl w:ilvl="1" w:tplc="04090019" w:tentative="1">
+      <w:start w:val="1"/>
+      <w:numFmt w:val="lowerLetter"/>
+      <w:lvlText w:val="%2."/>
+      <w:lvlJc w:val="left"/>
+      <w:pPr>
+        <w:ind w:left="1440" w:hanging="360"/>
+      </w:pPr>
+    </w:lvl>
+    <w:lvl w:ilvl="2" w:tplc="0409001B" w:tentative="1">
+      <w:start w:val="1"/>
+      <w:numFmt w:val="lowerRoman"/>
+      <w:lvlText w:val="%3."/>
+      <w:lvlJc w:val="right"/>
+      <w:pPr>
+        <w:ind w:left="2160" w:hanging="180"/>
+      </w:pPr>
+    </w:lvl>
+    <w:lvl w:ilvl="3" w:tplc="0409000F" w:tentative="1">
+      <w:start w:val="1"/>
+      <w:numFmt w:val="decimal"/>
+      <w:lvlText w:val="%4."/>
+      <w:lvlJc w:val="left"/>
+      <w:pPr>
+        <w:ind w:left="2880" w:hanging="360"/>
+      </w:pPr>
+    </w:lvl>
+    <w:lvl w:ilvl="4" w:tplc="04090019" w:tentative="1">
+      <w:start w:val="1"/>
+      <w:numFmt w:val="lowerLetter"/>
+      <w:lvlText w:val="%5."/>
+      <w:lvlJc w:val="left"/>
+      <w:pPr>
+        <w:ind w:left="3600" w:hanging="360"/>
+      </w:pPr>
+    </w:lvl>
+    <w:lvl w:ilvl="5" w:tplc="0409001B" w:tentative="1">
+      <w:start w:val="1"/>
+      <w:numFmt w:val="lowerRoman"/>
+      <w:lvlText w:val="%6."/>
+      <w:lvlJc w:val="right"/>
+      <w:pPr>
+        <w:ind w:left="4320" w:hanging="180"/>
+      </w:pPr>
+    </w:lvl>
+    <w:lvl w:ilvl="6" w:tplc="0409000F" w:tentative="1">
+      <w:start w:val="1"/>
+      <w:numFmt w:val="decimal"/>
+      <w:lvlText w:val="%7."/>
+      <w:lvlJc w:val="left"/>
+      <w:pPr>
+        <w:ind w:left="5040" w:hanging="360"/>
+      </w:pPr>
+    </w:lvl>
+    <w:lvl w:ilvl="7" w:tplc="04090019" w:tentative="1">
+      <w:start w:val="1"/>
+      <w:numFmt w:val="lowerLetter"/>
+      <w:lvlText w:val="%8."/>
+      <w:lvlJc w:val="left"/>
+      <w:pPr>
+        <w:ind w:left="5760" w:hanging="360"/>
+      </w:pPr>
+    </w:lvl>
+    <w:lvl w:ilvl="8" w:tplc="0409001B" w:tentative="1">
+      <w:start w:val="1"/>
+      <w:numFmt w:val="lowerRoman"/>
+      <w:lvlText w:val="%9."/>
+      <w:lvlJc w:val="right"/>
+      <w:pPr>
+        <w:ind w:left="6480" w:hanging="180"/>
+      </w:pPr>
+    </w:lvl>
+  </w:abstractNum>
+  <w:abstractNum w:abstractNumId="36" w15:restartNumberingAfterBreak="0">
     <w:nsid w:val="6D4C3AC9"/>
     <w:multiLevelType w:val="hybridMultilevel"/>
     <w:tmpl w:val="C68EE228"/>
@@ -7498,7 +7854,7 @@
       </w:pPr>
     </w:lvl>
   </w:abstractNum>
-  <w:abstractNum w:abstractNumId="34" w15:restartNumberingAfterBreak="0">
+  <w:abstractNum w:abstractNumId="37" w15:restartNumberingAfterBreak="0">
     <w:nsid w:val="6D762269"/>
     <w:multiLevelType w:val="hybridMultilevel"/>
     <w:tmpl w:val="DC9A8690"/>
@@ -7587,7 +7943,7 @@
       </w:pPr>
     </w:lvl>
   </w:abstractNum>
-  <w:abstractNum w:abstractNumId="35" w15:restartNumberingAfterBreak="0">
+  <w:abstractNum w:abstractNumId="38" w15:restartNumberingAfterBreak="0">
     <w:nsid w:val="743739C9"/>
     <w:multiLevelType w:val="hybridMultilevel"/>
     <w:tmpl w:val="4D1694FC"/>
@@ -7700,7 +8056,7 @@
       </w:rPr>
     </w:lvl>
   </w:abstractNum>
-  <w:abstractNum w:abstractNumId="36" w15:restartNumberingAfterBreak="0">
+  <w:abstractNum w:abstractNumId="39" w15:restartNumberingAfterBreak="0">
     <w:nsid w:val="7630665A"/>
     <w:multiLevelType w:val="hybridMultilevel"/>
     <w:tmpl w:val="CDE680E0"/>
@@ -7786,7 +8142,7 @@
       </w:pPr>
     </w:lvl>
   </w:abstractNum>
-  <w:abstractNum w:abstractNumId="37" w15:restartNumberingAfterBreak="0">
+  <w:abstractNum w:abstractNumId="40" w15:restartNumberingAfterBreak="0">
     <w:nsid w:val="76F90653"/>
     <w:multiLevelType w:val="hybridMultilevel"/>
     <w:tmpl w:val="8F4CDE98"/>
@@ -7872,7 +8228,7 @@
       </w:pPr>
     </w:lvl>
   </w:abstractNum>
-  <w:abstractNum w:abstractNumId="38" w15:restartNumberingAfterBreak="0">
+  <w:abstractNum w:abstractNumId="41" w15:restartNumberingAfterBreak="0">
     <w:nsid w:val="770E2193"/>
     <w:multiLevelType w:val="hybridMultilevel"/>
     <w:tmpl w:val="3C863B14"/>
@@ -7958,7 +8314,7 @@
       </w:pPr>
     </w:lvl>
   </w:abstractNum>
-  <w:abstractNum w:abstractNumId="39" w15:restartNumberingAfterBreak="0">
+  <w:abstractNum w:abstractNumId="42" w15:restartNumberingAfterBreak="0">
     <w:nsid w:val="783E41CA"/>
     <w:multiLevelType w:val="hybridMultilevel"/>
     <w:tmpl w:val="664AA8DA"/>
@@ -8071,7 +8427,7 @@
       </w:rPr>
     </w:lvl>
   </w:abstractNum>
-  <w:abstractNum w:abstractNumId="40" w15:restartNumberingAfterBreak="0">
+  <w:abstractNum w:abstractNumId="43" w15:restartNumberingAfterBreak="0">
     <w:nsid w:val="7F9D6C64"/>
     <w:multiLevelType w:val="hybridMultilevel"/>
     <w:tmpl w:val="08C2464E"/>
@@ -8158,10 +8514,10 @@
     </w:lvl>
   </w:abstractNum>
   <w:num w:numId="1">
-    <w:abstractNumId w:val="40"/>
+    <w:abstractNumId w:val="43"/>
   </w:num>
   <w:num w:numId="2">
-    <w:abstractNumId w:val="20"/>
+    <w:abstractNumId w:val="21"/>
   </w:num>
   <w:num w:numId="3">
     <w:abstractNumId w:val="12"/>
@@ -8170,43 +8526,43 @@
     <w:abstractNumId w:val="1"/>
   </w:num>
   <w:num w:numId="5">
-    <w:abstractNumId w:val="35"/>
+    <w:abstractNumId w:val="38"/>
   </w:num>
   <w:num w:numId="6">
     <w:abstractNumId w:val="13"/>
   </w:num>
   <w:num w:numId="7">
-    <w:abstractNumId w:val="31"/>
+    <w:abstractNumId w:val="33"/>
   </w:num>
   <w:num w:numId="8">
     <w:abstractNumId w:val="2"/>
   </w:num>
   <w:num w:numId="9">
-    <w:abstractNumId w:val="25"/>
+    <w:abstractNumId w:val="27"/>
   </w:num>
   <w:num w:numId="10">
-    <w:abstractNumId w:val="30"/>
+    <w:abstractNumId w:val="32"/>
   </w:num>
   <w:num w:numId="11">
     <w:abstractNumId w:val="0"/>
   </w:num>
   <w:num w:numId="12">
-    <w:abstractNumId w:val="32"/>
+    <w:abstractNumId w:val="34"/>
   </w:num>
   <w:num w:numId="13">
     <w:abstractNumId w:val="16"/>
   </w:num>
   <w:num w:numId="14">
-    <w:abstractNumId w:val="24"/>
+    <w:abstractNumId w:val="26"/>
   </w:num>
   <w:num w:numId="15">
-    <w:abstractNumId w:val="29"/>
+    <w:abstractNumId w:val="31"/>
   </w:num>
   <w:num w:numId="16">
     <w:abstractNumId w:val="8"/>
   </w:num>
   <w:num w:numId="17">
-    <w:abstractNumId w:val="21"/>
+    <w:abstractNumId w:val="22"/>
   </w:num>
   <w:num w:numId="18">
     <w:abstractNumId w:val="10"/>
@@ -8215,40 +8571,40 @@
     <w:abstractNumId w:val="6"/>
   </w:num>
   <w:num w:numId="20">
-    <w:abstractNumId w:val="22"/>
+    <w:abstractNumId w:val="23"/>
   </w:num>
   <w:num w:numId="21">
-    <w:abstractNumId w:val="39"/>
+    <w:abstractNumId w:val="42"/>
   </w:num>
   <w:num w:numId="22">
     <w:abstractNumId w:val="15"/>
   </w:num>
   <w:num w:numId="23">
-    <w:abstractNumId w:val="28"/>
+    <w:abstractNumId w:val="30"/>
   </w:num>
   <w:num w:numId="24">
     <w:abstractNumId w:val="17"/>
   </w:num>
   <w:num w:numId="25">
-    <w:abstractNumId w:val="27"/>
+    <w:abstractNumId w:val="29"/>
   </w:num>
   <w:num w:numId="26">
     <w:abstractNumId w:val="4"/>
   </w:num>
   <w:num w:numId="27">
-    <w:abstractNumId w:val="36"/>
+    <w:abstractNumId w:val="39"/>
   </w:num>
   <w:num w:numId="28">
-    <w:abstractNumId w:val="38"/>
+    <w:abstractNumId w:val="41"/>
   </w:num>
   <w:num w:numId="29">
     <w:abstractNumId w:val="7"/>
   </w:num>
   <w:num w:numId="30">
-    <w:abstractNumId w:val="23"/>
+    <w:abstractNumId w:val="25"/>
   </w:num>
   <w:num w:numId="31">
-    <w:abstractNumId w:val="19"/>
+    <w:abstractNumId w:val="20"/>
   </w:num>
   <w:num w:numId="32">
     <w:abstractNumId w:val="14"/>
@@ -8257,19 +8613,19 @@
     <w:abstractNumId w:val="18"/>
   </w:num>
   <w:num w:numId="34">
-    <w:abstractNumId w:val="33"/>
+    <w:abstractNumId w:val="36"/>
   </w:num>
   <w:num w:numId="35">
     <w:abstractNumId w:val="9"/>
   </w:num>
   <w:num w:numId="36">
-    <w:abstractNumId w:val="34"/>
+    <w:abstractNumId w:val="37"/>
   </w:num>
   <w:num w:numId="37">
-    <w:abstractNumId w:val="26"/>
+    <w:abstractNumId w:val="28"/>
   </w:num>
   <w:num w:numId="38">
-    <w:abstractNumId w:val="37"/>
+    <w:abstractNumId w:val="40"/>
   </w:num>
   <w:num w:numId="39">
     <w:abstractNumId w:val="11"/>
@@ -8279,6 +8635,15 @@
   </w:num>
   <w:num w:numId="41">
     <w:abstractNumId w:val="3"/>
+  </w:num>
+  <w:num w:numId="42">
+    <w:abstractNumId w:val="24"/>
+  </w:num>
+  <w:num w:numId="43">
+    <w:abstractNumId w:val="35"/>
+  </w:num>
+  <w:num w:numId="44">
+    <w:abstractNumId w:val="19"/>
   </w:num>
 </w:numbering>
 </file>
@@ -8676,7 +9041,7 @@
   <w:style w:type="paragraph" w:default="1" w:styleId="Normal">
     <w:name w:val="Normal"/>
     <w:qFormat/>
-    <w:rsid w:val="00260C74"/>
+    <w:rsid w:val="00CC54D7"/>
   </w:style>
   <w:style w:type="paragraph" w:styleId="Heading1">
     <w:name w:val="heading 1"/>
@@ -8796,7 +9161,7 @@
     <w:uiPriority w:val="1"/>
     <w:semiHidden/>
     <w:unhideWhenUsed/>
-    <w:rsid w:val="00260C74"/>
+    <w:rsid w:val="00CC54D7"/>
   </w:style>
   <w:style w:type="table" w:default="1" w:styleId="TableNormal">
     <w:name w:val="Normal Table"/>
@@ -8818,7 +9183,7 @@
     <w:uiPriority w:val="99"/>
     <w:semiHidden/>
     <w:unhideWhenUsed/>
-    <w:rsid w:val="00260C74"/>
+    <w:rsid w:val="00CC54D7"/>
   </w:style>
   <w:style w:type="paragraph" w:styleId="ListParagraph">
     <w:name w:val="List Paragraph"/>
@@ -9606,7 +9971,7 @@
 </file>
 
 <file path=customXml/itemProps1.xml><?xml version="1.0" encoding="utf-8"?>
-<ds:datastoreItem xmlns:ds="http://schemas.openxmlformats.org/officeDocument/2006/customXml" ds:itemID="{8F8F283A-0EA9-4E22-A9F5-B9BD0DAB7410}">
+<ds:datastoreItem xmlns:ds="http://schemas.openxmlformats.org/officeDocument/2006/customXml" ds:itemID="{1F33E2FB-1538-4907-B5B2-24FF67F26E1D}">
   <ds:schemaRefs>
     <ds:schemaRef ds:uri="http://schemas.openxmlformats.org/officeDocument/2006/bibliography"/>
   </ds:schemaRefs>

</xml_diff>

<commit_message>
Update chapter 03 with details on labs. Add page break before exercises in section 2.
</commit_message>
<xml_diff>
--- a/labmanual/WA101-02.docx
+++ b/labmanual/WA101-02.docx
@@ -6,6 +6,8 @@
       <w:pPr>
         <w:pStyle w:val="Heading1"/>
       </w:pPr>
+      <w:bookmarkStart w:id="0" w:name="_GoBack"/>
+      <w:bookmarkEnd w:id="0"/>
       <w:r>
         <w:t>Chapter 2: Using the WICED SDK to connect inputs and outputs</w:t>
       </w:r>
@@ -1749,9 +1751,25 @@
     </w:p>
     <w:p>
       <w:pPr>
+        <w:rPr>
+          <w:rFonts w:ascii="Cambria" w:eastAsia="Times New Roman" w:hAnsi="Cambria"/>
+          <w:b/>
+          <w:bCs/>
+          <w:color w:val="4F81BD"/>
+          <w:sz w:val="26"/>
+          <w:szCs w:val="26"/>
+        </w:rPr>
+      </w:pPr>
+      <w:r>
+        <w:br w:type="page"/>
+      </w:r>
+    </w:p>
+    <w:p>
+      <w:pPr>
         <w:pStyle w:val="Heading2"/>
       </w:pPr>
       <w:r>
+        <w:lastRenderedPageBreak/>
         <w:t>Exercises</w:t>
       </w:r>
     </w:p>
@@ -2018,7 +2036,6 @@
         <w:pStyle w:val="Heading3"/>
       </w:pPr>
       <w:r>
-        <w:lastRenderedPageBreak/>
         <w:t>0</w:t>
       </w:r>
       <w:r>
@@ -2170,12 +2187,7 @@
         </w:rPr>
       </w:pPr>
       <w:r>
-        <w:t>Hint: Be sure to save the files before building or else you will be building the old project. You can set “Window &gt; Preferences &gt; General &gt; Workspace &gt; Save automatically before build” if you want the SDK to save any</w:t>
-      </w:r>
-      <w:bookmarkStart w:id="0" w:name="_GoBack"/>
-      <w:bookmarkEnd w:id="0"/>
-      <w:r>
-        <w:t xml:space="preserve"> changed files automatically before every build.</w:t>
+        <w:t>Hint: Be sure to save the files before building or else you will be building the old project. You can set “Window &gt; Preferences &gt; General &gt; Workspace &gt; Save automatically before build” if you want the SDK to save any changed files automatically before every build.</w:t>
       </w:r>
     </w:p>
     <w:p>
@@ -2250,6 +2262,7 @@
         <w:pStyle w:val="Heading3"/>
       </w:pPr>
       <w:r>
+        <w:lastRenderedPageBreak/>
         <w:t>0</w:t>
       </w:r>
       <w:r>
@@ -2678,7 +2691,6 @@
         </w:numPr>
       </w:pPr>
       <w:r>
-        <w:lastRenderedPageBreak/>
         <w:t xml:space="preserve">Create the interrupt service routine </w:t>
       </w:r>
       <w:r>
@@ -2827,6 +2839,7 @@
         <w:pStyle w:val="Heading3"/>
       </w:pPr>
       <w:r>
+        <w:lastRenderedPageBreak/>
         <w:t xml:space="preserve">08 </w:t>
       </w:r>
       <w:r>
@@ -3170,7 +3183,6 @@
         </w:numPr>
       </w:pPr>
       <w:r>
-        <w:lastRenderedPageBreak/>
         <w:t>Open a terminal window with a baud rate of 115200.</w:t>
       </w:r>
     </w:p>
@@ -3328,6 +3340,7 @@
         <w:pStyle w:val="Heading3"/>
       </w:pPr>
       <w:r>
+        <w:lastRenderedPageBreak/>
         <w:t>11 (I2C WRITE) Change LED state on shield</w:t>
       </w:r>
     </w:p>
@@ -3917,7 +3930,6 @@
         </w:numPr>
       </w:pPr>
       <w:r>
-        <w:lastRenderedPageBreak/>
         <w:t>Update the code so that every time the button is pressed the temperature and humidity data are read from the I2C slave. Print the values to the terminal using WPRINT_APP_INFO.</w:t>
       </w:r>
     </w:p>
@@ -4039,6 +4051,7 @@
         <w:pStyle w:val="Heading3"/>
       </w:pPr>
       <w:r>
+        <w:lastRenderedPageBreak/>
         <w:t>1</w:t>
       </w:r>
       <w:r>
@@ -4405,7 +4418,7 @@
                 <w:bCs/>
                 <w:noProof/>
               </w:rPr>
-              <w:t>8</w:t>
+              <w:t>1</w:t>
             </w:r>
             <w:r>
               <w:rPr>
@@ -4450,7 +4463,7 @@
                 <w:bCs/>
                 <w:noProof/>
               </w:rPr>
-              <w:t>11</w:t>
+              <w:t>12</w:t>
             </w:r>
             <w:r>
               <w:rPr>
@@ -9041,7 +9054,7 @@
   <w:style w:type="paragraph" w:default="1" w:styleId="Normal">
     <w:name w:val="Normal"/>
     <w:qFormat/>
-    <w:rsid w:val="00CC54D7"/>
+    <w:rsid w:val="006F210A"/>
   </w:style>
   <w:style w:type="paragraph" w:styleId="Heading1">
     <w:name w:val="heading 1"/>
@@ -9161,7 +9174,7 @@
     <w:uiPriority w:val="1"/>
     <w:semiHidden/>
     <w:unhideWhenUsed/>
-    <w:rsid w:val="00CC54D7"/>
+    <w:rsid w:val="006F210A"/>
   </w:style>
   <w:style w:type="table" w:default="1" w:styleId="TableNormal">
     <w:name w:val="Normal Table"/>
@@ -9183,7 +9196,7 @@
     <w:uiPriority w:val="99"/>
     <w:semiHidden/>
     <w:unhideWhenUsed/>
-    <w:rsid w:val="00CC54D7"/>
+    <w:rsid w:val="006F210A"/>
   </w:style>
   <w:style w:type="paragraph" w:styleId="ListParagraph">
     <w:name w:val="List Paragraph"/>
@@ -9971,7 +9984,7 @@
 </file>
 
 <file path=customXml/itemProps1.xml><?xml version="1.0" encoding="utf-8"?>
-<ds:datastoreItem xmlns:ds="http://schemas.openxmlformats.org/officeDocument/2006/customXml" ds:itemID="{1F33E2FB-1538-4907-B5B2-24FF67F26E1D}">
+<ds:datastoreItem xmlns:ds="http://schemas.openxmlformats.org/officeDocument/2006/customXml" ds:itemID="{6DF92702-9707-45D5-8235-9133ADEE8868}">
   <ds:schemaRefs>
     <ds:schemaRef ds:uri="http://schemas.openxmlformats.org/officeDocument/2006/bibliography"/>
   </ds:schemaRefs>

</xml_diff>

<commit_message>
Updates to chapter 1 and 2. Create NPS survey.
</commit_message>
<xml_diff>
--- a/labmanual/WA101-02.docx
+++ b/labmanual/WA101-02.docx
@@ -6,105 +6,111 @@
       <w:pPr>
         <w:pStyle w:val="Heading1"/>
       </w:pPr>
+      <w:r>
+        <w:t>Cha</w:t>
+      </w:r>
+      <w:r>
+        <w:t>pter 2: Using the WICED SDK to Connect Inputs and O</w:t>
+      </w:r>
+      <w:r>
+        <w:t>utputs</w:t>
+      </w:r>
+    </w:p>
+    <w:p>
+      <w:pPr>
+        <w:pStyle w:val="Heading2"/>
+      </w:pPr>
+      <w:r>
+        <w:t>Objective</w:t>
+      </w:r>
+    </w:p>
+    <w:p>
+      <w:r>
+        <w:t xml:space="preserve">At the end of this chapter you should be able to write firmware </w:t>
+      </w:r>
+      <w:r>
+        <w:t xml:space="preserve">for </w:t>
+      </w:r>
+      <w:r>
+        <w:t>the M</w:t>
+      </w:r>
+      <w:r>
+        <w:t>CU peripherals (</w:t>
+      </w:r>
+      <w:r>
+        <w:t>GPIO</w:t>
+      </w:r>
+      <w:r>
+        <w:t xml:space="preserve">s, </w:t>
+      </w:r>
+      <w:r>
+        <w:t xml:space="preserve">PWMs, </w:t>
+      </w:r>
+      <w:r>
+        <w:t xml:space="preserve">ADC, UART, </w:t>
+      </w:r>
+      <w:r>
+        <w:t>and I2C</w:t>
+      </w:r>
+      <w:r>
+        <w:t xml:space="preserve">) to interface with the shield </w:t>
+      </w:r>
+      <w:r>
+        <w:t>including the</w:t>
+      </w:r>
+      <w:r>
+        <w:t xml:space="preserve"> LEDs, Switches, Thermistors, Anal</w:t>
+      </w:r>
+      <w:r>
+        <w:t>og Co-Processor (via I2C) and the Kit</w:t>
+      </w:r>
+      <w:r>
+        <w:t>Prog UART</w:t>
+      </w:r>
+      <w:r>
+        <w:t xml:space="preserve">.  In </w:t>
+      </w:r>
+      <w:r>
+        <w:t>addition,</w:t>
+      </w:r>
+      <w:r>
+        <w:t xml:space="preserve"> you </w:t>
+      </w:r>
+      <w:r>
+        <w:t>will</w:t>
+      </w:r>
+      <w:r>
+        <w:t xml:space="preserve"> understand the role of t</w:t>
+      </w:r>
+      <w:r>
+        <w:t>he critical files related to the kit hardware platform (</w:t>
+      </w:r>
+      <w:proofErr w:type="spellStart"/>
+      <w:r>
+        <w:t>platform.h</w:t>
+      </w:r>
+      <w:proofErr w:type="spellEnd"/>
+      <w:r>
+        <w:t xml:space="preserve"> and </w:t>
+      </w:r>
+      <w:proofErr w:type="spellStart"/>
+      <w:r>
+        <w:t>platform.c</w:t>
+      </w:r>
+      <w:proofErr w:type="spellEnd"/>
+      <w:r>
+        <w:t>).</w:t>
+      </w:r>
+    </w:p>
+    <w:p>
+      <w:pPr>
+        <w:pStyle w:val="Heading2"/>
+      </w:pPr>
+      <w:r>
+        <w:t>Time: 2 Hours</w:t>
+      </w:r>
       <w:bookmarkStart w:id="0" w:name="_GoBack"/>
       <w:bookmarkEnd w:id="0"/>
-      <w:r>
-        <w:t>Chapter 2: Using the WICED SDK to connect inputs and outputs</w:t>
-      </w:r>
-    </w:p>
-    <w:p>
-      <w:pPr>
-        <w:pStyle w:val="Heading2"/>
-      </w:pPr>
-      <w:r>
-        <w:t>Objective</w:t>
-      </w:r>
-    </w:p>
-    <w:p>
-      <w:r>
-        <w:t xml:space="preserve">At the end of this chapter you should be able to write firmware </w:t>
-      </w:r>
-      <w:r>
-        <w:t xml:space="preserve">for </w:t>
-      </w:r>
-      <w:r>
-        <w:t>the M</w:t>
-      </w:r>
-      <w:r>
-        <w:t>CU peripherals (</w:t>
-      </w:r>
-      <w:r>
-        <w:t>GPIO</w:t>
-      </w:r>
-      <w:r>
-        <w:t xml:space="preserve">s, </w:t>
-      </w:r>
-      <w:r>
-        <w:t xml:space="preserve">PWMs, </w:t>
-      </w:r>
-      <w:r>
-        <w:t xml:space="preserve">ADC, UART, </w:t>
-      </w:r>
-      <w:r>
-        <w:t>and I2C</w:t>
-      </w:r>
-      <w:r>
-        <w:t xml:space="preserve">) to interface with the shield </w:t>
-      </w:r>
-      <w:r>
-        <w:t>including the</w:t>
-      </w:r>
-      <w:r>
-        <w:t xml:space="preserve"> LEDs, Switches, Thermistors, Anal</w:t>
-      </w:r>
-      <w:r>
-        <w:t>og Co-Processor (via I2C) and the Kit</w:t>
-      </w:r>
-      <w:r>
-        <w:t>Prog UART</w:t>
-      </w:r>
-      <w:r>
-        <w:t xml:space="preserve">.  In </w:t>
-      </w:r>
-      <w:r>
-        <w:t>addition,</w:t>
-      </w:r>
-      <w:r>
-        <w:t xml:space="preserve"> you </w:t>
-      </w:r>
-      <w:r>
-        <w:t>will</w:t>
-      </w:r>
-      <w:r>
-        <w:t xml:space="preserve"> understand the role of t</w:t>
-      </w:r>
-      <w:r>
-        <w:t>he critical files related to the kit hardware platform (</w:t>
-      </w:r>
-      <w:proofErr w:type="spellStart"/>
-      <w:r>
-        <w:t>platform.h</w:t>
-      </w:r>
-      <w:proofErr w:type="spellEnd"/>
-      <w:r>
-        <w:t xml:space="preserve"> and </w:t>
-      </w:r>
-      <w:proofErr w:type="spellStart"/>
-      <w:r>
-        <w:t>platform.c</w:t>
-      </w:r>
-      <w:proofErr w:type="spellEnd"/>
-      <w:r>
-        <w:t>).</w:t>
-      </w:r>
-    </w:p>
-    <w:p>
-      <w:pPr>
-        <w:pStyle w:val="Heading2"/>
-      </w:pPr>
-      <w:r>
-        <w:t>Time: 2 Hours</w:t>
-      </w:r>
     </w:p>
     <w:p>
       <w:pPr>
@@ -775,7 +781,27 @@
         <w:rPr>
           <w:i/>
         </w:rPr>
-        <w:t>&lt;folder1&gt;.&lt;folder</w:t>
+        <w:t>&lt;folder1&gt;</w:t>
+      </w:r>
+      <w:proofErr w:type="gramStart"/>
+      <w:r>
+        <w:rPr>
+          <w:i/>
+        </w:rPr>
+        <w:t>.</w:t>
+      </w:r>
+      <w:r>
+        <w:rPr>
+          <w:i/>
+        </w:rPr>
+        <w:t>[</w:t>
+      </w:r>
+      <w:proofErr w:type="gramEnd"/>
+      <w:r>
+        <w:rPr>
+          <w:i/>
+        </w:rPr>
+        <w:t>&lt;folder</w:t>
       </w:r>
       <w:r>
         <w:rPr>
@@ -787,32 +813,52 @@
         <w:rPr>
           <w:i/>
         </w:rPr>
-        <w:t>&gt;.&lt;project&gt;-&lt;platform&gt; download run</w:t>
-      </w:r>
-    </w:p>
-    <w:p>
-      <w:pPr>
-        <w:ind w:left="720"/>
-      </w:pPr>
-      <w:r>
-        <w:t xml:space="preserve">&lt;folder1&gt; and (optionally) &lt;folder2&gt; are the path to the project from the apps directory. </w:t>
-      </w:r>
-      <w:r>
-        <w:t>Many</w:t>
-      </w:r>
-      <w:r>
-        <w:t xml:space="preserve"> examples provided in the SD</w:t>
-      </w:r>
-      <w:r>
-        <w:t>K</w:t>
-      </w:r>
-      <w:r>
-        <w:t xml:space="preserve"> have only &lt;folder1&gt; but we will create an extra level to keep our class projects separated by chapter.</w:t>
-      </w:r>
-    </w:p>
-    <w:p>
-      <w:pPr>
-        <w:ind w:left="720"/>
+        <w:t>&gt;</w:t>
+      </w:r>
+      <w:r>
+        <w:rPr>
+          <w:i/>
+        </w:rPr>
+        <w:t>…]</w:t>
+      </w:r>
+      <w:r>
+        <w:rPr>
+          <w:i/>
+        </w:rPr>
+        <w:t>.&lt;project&gt;-&lt;platform&gt; download run</w:t>
+      </w:r>
+    </w:p>
+    <w:p>
+      <w:pPr>
+        <w:pStyle w:val="ListParagraph"/>
+        <w:numPr>
+          <w:ilvl w:val="0"/>
+          <w:numId w:val="45"/>
+        </w:numPr>
+      </w:pPr>
+      <w:r>
+        <w:t>&lt;folder1&gt; is the name of the folder below the apps folder.</w:t>
+      </w:r>
+    </w:p>
+    <w:p>
+      <w:pPr>
+        <w:pStyle w:val="ListParagraph"/>
+        <w:numPr>
+          <w:ilvl w:val="0"/>
+          <w:numId w:val="45"/>
+        </w:numPr>
+      </w:pPr>
+      <w:r>
+        <w:t>&lt;folder2&gt;, &lt;folder3&gt;, etc., are the rest of the path down to the project name. There can be as many or as few additional folder names as you want. Use a period to separate the folder names.</w:t>
+      </w:r>
+    </w:p>
+    <w:p>
+      <w:pPr>
+        <w:pStyle w:val="ListParagraph"/>
+        <w:numPr>
+          <w:ilvl w:val="0"/>
+          <w:numId w:val="45"/>
+        </w:numPr>
       </w:pPr>
       <w:r>
         <w:t>&lt;</w:t>
@@ -823,12 +869,16 @@
       </w:r>
       <w:proofErr w:type="gramEnd"/>
       <w:r>
-        <w:t>&gt; is the name of the project</w:t>
-      </w:r>
-    </w:p>
-    <w:p>
-      <w:pPr>
-        <w:ind w:left="720"/>
+        <w:t>&gt; is the name of the project. The folder, main C file, and make file should all have the name of the project.</w:t>
+      </w:r>
+    </w:p>
+    <w:p>
+      <w:pPr>
+        <w:pStyle w:val="ListParagraph"/>
+        <w:numPr>
+          <w:ilvl w:val="0"/>
+          <w:numId w:val="45"/>
+        </w:numPr>
       </w:pPr>
       <w:r>
         <w:t>&lt;</w:t>
@@ -839,12 +889,24 @@
       </w:r>
       <w:proofErr w:type="gramEnd"/>
       <w:r>
-        <w:t>&gt; is the name of the kit.</w:t>
-      </w:r>
-    </w:p>
-    <w:p>
-      <w:r>
-        <w:t>For example, if we create a folder called “wa101” for our class projects and a subfolder called “01” for the chapter 1 projects, and call the first project 01_blinkled, the build target for our board would be:</w:t>
+        <w:t xml:space="preserve">&gt; is the name of the hardware platform (i.e. kit). There must be an entry in the platforms directory that matches the name provided here. </w:t>
+      </w:r>
+    </w:p>
+    <w:p>
+      <w:r>
+        <w:t>For example, if we create a folder called “wa101” for our class projects and a subfolder called “0</w:t>
+      </w:r>
+      <w:r>
+        <w:t>2</w:t>
+      </w:r>
+      <w:r>
+        <w:t xml:space="preserve">” for the chapter </w:t>
+      </w:r>
+      <w:r>
+        <w:t>2</w:t>
+      </w:r>
+      <w:r>
+        <w:t xml:space="preserve"> projects, and call the first project 01_blinkled, the build target for our board would be:</w:t>
       </w:r>
     </w:p>
     <w:p>
@@ -859,7 +921,19 @@
         <w:rPr>
           <w:i/>
         </w:rPr>
-        <w:t>wa101.01.01_blinkled-BCM94343W_AVN</w:t>
+        <w:t>wa101.0</w:t>
+      </w:r>
+      <w:r>
+        <w:rPr>
+          <w:i/>
+        </w:rPr>
+        <w:t>2</w:t>
+      </w:r>
+      <w:r>
+        <w:rPr>
+          <w:i/>
+        </w:rPr>
+        <w:t>.01_blinkled-BCM94343W_AVN</w:t>
       </w:r>
       <w:proofErr w:type="gramEnd"/>
       <w:r>
@@ -870,11 +944,76 @@
       </w:r>
     </w:p>
     <w:p>
+      <w:r>
+        <w:lastRenderedPageBreak/>
+        <w:t xml:space="preserve">To create a new make target you can right click on an existing make target that is similar to what you want to create and select </w:t>
+      </w:r>
+      <w:r>
+        <w:rPr>
+          <w:i/>
+        </w:rPr>
+        <w:t>New</w:t>
+      </w:r>
+      <w:r>
+        <w:rPr>
+          <w:i/>
+        </w:rPr>
+        <w:t>…</w:t>
+      </w:r>
+      <w:r>
+        <w:t xml:space="preserve"> This will give you a copy of the make target with “</w:t>
+      </w:r>
+      <w:r>
+        <w:rPr>
+          <w:i/>
+        </w:rPr>
+        <w:t xml:space="preserve">Copy </w:t>
+      </w:r>
+      <w:proofErr w:type="gramStart"/>
+      <w:r>
+        <w:rPr>
+          <w:i/>
+        </w:rPr>
+        <w:t>of</w:t>
+      </w:r>
+      <w:r>
+        <w:t xml:space="preserve"> ”</w:t>
+      </w:r>
+      <w:proofErr w:type="gramEnd"/>
+      <w:r>
+        <w:t xml:space="preserve"> at the beginning of the name. Delete “</w:t>
+      </w:r>
+      <w:r>
+        <w:rPr>
+          <w:i/>
+        </w:rPr>
+        <w:t xml:space="preserve">Copy </w:t>
+      </w:r>
+      <w:proofErr w:type="gramStart"/>
+      <w:r>
+        <w:rPr>
+          <w:i/>
+        </w:rPr>
+        <w:t>of ”</w:t>
+      </w:r>
+      <w:proofErr w:type="gramEnd"/>
+      <w:r>
+        <w:t xml:space="preserve"> (don’t forget to remove the space!) </w:t>
+      </w:r>
+      <w:proofErr w:type="gramStart"/>
+      <w:r>
+        <w:t>and</w:t>
+      </w:r>
+      <w:proofErr w:type="gramEnd"/>
+      <w:r>
+        <w:t xml:space="preserve"> change the name as necessary for your new make target.</w:t>
+      </w:r>
+    </w:p>
+    <w:p>
       <w:pPr>
         <w:pStyle w:val="Heading4"/>
       </w:pPr>
       <w:r>
-        <w:lastRenderedPageBreak/>
         <w:t>C file</w:t>
       </w:r>
     </w:p>
@@ -1144,6 +1283,7 @@
         <w:pStyle w:val="Heading4"/>
       </w:pPr>
       <w:r>
+        <w:lastRenderedPageBreak/>
         <w:t>UART</w:t>
       </w:r>
     </w:p>
@@ -1192,7 +1332,6 @@
     </w:p>
     <w:p>
       <w:r>
-        <w:lastRenderedPageBreak/>
         <w:t>If you want to suppress the standard debug printing</w:t>
       </w:r>
       <w:r>
@@ -1502,6 +1641,7 @@
         <w:rPr>
           <w:sz w:val="20"/>
         </w:rPr>
+        <w:lastRenderedPageBreak/>
         <w:t>ring_buffer_</w:t>
       </w:r>
       <w:proofErr w:type="gramStart"/>
@@ -1596,11 +1736,7 @@
         <w:t>wiced_i2c_device_t</w:t>
       </w:r>
       <w:r>
-        <w:t xml:space="preserve">. That structure contains information about the I2C slave that you are going to </w:t>
-      </w:r>
-      <w:r>
-        <w:lastRenderedPageBreak/>
-        <w:t xml:space="preserve">communicate with. For example, the following could be used to initialize I2C block 1 to connect to a slave at address 0x08 with a speed of </w:t>
+        <w:t xml:space="preserve">. That structure contains information about the I2C slave that you are going to communicate with. For example, the following could be used to initialize I2C block 1 to connect to a slave at address 0x08 with a speed of </w:t>
       </w:r>
       <w:proofErr w:type="gramStart"/>
       <w:r>
@@ -7493,6 +7629,119 @@
     </w:lvl>
   </w:abstractNum>
   <w:abstractNum w:abstractNumId="33" w15:restartNumberingAfterBreak="0">
+    <w:nsid w:val="5DCE6D82"/>
+    <w:multiLevelType w:val="hybridMultilevel"/>
+    <w:tmpl w:val="D4960ABA"/>
+    <w:lvl w:ilvl="0" w:tplc="04090001">
+      <w:start w:val="1"/>
+      <w:numFmt w:val="bullet"/>
+      <w:lvlText w:val=""/>
+      <w:lvlJc w:val="left"/>
+      <w:pPr>
+        <w:ind w:left="1080" w:hanging="360"/>
+      </w:pPr>
+      <w:rPr>
+        <w:rFonts w:ascii="Symbol" w:hAnsi="Symbol" w:hint="default"/>
+      </w:rPr>
+    </w:lvl>
+    <w:lvl w:ilvl="1" w:tplc="04090003" w:tentative="1">
+      <w:start w:val="1"/>
+      <w:numFmt w:val="bullet"/>
+      <w:lvlText w:val="o"/>
+      <w:lvlJc w:val="left"/>
+      <w:pPr>
+        <w:ind w:left="1800" w:hanging="360"/>
+      </w:pPr>
+      <w:rPr>
+        <w:rFonts w:ascii="Courier New" w:hAnsi="Courier New" w:cs="Courier New" w:hint="default"/>
+      </w:rPr>
+    </w:lvl>
+    <w:lvl w:ilvl="2" w:tplc="04090005" w:tentative="1">
+      <w:start w:val="1"/>
+      <w:numFmt w:val="bullet"/>
+      <w:lvlText w:val=""/>
+      <w:lvlJc w:val="left"/>
+      <w:pPr>
+        <w:ind w:left="2520" w:hanging="360"/>
+      </w:pPr>
+      <w:rPr>
+        <w:rFonts w:ascii="Wingdings" w:hAnsi="Wingdings" w:hint="default"/>
+      </w:rPr>
+    </w:lvl>
+    <w:lvl w:ilvl="3" w:tplc="04090001" w:tentative="1">
+      <w:start w:val="1"/>
+      <w:numFmt w:val="bullet"/>
+      <w:lvlText w:val=""/>
+      <w:lvlJc w:val="left"/>
+      <w:pPr>
+        <w:ind w:left="3240" w:hanging="360"/>
+      </w:pPr>
+      <w:rPr>
+        <w:rFonts w:ascii="Symbol" w:hAnsi="Symbol" w:hint="default"/>
+      </w:rPr>
+    </w:lvl>
+    <w:lvl w:ilvl="4" w:tplc="04090003" w:tentative="1">
+      <w:start w:val="1"/>
+      <w:numFmt w:val="bullet"/>
+      <w:lvlText w:val="o"/>
+      <w:lvlJc w:val="left"/>
+      <w:pPr>
+        <w:ind w:left="3960" w:hanging="360"/>
+      </w:pPr>
+      <w:rPr>
+        <w:rFonts w:ascii="Courier New" w:hAnsi="Courier New" w:cs="Courier New" w:hint="default"/>
+      </w:rPr>
+    </w:lvl>
+    <w:lvl w:ilvl="5" w:tplc="04090005" w:tentative="1">
+      <w:start w:val="1"/>
+      <w:numFmt w:val="bullet"/>
+      <w:lvlText w:val=""/>
+      <w:lvlJc w:val="left"/>
+      <w:pPr>
+        <w:ind w:left="4680" w:hanging="360"/>
+      </w:pPr>
+      <w:rPr>
+        <w:rFonts w:ascii="Wingdings" w:hAnsi="Wingdings" w:hint="default"/>
+      </w:rPr>
+    </w:lvl>
+    <w:lvl w:ilvl="6" w:tplc="04090001" w:tentative="1">
+      <w:start w:val="1"/>
+      <w:numFmt w:val="bullet"/>
+      <w:lvlText w:val=""/>
+      <w:lvlJc w:val="left"/>
+      <w:pPr>
+        <w:ind w:left="5400" w:hanging="360"/>
+      </w:pPr>
+      <w:rPr>
+        <w:rFonts w:ascii="Symbol" w:hAnsi="Symbol" w:hint="default"/>
+      </w:rPr>
+    </w:lvl>
+    <w:lvl w:ilvl="7" w:tplc="04090003" w:tentative="1">
+      <w:start w:val="1"/>
+      <w:numFmt w:val="bullet"/>
+      <w:lvlText w:val="o"/>
+      <w:lvlJc w:val="left"/>
+      <w:pPr>
+        <w:ind w:left="6120" w:hanging="360"/>
+      </w:pPr>
+      <w:rPr>
+        <w:rFonts w:ascii="Courier New" w:hAnsi="Courier New" w:cs="Courier New" w:hint="default"/>
+      </w:rPr>
+    </w:lvl>
+    <w:lvl w:ilvl="8" w:tplc="04090005" w:tentative="1">
+      <w:start w:val="1"/>
+      <w:numFmt w:val="bullet"/>
+      <w:lvlText w:val=""/>
+      <w:lvlJc w:val="left"/>
+      <w:pPr>
+        <w:ind w:left="6840" w:hanging="360"/>
+      </w:pPr>
+      <w:rPr>
+        <w:rFonts w:ascii="Wingdings" w:hAnsi="Wingdings" w:hint="default"/>
+      </w:rPr>
+    </w:lvl>
+  </w:abstractNum>
+  <w:abstractNum w:abstractNumId="34" w15:restartNumberingAfterBreak="0">
     <w:nsid w:val="60124E8B"/>
     <w:multiLevelType w:val="hybridMultilevel"/>
     <w:tmpl w:val="69B4A572"/>
@@ -7605,7 +7854,7 @@
       </w:rPr>
     </w:lvl>
   </w:abstractNum>
-  <w:abstractNum w:abstractNumId="34" w15:restartNumberingAfterBreak="0">
+  <w:abstractNum w:abstractNumId="35" w15:restartNumberingAfterBreak="0">
     <w:nsid w:val="67236A12"/>
     <w:multiLevelType w:val="hybridMultilevel"/>
     <w:tmpl w:val="19B0C604"/>
@@ -7691,7 +7940,7 @@
       </w:pPr>
     </w:lvl>
   </w:abstractNum>
-  <w:abstractNum w:abstractNumId="35" w15:restartNumberingAfterBreak="0">
+  <w:abstractNum w:abstractNumId="36" w15:restartNumberingAfterBreak="0">
     <w:nsid w:val="6A7A05ED"/>
     <w:multiLevelType w:val="hybridMultilevel"/>
     <w:tmpl w:val="0AE69942"/>
@@ -7781,7 +8030,7 @@
       </w:pPr>
     </w:lvl>
   </w:abstractNum>
-  <w:abstractNum w:abstractNumId="36" w15:restartNumberingAfterBreak="0">
+  <w:abstractNum w:abstractNumId="37" w15:restartNumberingAfterBreak="0">
     <w:nsid w:val="6D4C3AC9"/>
     <w:multiLevelType w:val="hybridMultilevel"/>
     <w:tmpl w:val="C68EE228"/>
@@ -7867,7 +8116,7 @@
       </w:pPr>
     </w:lvl>
   </w:abstractNum>
-  <w:abstractNum w:abstractNumId="37" w15:restartNumberingAfterBreak="0">
+  <w:abstractNum w:abstractNumId="38" w15:restartNumberingAfterBreak="0">
     <w:nsid w:val="6D762269"/>
     <w:multiLevelType w:val="hybridMultilevel"/>
     <w:tmpl w:val="DC9A8690"/>
@@ -7956,7 +8205,7 @@
       </w:pPr>
     </w:lvl>
   </w:abstractNum>
-  <w:abstractNum w:abstractNumId="38" w15:restartNumberingAfterBreak="0">
+  <w:abstractNum w:abstractNumId="39" w15:restartNumberingAfterBreak="0">
     <w:nsid w:val="743739C9"/>
     <w:multiLevelType w:val="hybridMultilevel"/>
     <w:tmpl w:val="4D1694FC"/>
@@ -8069,7 +8318,7 @@
       </w:rPr>
     </w:lvl>
   </w:abstractNum>
-  <w:abstractNum w:abstractNumId="39" w15:restartNumberingAfterBreak="0">
+  <w:abstractNum w:abstractNumId="40" w15:restartNumberingAfterBreak="0">
     <w:nsid w:val="7630665A"/>
     <w:multiLevelType w:val="hybridMultilevel"/>
     <w:tmpl w:val="CDE680E0"/>
@@ -8155,7 +8404,7 @@
       </w:pPr>
     </w:lvl>
   </w:abstractNum>
-  <w:abstractNum w:abstractNumId="40" w15:restartNumberingAfterBreak="0">
+  <w:abstractNum w:abstractNumId="41" w15:restartNumberingAfterBreak="0">
     <w:nsid w:val="76F90653"/>
     <w:multiLevelType w:val="hybridMultilevel"/>
     <w:tmpl w:val="8F4CDE98"/>
@@ -8241,7 +8490,7 @@
       </w:pPr>
     </w:lvl>
   </w:abstractNum>
-  <w:abstractNum w:abstractNumId="41" w15:restartNumberingAfterBreak="0">
+  <w:abstractNum w:abstractNumId="42" w15:restartNumberingAfterBreak="0">
     <w:nsid w:val="770E2193"/>
     <w:multiLevelType w:val="hybridMultilevel"/>
     <w:tmpl w:val="3C863B14"/>
@@ -8327,7 +8576,7 @@
       </w:pPr>
     </w:lvl>
   </w:abstractNum>
-  <w:abstractNum w:abstractNumId="42" w15:restartNumberingAfterBreak="0">
+  <w:abstractNum w:abstractNumId="43" w15:restartNumberingAfterBreak="0">
     <w:nsid w:val="783E41CA"/>
     <w:multiLevelType w:val="hybridMultilevel"/>
     <w:tmpl w:val="664AA8DA"/>
@@ -8440,7 +8689,7 @@
       </w:rPr>
     </w:lvl>
   </w:abstractNum>
-  <w:abstractNum w:abstractNumId="43" w15:restartNumberingAfterBreak="0">
+  <w:abstractNum w:abstractNumId="44" w15:restartNumberingAfterBreak="0">
     <w:nsid w:val="7F9D6C64"/>
     <w:multiLevelType w:val="hybridMultilevel"/>
     <w:tmpl w:val="08C2464E"/>
@@ -8527,7 +8776,7 @@
     </w:lvl>
   </w:abstractNum>
   <w:num w:numId="1">
-    <w:abstractNumId w:val="43"/>
+    <w:abstractNumId w:val="44"/>
   </w:num>
   <w:num w:numId="2">
     <w:abstractNumId w:val="21"/>
@@ -8539,13 +8788,13 @@
     <w:abstractNumId w:val="1"/>
   </w:num>
   <w:num w:numId="5">
-    <w:abstractNumId w:val="38"/>
+    <w:abstractNumId w:val="39"/>
   </w:num>
   <w:num w:numId="6">
     <w:abstractNumId w:val="13"/>
   </w:num>
   <w:num w:numId="7">
-    <w:abstractNumId w:val="33"/>
+    <w:abstractNumId w:val="34"/>
   </w:num>
   <w:num w:numId="8">
     <w:abstractNumId w:val="2"/>
@@ -8560,7 +8809,7 @@
     <w:abstractNumId w:val="0"/>
   </w:num>
   <w:num w:numId="12">
-    <w:abstractNumId w:val="34"/>
+    <w:abstractNumId w:val="35"/>
   </w:num>
   <w:num w:numId="13">
     <w:abstractNumId w:val="16"/>
@@ -8587,7 +8836,7 @@
     <w:abstractNumId w:val="23"/>
   </w:num>
   <w:num w:numId="21">
-    <w:abstractNumId w:val="42"/>
+    <w:abstractNumId w:val="43"/>
   </w:num>
   <w:num w:numId="22">
     <w:abstractNumId w:val="15"/>
@@ -8605,10 +8854,10 @@
     <w:abstractNumId w:val="4"/>
   </w:num>
   <w:num w:numId="27">
-    <w:abstractNumId w:val="39"/>
+    <w:abstractNumId w:val="40"/>
   </w:num>
   <w:num w:numId="28">
-    <w:abstractNumId w:val="41"/>
+    <w:abstractNumId w:val="42"/>
   </w:num>
   <w:num w:numId="29">
     <w:abstractNumId w:val="7"/>
@@ -8626,19 +8875,19 @@
     <w:abstractNumId w:val="18"/>
   </w:num>
   <w:num w:numId="34">
-    <w:abstractNumId w:val="36"/>
+    <w:abstractNumId w:val="37"/>
   </w:num>
   <w:num w:numId="35">
     <w:abstractNumId w:val="9"/>
   </w:num>
   <w:num w:numId="36">
-    <w:abstractNumId w:val="37"/>
+    <w:abstractNumId w:val="38"/>
   </w:num>
   <w:num w:numId="37">
     <w:abstractNumId w:val="28"/>
   </w:num>
   <w:num w:numId="38">
-    <w:abstractNumId w:val="40"/>
+    <w:abstractNumId w:val="41"/>
   </w:num>
   <w:num w:numId="39">
     <w:abstractNumId w:val="11"/>
@@ -8653,10 +8902,13 @@
     <w:abstractNumId w:val="24"/>
   </w:num>
   <w:num w:numId="43">
-    <w:abstractNumId w:val="35"/>
+    <w:abstractNumId w:val="36"/>
   </w:num>
   <w:num w:numId="44">
     <w:abstractNumId w:val="19"/>
+  </w:num>
+  <w:num w:numId="45">
+    <w:abstractNumId w:val="33"/>
   </w:num>
 </w:numbering>
 </file>
@@ -9054,7 +9306,7 @@
   <w:style w:type="paragraph" w:default="1" w:styleId="Normal">
     <w:name w:val="Normal"/>
     <w:qFormat/>
-    <w:rsid w:val="006F210A"/>
+    <w:rsid w:val="004C1558"/>
   </w:style>
   <w:style w:type="paragraph" w:styleId="Heading1">
     <w:name w:val="heading 1"/>
@@ -9174,7 +9426,7 @@
     <w:uiPriority w:val="1"/>
     <w:semiHidden/>
     <w:unhideWhenUsed/>
-    <w:rsid w:val="006F210A"/>
+    <w:rsid w:val="004C1558"/>
   </w:style>
   <w:style w:type="table" w:default="1" w:styleId="TableNormal">
     <w:name w:val="Normal Table"/>
@@ -9196,7 +9448,7 @@
     <w:uiPriority w:val="99"/>
     <w:semiHidden/>
     <w:unhideWhenUsed/>
-    <w:rsid w:val="006F210A"/>
+    <w:rsid w:val="004C1558"/>
   </w:style>
   <w:style w:type="paragraph" w:styleId="ListParagraph">
     <w:name w:val="List Paragraph"/>
@@ -9984,7 +10236,7 @@
 </file>
 
 <file path=customXml/itemProps1.xml><?xml version="1.0" encoding="utf-8"?>
-<ds:datastoreItem xmlns:ds="http://schemas.openxmlformats.org/officeDocument/2006/customXml" ds:itemID="{6DF92702-9707-45D5-8235-9133ADEE8868}">
+<ds:datastoreItem xmlns:ds="http://schemas.openxmlformats.org/officeDocument/2006/customXml" ds:itemID="{4C61B9EF-835F-4074-9B4E-00DAE9FCDF24}">
   <ds:schemaRefs>
     <ds:schemaRef ds:uri="http://schemas.openxmlformats.org/officeDocument/2006/bibliography"/>
   </ds:schemaRefs>

</xml_diff>